<commit_message>
Project Portfolio V1.2 + Update exit
</commit_message>
<xml_diff>
--- a/Project Portfolio/תיק פרויקט .docx
+++ b/Project Portfolio/תיק פרויקט .docx
@@ -1403,17 +1403,7 @@
           <w:szCs w:val="24"/>
           <w:rtl/>
         </w:rPr>
-        <w:t>תהליך יצירת חדר חדש ............................................................................</w:t>
-      </w:r>
-      <w:r>
-        <w:rPr>
-          <w:rFonts w:asciiTheme="minorBidi" w:hAnsiTheme="minorBidi" w:hint="cs"/>
-          <w:bCs/>
-          <w:sz w:val="24"/>
-          <w:szCs w:val="24"/>
-          <w:rtl/>
-        </w:rPr>
-        <w:t>5</w:t>
+        <w:t>תהליך התנתקות מהשרת..........................................................................5</w:t>
       </w:r>
     </w:p>
     <w:p>
@@ -1440,7 +1430,17 @@
           <w:szCs w:val="24"/>
           <w:rtl/>
         </w:rPr>
-        <w:t>תהליך הצטרפות לחדר קיים.....................................................................5</w:t>
+        <w:t>תהליך יצירת חדר חדש ............................................................................</w:t>
+      </w:r>
+      <w:r>
+        <w:rPr>
+          <w:rFonts w:asciiTheme="minorBidi" w:hAnsiTheme="minorBidi" w:hint="cs"/>
+          <w:bCs/>
+          <w:sz w:val="24"/>
+          <w:szCs w:val="24"/>
+          <w:rtl/>
+        </w:rPr>
+        <w:t>5</w:t>
       </w:r>
     </w:p>
     <w:p>
@@ -1467,7 +1467,7 @@
           <w:szCs w:val="24"/>
           <w:rtl/>
         </w:rPr>
-        <w:t>תהליך תחילת משחק חדש.........................................................................5</w:t>
+        <w:t>תהליך הצטרפות לחדר קיים.....................................................................5</w:t>
       </w:r>
     </w:p>
     <w:p>
@@ -1494,7 +1494,7 @@
           <w:szCs w:val="24"/>
           <w:rtl/>
         </w:rPr>
-        <w:t>תהליך סיום משחק....................................................................................5</w:t>
+        <w:t>תהליך תחילת משחק חדש.........................................................................5</w:t>
       </w:r>
     </w:p>
     <w:p>
@@ -1521,6 +1521,33 @@
           <w:szCs w:val="24"/>
           <w:rtl/>
         </w:rPr>
+        <w:t>תהליך סיום משחק....................................................................................5</w:t>
+      </w:r>
+    </w:p>
+    <w:p>
+      <w:pPr>
+        <w:pStyle w:val="a3"/>
+        <w:numPr>
+          <w:ilvl w:val="1"/>
+          <w:numId w:val="1"/>
+        </w:numPr>
+        <w:bidi/>
+        <w:jc w:val="both"/>
+        <w:rPr>
+          <w:rFonts w:asciiTheme="minorBidi" w:hAnsiTheme="minorBidi"/>
+          <w:bCs/>
+          <w:sz w:val="24"/>
+          <w:szCs w:val="24"/>
+        </w:rPr>
+      </w:pPr>
+      <w:r>
+        <w:rPr>
+          <w:rFonts w:asciiTheme="minorBidi" w:hAnsiTheme="minorBidi" w:hint="cs"/>
+          <w:bCs/>
+          <w:sz w:val="24"/>
+          <w:szCs w:val="24"/>
+          <w:rtl/>
+        </w:rPr>
         <w:t>תהליך שינוי שם השחקן..........................................................................5.</w:t>
       </w:r>
     </w:p>
@@ -1674,7 +1701,6 @@
     <w:p>
       <w:pPr>
         <w:rPr>
-          <w:rFonts w:hint="cs"/>
           <w:bCs/>
           <w:color w:val="4472C4" w:themeColor="accent1"/>
           <w:sz w:val="72"/>
@@ -1737,7 +1763,6 @@
             <w14:round/>
           </w14:textOutline>
         </w:rPr>
-        <w:lastRenderedPageBreak/>
         <w:t>רשימת איורים</w:t>
       </w:r>
     </w:p>
@@ -2097,7 +2122,6 @@
             <w14:round/>
           </w14:textOutline>
         </w:rPr>
-        <w:lastRenderedPageBreak/>
         <w:t>מבוא</w:t>
       </w:r>
     </w:p>
@@ -2281,7 +2305,6 @@
       <w:pPr>
         <w:ind w:left="360"/>
         <w:rPr>
-          <w:rFonts w:hint="cs"/>
           <w:b/>
           <w:sz w:val="32"/>
           <w:szCs w:val="32"/>
@@ -3207,7 +3230,6 @@
             <w14:round/>
           </w14:textOutline>
         </w:rPr>
-        <w:lastRenderedPageBreak/>
         <w:t>הוראות שימוש</w:t>
       </w:r>
     </w:p>
@@ -4411,6 +4433,7 @@
             <w14:round/>
           </w14:textOutline>
         </w:rPr>
+        <w:lastRenderedPageBreak/>
         <w:t>לאחר הלחיצה יפתח מסך החדר (ראה סעיף 5.</w:t>
       </w:r>
       <w:r>
@@ -4540,7 +4563,6 @@
             <w14:round/>
           </w14:textOutline>
         </w:rPr>
-        <w:lastRenderedPageBreak/>
         <w:t>מסך החדר</w:t>
       </w:r>
     </w:p>
@@ -4908,7 +4930,7 @@
         </w:numPr>
         <w:bidi/>
         <w:rPr>
-          <w:rFonts w:asciiTheme="minorBidi" w:hAnsiTheme="minorBidi" w:hint="cs"/>
+          <w:rFonts w:asciiTheme="minorBidi" w:hAnsiTheme="minorBidi"/>
           <w:b/>
           <w:sz w:val="32"/>
           <w:szCs w:val="32"/>
@@ -5287,7 +5309,6 @@
             <w14:round/>
           </w14:textOutline>
         </w:rPr>
-        <w:lastRenderedPageBreak/>
         <w:t>עזיבת החדר</w:t>
       </w:r>
     </w:p>
@@ -5330,67 +5351,7 @@
             <w14:round/>
           </w14:textOutline>
         </w:rPr>
-        <w:t xml:space="preserve">בחלקו </w:t>
-      </w:r>
-      <w:r>
-        <w:rPr>
-          <w:rFonts w:asciiTheme="minorBidi" w:hAnsiTheme="minorBidi"/>
-          <w:b/>
-          <w:sz w:val="32"/>
-          <w:szCs w:val="32"/>
-          <w:rtl/>
-          <w14:shadow w14:blurRad="38100" w14:dist="25400" w14:dir="5400000" w14:sx="100000" w14:sy="100000" w14:kx="0" w14:ky="0" w14:algn="ctr">
-            <w14:srgbClr w14:val="6E747A">
-              <w14:alpha w14:val="57000"/>
-            </w14:srgbClr>
-          </w14:shadow>
-          <w14:textOutline w14:w="0" w14:cap="flat" w14:cmpd="sng" w14:algn="ctr">
-            <w14:noFill/>
-            <w14:prstDash w14:val="solid"/>
-            <w14:round/>
-          </w14:textOutline>
-        </w:rPr>
-        <w:t>העליון</w:t>
-      </w:r>
-      <w:r>
-        <w:rPr>
-          <w:rFonts w:asciiTheme="minorBidi" w:hAnsiTheme="minorBidi"/>
-          <w:b/>
-          <w:sz w:val="32"/>
-          <w:szCs w:val="32"/>
-          <w:rtl/>
-          <w14:shadow w14:blurRad="38100" w14:dist="25400" w14:dir="5400000" w14:sx="100000" w14:sy="100000" w14:kx="0" w14:ky="0" w14:algn="ctr">
-            <w14:srgbClr w14:val="6E747A">
-              <w14:alpha w14:val="57000"/>
-            </w14:srgbClr>
-          </w14:shadow>
-          <w14:textOutline w14:w="0" w14:cap="flat" w14:cmpd="sng" w14:algn="ctr">
-            <w14:noFill/>
-            <w14:prstDash w14:val="solid"/>
-            <w14:round/>
-          </w14:textOutline>
-        </w:rPr>
-        <w:t xml:space="preserve"> של מסך החדר מופיע ה</w:t>
-      </w:r>
-      <w:r>
-        <w:rPr>
-          <w:rFonts w:asciiTheme="minorBidi" w:hAnsiTheme="minorBidi"/>
-          <w:b/>
-          <w:sz w:val="32"/>
-          <w:szCs w:val="32"/>
-          <w:rtl/>
-          <w14:shadow w14:blurRad="38100" w14:dist="25400" w14:dir="5400000" w14:sx="100000" w14:sy="100000" w14:kx="0" w14:ky="0" w14:algn="ctr">
-            <w14:srgbClr w14:val="6E747A">
-              <w14:alpha w14:val="57000"/>
-            </w14:srgbClr>
-          </w14:shadow>
-          <w14:textOutline w14:w="0" w14:cap="flat" w14:cmpd="sng" w14:algn="ctr">
-            <w14:noFill/>
-            <w14:prstDash w14:val="solid"/>
-            <w14:round/>
-          </w14:textOutline>
-        </w:rPr>
-        <w:t xml:space="preserve">כפתור </w:t>
+        <w:t xml:space="preserve">בחלקו העליון של מסך החדר מופיע הכפתור </w:t>
       </w:r>
       <w:r>
         <w:rPr>
@@ -5436,7 +5397,7 @@
       <w:pPr>
         <w:ind w:left="2160"/>
         <w:rPr>
-          <w:rFonts w:asciiTheme="minorBidi" w:hAnsiTheme="minorBidi" w:hint="cs"/>
+          <w:rFonts w:asciiTheme="minorBidi" w:hAnsiTheme="minorBidi"/>
           <w:b/>
           <w:sz w:val="32"/>
           <w:szCs w:val="32"/>
@@ -5614,47 +5575,7 @@
             <w14:round/>
           </w14:textOutline>
         </w:rPr>
-        <w:t xml:space="preserve">על מנת </w:t>
-      </w:r>
-      <w:r>
-        <w:rPr>
-          <w:rFonts w:asciiTheme="minorBidi" w:hAnsiTheme="minorBidi"/>
-          <w:b/>
-          <w:sz w:val="32"/>
-          <w:szCs w:val="32"/>
-          <w:rtl/>
-          <w14:shadow w14:blurRad="38100" w14:dist="25400" w14:dir="5400000" w14:sx="100000" w14:sy="100000" w14:kx="0" w14:ky="0" w14:algn="ctr">
-            <w14:srgbClr w14:val="6E747A">
-              <w14:alpha w14:val="57000"/>
-            </w14:srgbClr>
-          </w14:shadow>
-          <w14:textOutline w14:w="0" w14:cap="flat" w14:cmpd="sng" w14:algn="ctr">
-            <w14:noFill/>
-            <w14:prstDash w14:val="solid"/>
-            <w14:round/>
-          </w14:textOutline>
-        </w:rPr>
-        <w:t xml:space="preserve"> להתחיל את המשחק נעשה את השלבים הבאים</w:t>
-      </w:r>
-      <w:r>
-        <w:rPr>
-          <w:rFonts w:asciiTheme="minorBidi" w:hAnsiTheme="minorBidi"/>
-          <w:b/>
-          <w:sz w:val="32"/>
-          <w:szCs w:val="32"/>
-          <w:rtl/>
-          <w14:shadow w14:blurRad="38100" w14:dist="25400" w14:dir="5400000" w14:sx="100000" w14:sy="100000" w14:kx="0" w14:ky="0" w14:algn="ctr">
-            <w14:srgbClr w14:val="6E747A">
-              <w14:alpha w14:val="57000"/>
-            </w14:srgbClr>
-          </w14:shadow>
-          <w14:textOutline w14:w="0" w14:cap="flat" w14:cmpd="sng" w14:algn="ctr">
-            <w14:noFill/>
-            <w14:prstDash w14:val="solid"/>
-            <w14:round/>
-          </w14:textOutline>
-        </w:rPr>
-        <w:t>:</w:t>
+        <w:t>על מנת  להתחיל את המשחק נעשה את השלבים הבאים:</w:t>
       </w:r>
     </w:p>
     <w:p>
@@ -5782,87 +5703,7 @@
             <w14:round/>
           </w14:textOutline>
         </w:rPr>
-        <w:t xml:space="preserve">לאחר הלחיצה יפתח </w:t>
-      </w:r>
-      <w:r>
-        <w:rPr>
-          <w:rFonts w:asciiTheme="minorBidi" w:hAnsiTheme="minorBidi"/>
-          <w:b/>
-          <w:sz w:val="32"/>
-          <w:szCs w:val="32"/>
-          <w:rtl/>
-          <w14:shadow w14:blurRad="38100" w14:dist="25400" w14:dir="5400000" w14:sx="100000" w14:sy="100000" w14:kx="0" w14:ky="0" w14:algn="ctr">
-            <w14:srgbClr w14:val="6E747A">
-              <w14:alpha w14:val="57000"/>
-            </w14:srgbClr>
-          </w14:shadow>
-          <w14:textOutline w14:w="0" w14:cap="flat" w14:cmpd="sng" w14:algn="ctr">
-            <w14:noFill/>
-            <w14:prstDash w14:val="solid"/>
-            <w14:round/>
-          </w14:textOutline>
-        </w:rPr>
-        <w:t>מסך המשחק</w:t>
-      </w:r>
-      <w:r>
-        <w:rPr>
-          <w:rFonts w:asciiTheme="minorBidi" w:hAnsiTheme="minorBidi"/>
-          <w:b/>
-          <w:sz w:val="32"/>
-          <w:szCs w:val="32"/>
-          <w:rtl/>
-          <w14:shadow w14:blurRad="38100" w14:dist="25400" w14:dir="5400000" w14:sx="100000" w14:sy="100000" w14:kx="0" w14:ky="0" w14:algn="ctr">
-            <w14:srgbClr w14:val="6E747A">
-              <w14:alpha w14:val="57000"/>
-            </w14:srgbClr>
-          </w14:shadow>
-          <w14:textOutline w14:w="0" w14:cap="flat" w14:cmpd="sng" w14:algn="ctr">
-            <w14:noFill/>
-            <w14:prstDash w14:val="solid"/>
-            <w14:round/>
-          </w14:textOutline>
-        </w:rPr>
-        <w:t xml:space="preserve"> (ראה סעיף 5.</w:t>
-      </w:r>
-      <w:r>
-        <w:rPr>
-          <w:rFonts w:asciiTheme="minorBidi" w:hAnsiTheme="minorBidi"/>
-          <w:b/>
-          <w:sz w:val="32"/>
-          <w:szCs w:val="32"/>
-          <w:rtl/>
-          <w14:shadow w14:blurRad="38100" w14:dist="25400" w14:dir="5400000" w14:sx="100000" w14:sy="100000" w14:kx="0" w14:ky="0" w14:algn="ctr">
-            <w14:srgbClr w14:val="6E747A">
-              <w14:alpha w14:val="57000"/>
-            </w14:srgbClr>
-          </w14:shadow>
-          <w14:textOutline w14:w="0" w14:cap="flat" w14:cmpd="sng" w14:algn="ctr">
-            <w14:noFill/>
-            <w14:prstDash w14:val="solid"/>
-            <w14:round/>
-          </w14:textOutline>
-        </w:rPr>
-        <w:t>4</w:t>
-      </w:r>
-      <w:r>
-        <w:rPr>
-          <w:rFonts w:asciiTheme="minorBidi" w:hAnsiTheme="minorBidi"/>
-          <w:b/>
-          <w:sz w:val="32"/>
-          <w:szCs w:val="32"/>
-          <w:rtl/>
-          <w14:shadow w14:blurRad="38100" w14:dist="25400" w14:dir="5400000" w14:sx="100000" w14:sy="100000" w14:kx="0" w14:ky="0" w14:algn="ctr">
-            <w14:srgbClr w14:val="6E747A">
-              <w14:alpha w14:val="57000"/>
-            </w14:srgbClr>
-          </w14:shadow>
-          <w14:textOutline w14:w="0" w14:cap="flat" w14:cmpd="sng" w14:algn="ctr">
-            <w14:noFill/>
-            <w14:prstDash w14:val="solid"/>
-            <w14:round/>
-          </w14:textOutline>
-        </w:rPr>
-        <w:t>)</w:t>
+        <w:t>לאחר הלחיצה יפתח מסך המשחק (ראה סעיף 5.4)</w:t>
       </w:r>
       <w:r>
         <w:rPr>
@@ -6112,7 +5953,7 @@
         <w:bidi/>
         <w:ind w:left="1800"/>
         <w:rPr>
-          <w:rFonts w:asciiTheme="minorBidi" w:hAnsiTheme="minorBidi" w:cstheme="minorBidi" w:hint="cs"/>
+          <w:rFonts w:asciiTheme="minorBidi" w:hAnsiTheme="minorBidi" w:cstheme="minorBidi"/>
           <w:b/>
           <w:sz w:val="32"/>
           <w:szCs w:val="32"/>
@@ -6174,28 +6015,7 @@
             <w14:round/>
           </w14:textOutline>
         </w:rPr>
-        <w:t xml:space="preserve">עזיבת </w:t>
-      </w:r>
-      <w:r>
-        <w:rPr>
-          <w:rFonts w:hint="cs"/>
-          <w:bCs/>
-          <w:color w:val="4472C4" w:themeColor="accent1"/>
-          <w:sz w:val="36"/>
-          <w:szCs w:val="36"/>
-          <w:rtl/>
-          <w14:shadow w14:blurRad="38100" w14:dist="25400" w14:dir="5400000" w14:sx="100000" w14:sy="100000" w14:kx="0" w14:ky="0" w14:algn="ctr">
-            <w14:srgbClr w14:val="6E747A">
-              <w14:alpha w14:val="57000"/>
-            </w14:srgbClr>
-          </w14:shadow>
-          <w14:textOutline w14:w="0" w14:cap="flat" w14:cmpd="sng" w14:algn="ctr">
-            <w14:noFill/>
-            <w14:prstDash w14:val="solid"/>
-            <w14:round/>
-          </w14:textOutline>
-        </w:rPr>
-        <w:t>המשחק</w:t>
+        <w:t>עזיבת המשחק</w:t>
       </w:r>
     </w:p>
     <w:p>
@@ -6237,87 +6057,7 @@
             <w14:round/>
           </w14:textOutline>
         </w:rPr>
-        <w:t xml:space="preserve">בחלקו </w:t>
-      </w:r>
-      <w:r>
-        <w:rPr>
-          <w:rFonts w:asciiTheme="minorBidi" w:hAnsiTheme="minorBidi"/>
-          <w:b/>
-          <w:sz w:val="32"/>
-          <w:szCs w:val="32"/>
-          <w:rtl/>
-          <w14:shadow w14:blurRad="38100" w14:dist="25400" w14:dir="5400000" w14:sx="100000" w14:sy="100000" w14:kx="0" w14:ky="0" w14:algn="ctr">
-            <w14:srgbClr w14:val="6E747A">
-              <w14:alpha w14:val="57000"/>
-            </w14:srgbClr>
-          </w14:shadow>
-          <w14:textOutline w14:w="0" w14:cap="flat" w14:cmpd="sng" w14:algn="ctr">
-            <w14:noFill/>
-            <w14:prstDash w14:val="solid"/>
-            <w14:round/>
-          </w14:textOutline>
-        </w:rPr>
-        <w:t>העליון השמאלי</w:t>
-      </w:r>
-      <w:r>
-        <w:rPr>
-          <w:rFonts w:asciiTheme="minorBidi" w:hAnsiTheme="minorBidi"/>
-          <w:b/>
-          <w:sz w:val="32"/>
-          <w:szCs w:val="32"/>
-          <w:rtl/>
-          <w14:shadow w14:blurRad="38100" w14:dist="25400" w14:dir="5400000" w14:sx="100000" w14:sy="100000" w14:kx="0" w14:ky="0" w14:algn="ctr">
-            <w14:srgbClr w14:val="6E747A">
-              <w14:alpha w14:val="57000"/>
-            </w14:srgbClr>
-          </w14:shadow>
-          <w14:textOutline w14:w="0" w14:cap="flat" w14:cmpd="sng" w14:algn="ctr">
-            <w14:noFill/>
-            <w14:prstDash w14:val="solid"/>
-            <w14:round/>
-          </w14:textOutline>
-        </w:rPr>
-        <w:t xml:space="preserve"> של מסך </w:t>
-      </w:r>
-      <w:r>
-        <w:rPr>
-          <w:rFonts w:asciiTheme="minorBidi" w:hAnsiTheme="minorBidi"/>
-          <w:b/>
-          <w:sz w:val="32"/>
-          <w:szCs w:val="32"/>
-          <w:rtl/>
-          <w14:shadow w14:blurRad="38100" w14:dist="25400" w14:dir="5400000" w14:sx="100000" w14:sy="100000" w14:kx="0" w14:ky="0" w14:algn="ctr">
-            <w14:srgbClr w14:val="6E747A">
-              <w14:alpha w14:val="57000"/>
-            </w14:srgbClr>
-          </w14:shadow>
-          <w14:textOutline w14:w="0" w14:cap="flat" w14:cmpd="sng" w14:algn="ctr">
-            <w14:noFill/>
-            <w14:prstDash w14:val="solid"/>
-            <w14:round/>
-          </w14:textOutline>
-        </w:rPr>
-        <w:t>המשחק</w:t>
-      </w:r>
-      <w:r>
-        <w:rPr>
-          <w:rFonts w:asciiTheme="minorBidi" w:hAnsiTheme="minorBidi"/>
-          <w:b/>
-          <w:sz w:val="32"/>
-          <w:szCs w:val="32"/>
-          <w:rtl/>
-          <w14:shadow w14:blurRad="38100" w14:dist="25400" w14:dir="5400000" w14:sx="100000" w14:sy="100000" w14:kx="0" w14:ky="0" w14:algn="ctr">
-            <w14:srgbClr w14:val="6E747A">
-              <w14:alpha w14:val="57000"/>
-            </w14:srgbClr>
-          </w14:shadow>
-          <w14:textOutline w14:w="0" w14:cap="flat" w14:cmpd="sng" w14:algn="ctr">
-            <w14:noFill/>
-            <w14:prstDash w14:val="solid"/>
-            <w14:round/>
-          </w14:textOutline>
-        </w:rPr>
-        <w:t xml:space="preserve"> מופיע הפתור </w:t>
+        <w:t xml:space="preserve">בחלקו העליון השמאלי של מסך המשחק מופיע הפתור </w:t>
       </w:r>
       <w:r>
         <w:rPr>
@@ -6508,6 +6248,7 @@
             <w14:round/>
           </w14:textOutline>
         </w:rPr>
+        <w:lastRenderedPageBreak/>
         <w:t>לאחר לחיצה יפתח מסך סיום המשחק (ראה סעיף 5.4.2)</w:t>
       </w:r>
     </w:p>
@@ -6579,29 +6320,7 @@
             <w14:round/>
           </w14:textOutline>
         </w:rPr>
-        <w:lastRenderedPageBreak/>
-        <w:t>סיום</w:t>
-      </w:r>
-      <w:r>
-        <w:rPr>
-          <w:rFonts w:hint="cs"/>
-          <w:bCs/>
-          <w:color w:val="4472C4" w:themeColor="accent1"/>
-          <w:sz w:val="36"/>
-          <w:szCs w:val="36"/>
-          <w:rtl/>
-          <w14:shadow w14:blurRad="38100" w14:dist="25400" w14:dir="5400000" w14:sx="100000" w14:sy="100000" w14:kx="0" w14:ky="0" w14:algn="ctr">
-            <w14:srgbClr w14:val="6E747A">
-              <w14:alpha w14:val="57000"/>
-            </w14:srgbClr>
-          </w14:shadow>
-          <w14:textOutline w14:w="0" w14:cap="flat" w14:cmpd="sng" w14:algn="ctr">
-            <w14:noFill/>
-            <w14:prstDash w14:val="solid"/>
-            <w14:round/>
-          </w14:textOutline>
-        </w:rPr>
-        <w:t xml:space="preserve"> המשחק</w:t>
+        <w:t>סיום המשחק</w:t>
       </w:r>
     </w:p>
     <w:p>
@@ -6645,47 +6364,7 @@
             <w14:round/>
           </w14:textOutline>
         </w:rPr>
-        <w:t>בסיום המשחק</w:t>
-      </w:r>
-      <w:r>
-        <w:rPr>
-          <w:rFonts w:asciiTheme="minorBidi" w:hAnsiTheme="minorBidi" w:cstheme="minorBidi"/>
-          <w:b/>
-          <w:sz w:val="32"/>
-          <w:szCs w:val="32"/>
-          <w:rtl/>
-          <w14:shadow w14:blurRad="38100" w14:dist="25400" w14:dir="5400000" w14:sx="100000" w14:sy="100000" w14:kx="0" w14:ky="0" w14:algn="ctr">
-            <w14:srgbClr w14:val="6E747A">
-              <w14:alpha w14:val="57000"/>
-            </w14:srgbClr>
-          </w14:shadow>
-          <w14:textOutline w14:w="0" w14:cap="flat" w14:cmpd="sng" w14:algn="ctr">
-            <w14:noFill/>
-            <w14:prstDash w14:val="solid"/>
-            <w14:round/>
-          </w14:textOutline>
-        </w:rPr>
-        <w:t xml:space="preserve"> </w:t>
-      </w:r>
-      <w:r>
-        <w:rPr>
-          <w:rFonts w:asciiTheme="minorBidi" w:hAnsiTheme="minorBidi" w:cstheme="minorBidi"/>
-          <w:b/>
-          <w:sz w:val="32"/>
-          <w:szCs w:val="32"/>
-          <w:rtl/>
-          <w14:shadow w14:blurRad="38100" w14:dist="25400" w14:dir="5400000" w14:sx="100000" w14:sy="100000" w14:kx="0" w14:ky="0" w14:algn="ctr">
-            <w14:srgbClr w14:val="6E747A">
-              <w14:alpha w14:val="57000"/>
-            </w14:srgbClr>
-          </w14:shadow>
-          <w14:textOutline w14:w="0" w14:cap="flat" w14:cmpd="sng" w14:algn="ctr">
-            <w14:noFill/>
-            <w14:prstDash w14:val="solid"/>
-            <w14:round/>
-          </w14:textOutline>
-        </w:rPr>
-        <w:t>תופיע הודעה על סיום המשחק עם הכרזה על מנצח המשחק וכמות הנקודות שצבר.</w:t>
+        <w:t>בסיום המשחק תופיע הודעה על סיום המשחק עם הכרזה על מנצח המשחק וכמות הנקודות שצבר.</w:t>
       </w:r>
     </w:p>
     <w:p>
@@ -7566,6 +7245,7 @@
             <w14:round/>
           </w14:textOutline>
         </w:rPr>
+        <w:lastRenderedPageBreak/>
         <w:t>על מנת לשנות את שם השחקן הנוכחי נבצע את הפעולות הבאות:</w:t>
       </w:r>
     </w:p>
@@ -7628,7 +7308,6 @@
           <w:b/>
           <w:sz w:val="32"/>
           <w:szCs w:val="32"/>
-          <w:rtl/>
           <w14:shadow w14:blurRad="38100" w14:dist="25400" w14:dir="5400000" w14:sx="100000" w14:sy="100000" w14:kx="0" w14:ky="0" w14:algn="ctr">
             <w14:srgbClr w14:val="6E747A">
               <w14:alpha w14:val="57000"/>
@@ -7681,8 +7360,3140 @@
         </w:rPr>
         <w:t>ש.</w:t>
       </w:r>
+    </w:p>
+    <w:p>
+      <w:pPr>
+        <w:pStyle w:val="a3"/>
+        <w:numPr>
+          <w:ilvl w:val="0"/>
+          <w:numId w:val="6"/>
+        </w:numPr>
+        <w:bidi/>
+        <w:rPr>
+          <w:bCs/>
+          <w:color w:val="4472C4" w:themeColor="accent1"/>
+          <w:sz w:val="36"/>
+          <w:szCs w:val="36"/>
+          <w14:shadow w14:blurRad="38100" w14:dist="25400" w14:dir="5400000" w14:sx="100000" w14:sy="100000" w14:kx="0" w14:ky="0" w14:algn="ctr">
+            <w14:srgbClr w14:val="6E747A">
+              <w14:alpha w14:val="57000"/>
+            </w14:srgbClr>
+          </w14:shadow>
+          <w14:textOutline w14:w="0" w14:cap="flat" w14:cmpd="sng" w14:algn="ctr">
+            <w14:noFill/>
+            <w14:prstDash w14:val="solid"/>
+            <w14:round/>
+          </w14:textOutline>
+        </w:rPr>
+      </w:pPr>
+      <w:r>
+        <w:rPr>
+          <w:rFonts w:hint="cs"/>
+          <w:bCs/>
+          <w:color w:val="4472C4" w:themeColor="accent1"/>
+          <w:sz w:val="36"/>
+          <w:szCs w:val="36"/>
+          <w:rtl/>
+          <w14:shadow w14:blurRad="38100" w14:dist="25400" w14:dir="5400000" w14:sx="100000" w14:sy="100000" w14:kx="0" w14:ky="0" w14:algn="ctr">
+            <w14:srgbClr w14:val="6E747A">
+              <w14:alpha w14:val="57000"/>
+            </w14:srgbClr>
+          </w14:shadow>
+          <w14:textOutline w14:w="0" w14:cap="flat" w14:cmpd="sng" w14:algn="ctr">
+            <w14:noFill/>
+            <w14:prstDash w14:val="solid"/>
+            <w14:round/>
+          </w14:textOutline>
+        </w:rPr>
+        <w:t>תהליכים עיקריים</w:t>
+      </w:r>
+    </w:p>
+    <w:p>
+      <w:pPr>
+        <w:pStyle w:val="a3"/>
+        <w:bidi/>
+        <w:ind w:left="1530"/>
+        <w:rPr>
+          <w:bCs/>
+          <w:color w:val="4472C4" w:themeColor="accent1"/>
+          <w:sz w:val="36"/>
+          <w:szCs w:val="36"/>
+          <w:rtl/>
+          <w14:shadow w14:blurRad="38100" w14:dist="25400" w14:dir="5400000" w14:sx="100000" w14:sy="100000" w14:kx="0" w14:ky="0" w14:algn="ctr">
+            <w14:srgbClr w14:val="6E747A">
+              <w14:alpha w14:val="57000"/>
+            </w14:srgbClr>
+          </w14:shadow>
+          <w14:textOutline w14:w="0" w14:cap="flat" w14:cmpd="sng" w14:algn="ctr">
+            <w14:noFill/>
+            <w14:prstDash w14:val="solid"/>
+            <w14:round/>
+          </w14:textOutline>
+        </w:rPr>
+      </w:pPr>
+    </w:p>
+    <w:p>
+      <w:pPr>
+        <w:pStyle w:val="a3"/>
+        <w:numPr>
+          <w:ilvl w:val="1"/>
+          <w:numId w:val="7"/>
+        </w:numPr>
+        <w:bidi/>
+        <w:rPr>
+          <w:bCs/>
+          <w:color w:val="4472C4" w:themeColor="accent1"/>
+          <w:sz w:val="36"/>
+          <w:szCs w:val="36"/>
+          <w14:shadow w14:blurRad="38100" w14:dist="25400" w14:dir="5400000" w14:sx="100000" w14:sy="100000" w14:kx="0" w14:ky="0" w14:algn="ctr">
+            <w14:srgbClr w14:val="6E747A">
+              <w14:alpha w14:val="57000"/>
+            </w14:srgbClr>
+          </w14:shadow>
+          <w14:textOutline w14:w="0" w14:cap="flat" w14:cmpd="sng" w14:algn="ctr">
+            <w14:noFill/>
+            <w14:prstDash w14:val="solid"/>
+            <w14:round/>
+          </w14:textOutline>
+        </w:rPr>
+      </w:pPr>
+      <w:r>
+        <w:rPr>
+          <w:rFonts w:hint="cs"/>
+          <w:bCs/>
+          <w:color w:val="4472C4" w:themeColor="accent1"/>
+          <w:sz w:val="36"/>
+          <w:szCs w:val="36"/>
+          <w:rtl/>
+          <w14:shadow w14:blurRad="38100" w14:dist="25400" w14:dir="5400000" w14:sx="100000" w14:sy="100000" w14:kx="0" w14:ky="0" w14:algn="ctr">
+            <w14:srgbClr w14:val="6E747A">
+              <w14:alpha w14:val="57000"/>
+            </w14:srgbClr>
+          </w14:shadow>
+          <w14:textOutline w14:w="0" w14:cap="flat" w14:cmpd="sng" w14:algn="ctr">
+            <w14:noFill/>
+            <w14:prstDash w14:val="solid"/>
+            <w14:round/>
+          </w14:textOutline>
+        </w:rPr>
+        <w:t>תהליך התחברות לשרת</w:t>
+      </w:r>
+    </w:p>
+    <w:p>
+      <w:pPr>
+        <w:pStyle w:val="a3"/>
+        <w:bidi/>
+        <w:ind w:left="1980"/>
+        <w:rPr>
+          <w:rFonts w:asciiTheme="minorBidi" w:hAnsiTheme="minorBidi" w:cstheme="minorBidi"/>
+          <w:b/>
+          <w:sz w:val="32"/>
+          <w:szCs w:val="32"/>
+          <w:rtl/>
+          <w14:shadow w14:blurRad="38100" w14:dist="25400" w14:dir="5400000" w14:sx="100000" w14:sy="100000" w14:kx="0" w14:ky="0" w14:algn="ctr">
+            <w14:srgbClr w14:val="6E747A">
+              <w14:alpha w14:val="57000"/>
+            </w14:srgbClr>
+          </w14:shadow>
+          <w14:textOutline w14:w="0" w14:cap="flat" w14:cmpd="sng" w14:algn="ctr">
+            <w14:noFill/>
+            <w14:prstDash w14:val="solid"/>
+            <w14:round/>
+          </w14:textOutline>
+        </w:rPr>
+      </w:pPr>
+      <w:r>
+        <w:rPr>
+          <w:rFonts w:asciiTheme="minorBidi" w:hAnsiTheme="minorBidi" w:cstheme="minorBidi"/>
+          <w:b/>
+          <w:sz w:val="32"/>
+          <w:szCs w:val="32"/>
+          <w:rtl/>
+          <w14:shadow w14:blurRad="38100" w14:dist="25400" w14:dir="5400000" w14:sx="100000" w14:sy="100000" w14:kx="0" w14:ky="0" w14:algn="ctr">
+            <w14:srgbClr w14:val="6E747A">
+              <w14:alpha w14:val="57000"/>
+            </w14:srgbClr>
+          </w14:shadow>
+          <w14:textOutline w14:w="0" w14:cap="flat" w14:cmpd="sng" w14:algn="ctr">
+            <w14:noFill/>
+            <w14:prstDash w14:val="solid"/>
+            <w14:round/>
+          </w14:textOutline>
+        </w:rPr>
+        <w:t>התהליך קורה באופן אוטומטי בעליית המשחק (ראה סעיף 5.1).</w:t>
+      </w:r>
+    </w:p>
+    <w:p>
+      <w:pPr>
+        <w:pStyle w:val="a3"/>
+        <w:bidi/>
+        <w:ind w:left="1980"/>
+        <w:rPr>
+          <w:rFonts w:asciiTheme="minorBidi" w:hAnsiTheme="minorBidi" w:cstheme="minorBidi"/>
+          <w:b/>
+          <w:sz w:val="32"/>
+          <w:szCs w:val="32"/>
+          <w:rtl/>
+          <w14:shadow w14:blurRad="38100" w14:dist="25400" w14:dir="5400000" w14:sx="100000" w14:sy="100000" w14:kx="0" w14:ky="0" w14:algn="ctr">
+            <w14:srgbClr w14:val="6E747A">
+              <w14:alpha w14:val="57000"/>
+            </w14:srgbClr>
+          </w14:shadow>
+          <w14:textOutline w14:w="0" w14:cap="flat" w14:cmpd="sng" w14:algn="ctr">
+            <w14:noFill/>
+            <w14:prstDash w14:val="solid"/>
+            <w14:round/>
+          </w14:textOutline>
+        </w:rPr>
+      </w:pPr>
+      <w:r>
+        <w:rPr>
+          <w:rFonts w:asciiTheme="minorBidi" w:hAnsiTheme="minorBidi" w:cstheme="minorBidi"/>
+          <w:b/>
+          <w:sz w:val="32"/>
+          <w:szCs w:val="32"/>
+          <w:rtl/>
+          <w14:shadow w14:blurRad="38100" w14:dist="25400" w14:dir="5400000" w14:sx="100000" w14:sy="100000" w14:kx="0" w14:ky="0" w14:algn="ctr">
+            <w14:srgbClr w14:val="6E747A">
+              <w14:alpha w14:val="57000"/>
+            </w14:srgbClr>
+          </w14:shadow>
+          <w14:textOutline w14:w="0" w14:cap="flat" w14:cmpd="sng" w14:algn="ctr">
+            <w14:noFill/>
+            <w14:prstDash w14:val="solid"/>
+            <w14:round/>
+          </w14:textOutline>
+        </w:rPr>
+        <w:t>תיאור התהליך:</w:t>
+      </w:r>
+    </w:p>
+    <w:p>
+      <w:pPr>
+        <w:pStyle w:val="a3"/>
+        <w:numPr>
+          <w:ilvl w:val="1"/>
+          <w:numId w:val="4"/>
+        </w:numPr>
+        <w:bidi/>
+        <w:rPr>
+          <w:rFonts w:asciiTheme="minorBidi" w:hAnsiTheme="minorBidi" w:cstheme="minorBidi"/>
+          <w:b/>
+          <w:sz w:val="32"/>
+          <w:szCs w:val="32"/>
+          <w:rtl/>
+          <w14:shadow w14:blurRad="38100" w14:dist="25400" w14:dir="5400000" w14:sx="100000" w14:sy="100000" w14:kx="0" w14:ky="0" w14:algn="ctr">
+            <w14:srgbClr w14:val="6E747A">
+              <w14:alpha w14:val="57000"/>
+            </w14:srgbClr>
+          </w14:shadow>
+          <w14:textOutline w14:w="0" w14:cap="flat" w14:cmpd="sng" w14:algn="ctr">
+            <w14:noFill/>
+            <w14:prstDash w14:val="solid"/>
+            <w14:round/>
+          </w14:textOutline>
+        </w:rPr>
+      </w:pPr>
+      <w:r>
+        <w:rPr>
+          <w:rFonts w:asciiTheme="minorBidi" w:hAnsiTheme="minorBidi" w:cstheme="minorBidi"/>
+          <w:b/>
+          <w:sz w:val="32"/>
+          <w:szCs w:val="32"/>
+          <w:rtl/>
+          <w14:shadow w14:blurRad="38100" w14:dist="25400" w14:dir="5400000" w14:sx="100000" w14:sy="100000" w14:kx="0" w14:ky="0" w14:algn="ctr">
+            <w14:srgbClr w14:val="6E747A">
+              <w14:alpha w14:val="57000"/>
+            </w14:srgbClr>
+          </w14:shadow>
+          <w14:textOutline w14:w="0" w14:cap="flat" w14:cmpd="sng" w14:algn="ctr">
+            <w14:noFill/>
+            <w14:prstDash w14:val="solid"/>
+            <w14:round/>
+          </w14:textOutline>
+        </w:rPr>
+        <w:t xml:space="preserve">נשלחת קריאת </w:t>
+      </w:r>
+      <w:r>
+        <w:rPr>
+          <w:rFonts w:asciiTheme="minorBidi" w:hAnsiTheme="minorBidi" w:cstheme="minorBidi"/>
+          <w:bCs/>
+          <w:sz w:val="32"/>
+          <w:szCs w:val="32"/>
+          <w14:shadow w14:blurRad="38100" w14:dist="25400" w14:dir="5400000" w14:sx="100000" w14:sy="100000" w14:kx="0" w14:ky="0" w14:algn="ctr">
+            <w14:srgbClr w14:val="6E747A">
+              <w14:alpha w14:val="57000"/>
+            </w14:srgbClr>
+          </w14:shadow>
+          <w14:textOutline w14:w="0" w14:cap="flat" w14:cmpd="sng" w14:algn="ctr">
+            <w14:noFill/>
+            <w14:prstDash w14:val="solid"/>
+            <w14:round/>
+          </w14:textOutline>
+        </w:rPr>
+        <w:t>authorization</w:t>
+      </w:r>
+      <w:r>
+        <w:rPr>
+          <w:rFonts w:asciiTheme="minorBidi" w:hAnsiTheme="minorBidi" w:cstheme="minorBidi"/>
+          <w:b/>
+          <w:sz w:val="32"/>
+          <w:szCs w:val="32"/>
+          <w:rtl/>
+          <w14:shadow w14:blurRad="38100" w14:dist="25400" w14:dir="5400000" w14:sx="100000" w14:sy="100000" w14:kx="0" w14:ky="0" w14:algn="ctr">
+            <w14:srgbClr w14:val="6E747A">
+              <w14:alpha w14:val="57000"/>
+            </w14:srgbClr>
+          </w14:shadow>
+          <w14:textOutline w14:w="0" w14:cap="flat" w14:cmpd="sng" w14:algn="ctr">
+            <w14:noFill/>
+            <w14:prstDash w14:val="solid"/>
+            <w14:round/>
+          </w14:textOutline>
+        </w:rPr>
+        <w:t xml:space="preserve"> </w:t>
+      </w:r>
+      <w:r>
+        <w:rPr>
+          <w:rFonts w:asciiTheme="minorBidi" w:hAnsiTheme="minorBidi" w:cstheme="minorBidi"/>
+          <w:b/>
+          <w:sz w:val="32"/>
+          <w:szCs w:val="32"/>
+          <w:rtl/>
+          <w14:shadow w14:blurRad="38100" w14:dist="25400" w14:dir="5400000" w14:sx="100000" w14:sy="100000" w14:kx="0" w14:ky="0" w14:algn="ctr">
+            <w14:srgbClr w14:val="6E747A">
+              <w14:alpha w14:val="57000"/>
+            </w14:srgbClr>
+          </w14:shadow>
+          <w14:textOutline w14:w="0" w14:cap="flat" w14:cmpd="sng" w14:algn="ctr">
+            <w14:noFill/>
+            <w14:prstDash w14:val="solid"/>
+            <w14:round/>
+          </w14:textOutline>
+        </w:rPr>
+        <w:t xml:space="preserve">עם </w:t>
+      </w:r>
+      <w:r>
+        <w:rPr>
+          <w:rFonts w:asciiTheme="minorBidi" w:hAnsiTheme="minorBidi" w:cstheme="minorBidi"/>
+          <w:b/>
+          <w:sz w:val="32"/>
+          <w:szCs w:val="32"/>
+          <w14:shadow w14:blurRad="38100" w14:dist="25400" w14:dir="5400000" w14:sx="100000" w14:sy="100000" w14:kx="0" w14:ky="0" w14:algn="ctr">
+            <w14:srgbClr w14:val="6E747A">
+              <w14:alpha w14:val="57000"/>
+            </w14:srgbClr>
+          </w14:shadow>
+          <w14:textOutline w14:w="0" w14:cap="flat" w14:cmpd="sng" w14:algn="ctr">
+            <w14:noFill/>
+            <w14:prstDash w14:val="solid"/>
+            <w14:round/>
+          </w14:textOutline>
+        </w:rPr>
+        <w:t xml:space="preserve"> </w:t>
+      </w:r>
+      <w:r>
+        <w:rPr>
+          <w:rFonts w:asciiTheme="minorBidi" w:hAnsiTheme="minorBidi" w:cstheme="minorBidi"/>
+          <w:bCs/>
+          <w:sz w:val="32"/>
+          <w:szCs w:val="32"/>
+          <w14:shadow w14:blurRad="38100" w14:dist="25400" w14:dir="5400000" w14:sx="100000" w14:sy="100000" w14:kx="0" w14:ky="0" w14:algn="ctr">
+            <w14:srgbClr w14:val="6E747A">
+              <w14:alpha w14:val="57000"/>
+            </w14:srgbClr>
+          </w14:shadow>
+          <w14:textOutline w14:w="0" w14:cap="flat" w14:cmpd="sng" w14:algn="ctr">
+            <w14:noFill/>
+            <w14:prstDash w14:val="solid"/>
+            <w14:round/>
+          </w14:textOutline>
+        </w:rPr>
+        <w:t>App i</w:t>
+      </w:r>
+      <w:r>
+        <w:rPr>
+          <w:rFonts w:asciiTheme="minorBidi" w:hAnsiTheme="minorBidi" w:cstheme="minorBidi"/>
+          <w:bCs/>
+          <w:sz w:val="32"/>
+          <w:szCs w:val="32"/>
+          <w14:shadow w14:blurRad="38100" w14:dist="25400" w14:dir="5400000" w14:sx="100000" w14:sy="100000" w14:kx="0" w14:ky="0" w14:algn="ctr">
+            <w14:srgbClr w14:val="6E747A">
+              <w14:alpha w14:val="57000"/>
+            </w14:srgbClr>
+          </w14:shadow>
+          <w14:textOutline w14:w="0" w14:cap="flat" w14:cmpd="sng" w14:algn="ctr">
+            <w14:noFill/>
+            <w14:prstDash w14:val="solid"/>
+            <w14:round/>
+          </w14:textOutline>
+        </w:rPr>
+        <w:t xml:space="preserve">d </w:t>
+      </w:r>
+      <w:r>
+        <w:rPr>
+          <w:rFonts w:asciiTheme="minorBidi" w:hAnsiTheme="minorBidi" w:cstheme="minorBidi" w:hint="cs"/>
+          <w:b/>
+          <w:sz w:val="32"/>
+          <w:szCs w:val="32"/>
+          <w:rtl/>
+          <w14:shadow w14:blurRad="38100" w14:dist="25400" w14:dir="5400000" w14:sx="100000" w14:sy="100000" w14:kx="0" w14:ky="0" w14:algn="ctr">
+            <w14:srgbClr w14:val="6E747A">
+              <w14:alpha w14:val="57000"/>
+            </w14:srgbClr>
+          </w14:shadow>
+          <w14:textOutline w14:w="0" w14:cap="flat" w14:cmpd="sng" w14:algn="ctr">
+            <w14:noFill/>
+            <w14:prstDash w14:val="solid"/>
+            <w14:round/>
+          </w14:textOutline>
+        </w:rPr>
+        <w:t xml:space="preserve">ייחודי </w:t>
+      </w:r>
+      <w:r>
+        <w:rPr>
+          <w:rFonts w:asciiTheme="minorBidi" w:hAnsiTheme="minorBidi" w:cstheme="minorBidi"/>
+          <w:b/>
+          <w:sz w:val="32"/>
+          <w:szCs w:val="32"/>
+          <w:rtl/>
+          <w14:shadow w14:blurRad="38100" w14:dist="25400" w14:dir="5400000" w14:sx="100000" w14:sy="100000" w14:kx="0" w14:ky="0" w14:algn="ctr">
+            <w14:srgbClr w14:val="6E747A">
+              <w14:alpha w14:val="57000"/>
+            </w14:srgbClr>
+          </w14:shadow>
+          <w14:textOutline w14:w="0" w14:cap="flat" w14:cmpd="sng" w14:algn="ctr">
+            <w14:noFill/>
+            <w14:prstDash w14:val="solid"/>
+            <w14:round/>
+          </w14:textOutline>
+        </w:rPr>
+        <w:t xml:space="preserve">לשרת של </w:t>
+      </w:r>
+      <w:r>
+        <w:rPr>
+          <w:rFonts w:asciiTheme="minorBidi" w:hAnsiTheme="minorBidi" w:cstheme="minorBidi"/>
+          <w:bCs/>
+          <w:sz w:val="32"/>
+          <w:szCs w:val="32"/>
+          <w14:shadow w14:blurRad="38100" w14:dist="25400" w14:dir="5400000" w14:sx="100000" w14:sy="100000" w14:kx="0" w14:ky="0" w14:algn="ctr">
+            <w14:srgbClr w14:val="6E747A">
+              <w14:alpha w14:val="57000"/>
+            </w14:srgbClr>
+          </w14:shadow>
+          <w14:textOutline w14:w="0" w14:cap="flat" w14:cmpd="sng" w14:algn="ctr">
+            <w14:noFill/>
+            <w14:prstDash w14:val="solid"/>
+            <w14:round/>
+          </w14:textOutline>
+        </w:rPr>
+        <w:t>photon</w:t>
+      </w:r>
+      <w:r>
+        <w:rPr>
+          <w:rFonts w:asciiTheme="minorBidi" w:hAnsiTheme="minorBidi" w:cstheme="minorBidi" w:hint="cs"/>
+          <w:b/>
+          <w:sz w:val="32"/>
+          <w:szCs w:val="32"/>
+          <w:rtl/>
+          <w14:shadow w14:blurRad="38100" w14:dist="25400" w14:dir="5400000" w14:sx="100000" w14:sy="100000" w14:kx="0" w14:ky="0" w14:algn="ctr">
+            <w14:srgbClr w14:val="6E747A">
+              <w14:alpha w14:val="57000"/>
+            </w14:srgbClr>
+          </w14:shadow>
+          <w14:textOutline w14:w="0" w14:cap="flat" w14:cmpd="sng" w14:algn="ctr">
+            <w14:noFill/>
+            <w14:prstDash w14:val="solid"/>
+            <w14:round/>
+          </w14:textOutline>
+        </w:rPr>
+        <w:t>.</w:t>
+      </w:r>
+    </w:p>
+    <w:p>
+      <w:pPr>
+        <w:pStyle w:val="a3"/>
+        <w:numPr>
+          <w:ilvl w:val="1"/>
+          <w:numId w:val="4"/>
+        </w:numPr>
+        <w:bidi/>
+        <w:rPr>
+          <w:rFonts w:asciiTheme="minorBidi" w:hAnsiTheme="minorBidi" w:cstheme="minorBidi"/>
+          <w:b/>
+          <w:sz w:val="32"/>
+          <w:szCs w:val="32"/>
+          <w14:shadow w14:blurRad="38100" w14:dist="25400" w14:dir="5400000" w14:sx="100000" w14:sy="100000" w14:kx="0" w14:ky="0" w14:algn="ctr">
+            <w14:srgbClr w14:val="6E747A">
+              <w14:alpha w14:val="57000"/>
+            </w14:srgbClr>
+          </w14:shadow>
+          <w14:textOutline w14:w="0" w14:cap="flat" w14:cmpd="sng" w14:algn="ctr">
+            <w14:noFill/>
+            <w14:prstDash w14:val="solid"/>
+            <w14:round/>
+          </w14:textOutline>
+        </w:rPr>
+      </w:pPr>
+      <w:r>
+        <w:rPr>
+          <w:rFonts w:asciiTheme="minorBidi" w:hAnsiTheme="minorBidi" w:cstheme="minorBidi"/>
+          <w:bCs/>
+          <w:sz w:val="32"/>
+          <w:szCs w:val="32"/>
+          <w14:shadow w14:blurRad="38100" w14:dist="25400" w14:dir="5400000" w14:sx="100000" w14:sy="100000" w14:kx="0" w14:ky="0" w14:algn="ctr">
+            <w14:srgbClr w14:val="6E747A">
+              <w14:alpha w14:val="57000"/>
+            </w14:srgbClr>
+          </w14:shadow>
+          <w14:textOutline w14:w="0" w14:cap="flat" w14:cmpd="sng" w14:algn="ctr">
+            <w14:noFill/>
+            <w14:prstDash w14:val="solid"/>
+            <w14:round/>
+          </w14:textOutline>
+        </w:rPr>
+        <w:t>photon</w:t>
+      </w:r>
+      <w:r>
+        <w:rPr>
+          <w:rFonts w:asciiTheme="minorBidi" w:hAnsiTheme="minorBidi" w:cstheme="minorBidi"/>
+          <w:b/>
+          <w:sz w:val="32"/>
+          <w:szCs w:val="32"/>
+          <w:rtl/>
+          <w14:shadow w14:blurRad="38100" w14:dist="25400" w14:dir="5400000" w14:sx="100000" w14:sy="100000" w14:kx="0" w14:ky="0" w14:algn="ctr">
+            <w14:srgbClr w14:val="6E747A">
+              <w14:alpha w14:val="57000"/>
+            </w14:srgbClr>
+          </w14:shadow>
+          <w14:textOutline w14:w="0" w14:cap="flat" w14:cmpd="sng" w14:algn="ctr">
+            <w14:noFill/>
+            <w14:prstDash w14:val="solid"/>
+            <w14:round/>
+          </w14:textOutline>
+        </w:rPr>
+        <w:t xml:space="preserve"> יוצר</w:t>
+      </w:r>
+      <w:r>
+        <w:rPr>
+          <w:rFonts w:asciiTheme="minorBidi" w:hAnsiTheme="minorBidi" w:cstheme="minorBidi"/>
+          <w:b/>
+          <w:sz w:val="32"/>
+          <w:szCs w:val="32"/>
+          <w:rtl/>
+          <w14:shadow w14:blurRad="38100" w14:dist="25400" w14:dir="5400000" w14:sx="100000" w14:sy="100000" w14:kx="0" w14:ky="0" w14:algn="ctr">
+            <w14:srgbClr w14:val="6E747A">
+              <w14:alpha w14:val="57000"/>
+            </w14:srgbClr>
+          </w14:shadow>
+          <w14:textOutline w14:w="0" w14:cap="flat" w14:cmpd="sng" w14:algn="ctr">
+            <w14:noFill/>
+            <w14:prstDash w14:val="solid"/>
+            <w14:round/>
+          </w14:textOutline>
+        </w:rPr>
+        <w:t xml:space="preserve">ת </w:t>
+      </w:r>
+      <w:r>
+        <w:rPr>
+          <w:rFonts w:asciiTheme="minorBidi" w:hAnsiTheme="minorBidi" w:cstheme="minorBidi" w:hint="cs"/>
+          <w:b/>
+          <w:sz w:val="32"/>
+          <w:szCs w:val="32"/>
+          <w:rtl/>
+          <w14:shadow w14:blurRad="38100" w14:dist="25400" w14:dir="5400000" w14:sx="100000" w14:sy="100000" w14:kx="0" w14:ky="0" w14:algn="ctr">
+            <w14:srgbClr w14:val="6E747A">
+              <w14:alpha w14:val="57000"/>
+            </w14:srgbClr>
+          </w14:shadow>
+          <w14:textOutline w14:w="0" w14:cap="flat" w14:cmpd="sng" w14:algn="ctr">
+            <w14:noFill/>
+            <w14:prstDash w14:val="solid"/>
+            <w14:round/>
+          </w14:textOutline>
+        </w:rPr>
+        <w:t>מזהה ייחודי</w:t>
+      </w:r>
+      <w:r>
+        <w:rPr>
+          <w:rFonts w:asciiTheme="minorBidi" w:hAnsiTheme="minorBidi" w:cstheme="minorBidi"/>
+          <w:b/>
+          <w:sz w:val="32"/>
+          <w:szCs w:val="32"/>
+          <w:rtl/>
+          <w14:shadow w14:blurRad="38100" w14:dist="25400" w14:dir="5400000" w14:sx="100000" w14:sy="100000" w14:kx="0" w14:ky="0" w14:algn="ctr">
+            <w14:srgbClr w14:val="6E747A">
+              <w14:alpha w14:val="57000"/>
+            </w14:srgbClr>
+          </w14:shadow>
+          <w14:textOutline w14:w="0" w14:cap="flat" w14:cmpd="sng" w14:algn="ctr">
+            <w14:noFill/>
+            <w14:prstDash w14:val="solid"/>
+            <w14:round/>
+          </w14:textOutline>
+        </w:rPr>
+        <w:t xml:space="preserve"> לשחקן</w:t>
+      </w:r>
+      <w:r>
+        <w:rPr>
+          <w:rFonts w:asciiTheme="minorBidi" w:hAnsiTheme="minorBidi" w:cstheme="minorBidi" w:hint="cs"/>
+          <w:b/>
+          <w:sz w:val="32"/>
+          <w:szCs w:val="32"/>
+          <w:rtl/>
+          <w14:shadow w14:blurRad="38100" w14:dist="25400" w14:dir="5400000" w14:sx="100000" w14:sy="100000" w14:kx="0" w14:ky="0" w14:algn="ctr">
+            <w14:srgbClr w14:val="6E747A">
+              <w14:alpha w14:val="57000"/>
+            </w14:srgbClr>
+          </w14:shadow>
+          <w14:textOutline w14:w="0" w14:cap="flat" w14:cmpd="sng" w14:algn="ctr">
+            <w14:noFill/>
+            <w14:prstDash w14:val="solid"/>
+            <w14:round/>
+          </w14:textOutline>
+        </w:rPr>
+        <w:t>.</w:t>
+      </w:r>
+    </w:p>
+    <w:p>
+      <w:pPr>
+        <w:pStyle w:val="a3"/>
+        <w:numPr>
+          <w:ilvl w:val="1"/>
+          <w:numId w:val="4"/>
+        </w:numPr>
+        <w:bidi/>
+        <w:rPr>
+          <w:rFonts w:asciiTheme="minorBidi" w:hAnsiTheme="minorBidi" w:cstheme="minorBidi"/>
+          <w:b/>
+          <w:sz w:val="32"/>
+          <w:szCs w:val="32"/>
+          <w14:shadow w14:blurRad="38100" w14:dist="25400" w14:dir="5400000" w14:sx="100000" w14:sy="100000" w14:kx="0" w14:ky="0" w14:algn="ctr">
+            <w14:srgbClr w14:val="6E747A">
+              <w14:alpha w14:val="57000"/>
+            </w14:srgbClr>
+          </w14:shadow>
+          <w14:textOutline w14:w="0" w14:cap="flat" w14:cmpd="sng" w14:algn="ctr">
+            <w14:noFill/>
+            <w14:prstDash w14:val="solid"/>
+            <w14:round/>
+          </w14:textOutline>
+        </w:rPr>
+      </w:pPr>
+      <w:r>
+        <w:rPr>
+          <w:rFonts w:asciiTheme="minorBidi" w:hAnsiTheme="minorBidi" w:cstheme="minorBidi" w:hint="cs"/>
+          <w:b/>
+          <w:sz w:val="32"/>
+          <w:szCs w:val="32"/>
+          <w:rtl/>
+          <w14:shadow w14:blurRad="38100" w14:dist="25400" w14:dir="5400000" w14:sx="100000" w14:sy="100000" w14:kx="0" w14:ky="0" w14:algn="ctr">
+            <w14:srgbClr w14:val="6E747A">
+              <w14:alpha w14:val="57000"/>
+            </w14:srgbClr>
+          </w14:shadow>
+          <w14:textOutline w14:w="0" w14:cap="flat" w14:cmpd="sng" w14:algn="ctr">
+            <w14:noFill/>
+            <w14:prstDash w14:val="solid"/>
+            <w14:round/>
+          </w14:textOutline>
+        </w:rPr>
+        <w:t xml:space="preserve">מתבצע עדכון של טבלת התוצאות לשחקן. </w:t>
+      </w:r>
+    </w:p>
+    <w:p>
+      <w:pPr>
+        <w:ind w:left="1800"/>
+        <w:rPr>
+          <w:rFonts w:asciiTheme="minorBidi" w:hAnsiTheme="minorBidi"/>
+          <w:b/>
+          <w:sz w:val="32"/>
+          <w:szCs w:val="32"/>
+          <w:rtl/>
+          <w14:shadow w14:blurRad="38100" w14:dist="25400" w14:dir="5400000" w14:sx="100000" w14:sy="100000" w14:kx="0" w14:ky="0" w14:algn="ctr">
+            <w14:srgbClr w14:val="6E747A">
+              <w14:alpha w14:val="57000"/>
+            </w14:srgbClr>
+          </w14:shadow>
+          <w14:textOutline w14:w="0" w14:cap="flat" w14:cmpd="sng" w14:algn="ctr">
+            <w14:noFill/>
+            <w14:prstDash w14:val="solid"/>
+            <w14:round/>
+          </w14:textOutline>
+        </w:rPr>
+      </w:pPr>
+      <w:r>
+        <w:rPr>
+          <w:rFonts w:asciiTheme="minorBidi" w:hAnsiTheme="minorBidi"/>
+          <w:b/>
+          <w:sz w:val="32"/>
+          <w:szCs w:val="32"/>
+          <w:rtl/>
+          <w14:shadow w14:blurRad="38100" w14:dist="25400" w14:dir="5400000" w14:sx="100000" w14:sy="100000" w14:kx="0" w14:ky="0" w14:algn="ctr">
+            <w14:srgbClr w14:val="6E747A">
+              <w14:alpha w14:val="57000"/>
+            </w14:srgbClr>
+          </w14:shadow>
+          <w14:textOutline w14:w="0" w14:cap="flat" w14:cmpd="sng" w14:algn="ctr">
+            <w14:noFill/>
+            <w14:prstDash w14:val="solid"/>
+            <w14:round/>
+          </w14:textOutline>
+        </w:rPr>
+        <w:t>בשלב זה התהליך הסתיים והשחקן מחובר לשרת ויכול לשחק.</w:t>
+      </w:r>
+    </w:p>
+    <w:p>
+      <w:pPr>
+        <w:ind w:left="1800"/>
+        <w:rPr>
+          <w:rFonts w:asciiTheme="minorBidi" w:hAnsiTheme="minorBidi"/>
+          <w:b/>
+          <w:sz w:val="32"/>
+          <w:szCs w:val="32"/>
+          <w:rtl/>
+          <w14:shadow w14:blurRad="38100" w14:dist="25400" w14:dir="5400000" w14:sx="100000" w14:sy="100000" w14:kx="0" w14:ky="0" w14:algn="ctr">
+            <w14:srgbClr w14:val="6E747A">
+              <w14:alpha w14:val="57000"/>
+            </w14:srgbClr>
+          </w14:shadow>
+          <w14:textOutline w14:w="0" w14:cap="flat" w14:cmpd="sng" w14:algn="ctr">
+            <w14:noFill/>
+            <w14:prstDash w14:val="solid"/>
+            <w14:round/>
+          </w14:textOutline>
+        </w:rPr>
+      </w:pPr>
+      <w:r>
+        <w:rPr>
+          <w:rFonts w:asciiTheme="minorBidi" w:hAnsiTheme="minorBidi"/>
+          <w:b/>
+          <w:sz w:val="32"/>
+          <w:szCs w:val="32"/>
+          <w:rtl/>
+          <w14:shadow w14:blurRad="38100" w14:dist="25400" w14:dir="5400000" w14:sx="100000" w14:sy="100000" w14:kx="0" w14:ky="0" w14:algn="ctr">
+            <w14:srgbClr w14:val="6E747A">
+              <w14:alpha w14:val="57000"/>
+            </w14:srgbClr>
+          </w14:shadow>
+          <w14:textOutline w14:w="0" w14:cap="flat" w14:cmpd="sng" w14:algn="ctr">
+            <w14:noFill/>
+            <w14:prstDash w14:val="solid"/>
+            <w14:round/>
+          </w14:textOutline>
+        </w:rPr>
+        <w:t>במידה והייתה בעיה בהתחברות תופיעה הודעת שגיאה</w:t>
+      </w:r>
+      <w:r>
+        <w:rPr>
+          <w:rFonts w:asciiTheme="minorBidi" w:hAnsiTheme="minorBidi" w:hint="cs"/>
+          <w:b/>
+          <w:sz w:val="32"/>
+          <w:szCs w:val="32"/>
+          <w:rtl/>
+          <w14:shadow w14:blurRad="38100" w14:dist="25400" w14:dir="5400000" w14:sx="100000" w14:sy="100000" w14:kx="0" w14:ky="0" w14:algn="ctr">
+            <w14:srgbClr w14:val="6E747A">
+              <w14:alpha w14:val="57000"/>
+            </w14:srgbClr>
+          </w14:shadow>
+          <w14:textOutline w14:w="0" w14:cap="flat" w14:cmpd="sng" w14:algn="ctr">
+            <w14:noFill/>
+            <w14:prstDash w14:val="solid"/>
+            <w14:round/>
+          </w14:textOutline>
+        </w:rPr>
+        <w:t>.</w:t>
+      </w:r>
+    </w:p>
+    <w:p>
+      <w:pPr>
+        <w:ind w:left="1800"/>
+        <w:rPr>
+          <w:rFonts w:asciiTheme="minorBidi" w:hAnsiTheme="minorBidi"/>
+          <w:b/>
+          <w:sz w:val="32"/>
+          <w:szCs w:val="32"/>
+          <w:rtl/>
+          <w14:shadow w14:blurRad="38100" w14:dist="25400" w14:dir="5400000" w14:sx="100000" w14:sy="100000" w14:kx="0" w14:ky="0" w14:algn="ctr">
+            <w14:srgbClr w14:val="6E747A">
+              <w14:alpha w14:val="57000"/>
+            </w14:srgbClr>
+          </w14:shadow>
+          <w14:textOutline w14:w="0" w14:cap="flat" w14:cmpd="sng" w14:algn="ctr">
+            <w14:noFill/>
+            <w14:prstDash w14:val="solid"/>
+            <w14:round/>
+          </w14:textOutline>
+        </w:rPr>
+      </w:pPr>
+    </w:p>
+    <w:p>
+      <w:pPr>
+        <w:pStyle w:val="a3"/>
+        <w:numPr>
+          <w:ilvl w:val="1"/>
+          <w:numId w:val="7"/>
+        </w:numPr>
+        <w:bidi/>
+        <w:rPr>
+          <w:bCs/>
+          <w:color w:val="4472C4" w:themeColor="accent1"/>
+          <w:sz w:val="36"/>
+          <w:szCs w:val="36"/>
+          <w14:shadow w14:blurRad="38100" w14:dist="25400" w14:dir="5400000" w14:sx="100000" w14:sy="100000" w14:kx="0" w14:ky="0" w14:algn="ctr">
+            <w14:srgbClr w14:val="6E747A">
+              <w14:alpha w14:val="57000"/>
+            </w14:srgbClr>
+          </w14:shadow>
+          <w14:textOutline w14:w="0" w14:cap="flat" w14:cmpd="sng" w14:algn="ctr">
+            <w14:noFill/>
+            <w14:prstDash w14:val="solid"/>
+            <w14:round/>
+          </w14:textOutline>
+        </w:rPr>
+      </w:pPr>
+      <w:r>
+        <w:rPr>
+          <w:rFonts w:hint="cs"/>
+          <w:bCs/>
+          <w:color w:val="4472C4" w:themeColor="accent1"/>
+          <w:sz w:val="36"/>
+          <w:szCs w:val="36"/>
+          <w:rtl/>
+          <w14:shadow w14:blurRad="38100" w14:dist="25400" w14:dir="5400000" w14:sx="100000" w14:sy="100000" w14:kx="0" w14:ky="0" w14:algn="ctr">
+            <w14:srgbClr w14:val="6E747A">
+              <w14:alpha w14:val="57000"/>
+            </w14:srgbClr>
+          </w14:shadow>
+          <w14:textOutline w14:w="0" w14:cap="flat" w14:cmpd="sng" w14:algn="ctr">
+            <w14:noFill/>
+            <w14:prstDash w14:val="solid"/>
+            <w14:round/>
+          </w14:textOutline>
+        </w:rPr>
+        <w:t xml:space="preserve">תהליך </w:t>
+      </w:r>
+      <w:r>
+        <w:rPr>
+          <w:rFonts w:hint="cs"/>
+          <w:bCs/>
+          <w:color w:val="4472C4" w:themeColor="accent1"/>
+          <w:sz w:val="36"/>
+          <w:szCs w:val="36"/>
+          <w:rtl/>
+          <w14:shadow w14:blurRad="38100" w14:dist="25400" w14:dir="5400000" w14:sx="100000" w14:sy="100000" w14:kx="0" w14:ky="0" w14:algn="ctr">
+            <w14:srgbClr w14:val="6E747A">
+              <w14:alpha w14:val="57000"/>
+            </w14:srgbClr>
+          </w14:shadow>
+          <w14:textOutline w14:w="0" w14:cap="flat" w14:cmpd="sng" w14:algn="ctr">
+            <w14:noFill/>
+            <w14:prstDash w14:val="solid"/>
+            <w14:round/>
+          </w14:textOutline>
+        </w:rPr>
+        <w:t>התנתקות מהשרת</w:t>
+      </w:r>
+    </w:p>
+    <w:p>
+      <w:pPr>
+        <w:ind w:left="1800"/>
+        <w:rPr>
+          <w:rFonts w:asciiTheme="minorBidi" w:hAnsiTheme="minorBidi"/>
+          <w:b/>
+          <w:sz w:val="32"/>
+          <w:szCs w:val="32"/>
+          <w:rtl/>
+          <w14:shadow w14:blurRad="38100" w14:dist="25400" w14:dir="5400000" w14:sx="100000" w14:sy="100000" w14:kx="0" w14:ky="0" w14:algn="ctr">
+            <w14:srgbClr w14:val="6E747A">
+              <w14:alpha w14:val="57000"/>
+            </w14:srgbClr>
+          </w14:shadow>
+          <w14:textOutline w14:w="0" w14:cap="flat" w14:cmpd="sng" w14:algn="ctr">
+            <w14:noFill/>
+            <w14:prstDash w14:val="solid"/>
+            <w14:round/>
+          </w14:textOutline>
+        </w:rPr>
+      </w:pPr>
+      <w:r>
+        <w:rPr>
+          <w:rFonts w:asciiTheme="minorBidi" w:hAnsiTheme="minorBidi" w:hint="cs"/>
+          <w:b/>
+          <w:sz w:val="32"/>
+          <w:szCs w:val="32"/>
+          <w:rtl/>
+          <w14:shadow w14:blurRad="38100" w14:dist="25400" w14:dir="5400000" w14:sx="100000" w14:sy="100000" w14:kx="0" w14:ky="0" w14:algn="ctr">
+            <w14:srgbClr w14:val="6E747A">
+              <w14:alpha w14:val="57000"/>
+            </w14:srgbClr>
+          </w14:shadow>
+          <w14:textOutline w14:w="0" w14:cap="flat" w14:cmpd="sng" w14:algn="ctr">
+            <w14:noFill/>
+            <w14:prstDash w14:val="solid"/>
+            <w14:round/>
+          </w14:textOutline>
+        </w:rPr>
+        <w:t xml:space="preserve">התהליך </w:t>
+      </w:r>
+      <w:r>
+        <w:rPr>
+          <w:rFonts w:asciiTheme="minorBidi" w:hAnsiTheme="minorBidi" w:hint="cs"/>
+          <w:b/>
+          <w:sz w:val="32"/>
+          <w:szCs w:val="32"/>
+          <w:rtl/>
+          <w14:shadow w14:blurRad="38100" w14:dist="25400" w14:dir="5400000" w14:sx="100000" w14:sy="100000" w14:kx="0" w14:ky="0" w14:algn="ctr">
+            <w14:srgbClr w14:val="6E747A">
+              <w14:alpha w14:val="57000"/>
+            </w14:srgbClr>
+          </w14:shadow>
+          <w14:textOutline w14:w="0" w14:cap="flat" w14:cmpd="sng" w14:algn="ctr">
+            <w14:noFill/>
+            <w14:prstDash w14:val="solid"/>
+            <w14:round/>
+          </w14:textOutline>
+        </w:rPr>
+        <w:t xml:space="preserve">קורה באופן אוטומטי בלחיצה על הכפתור </w:t>
+      </w:r>
+      <w:r>
+        <w:rPr>
+          <w:rFonts w:asciiTheme="minorBidi" w:hAnsiTheme="minorBidi"/>
+          <w:bCs/>
+          <w:sz w:val="32"/>
+          <w:szCs w:val="32"/>
+          <w14:shadow w14:blurRad="38100" w14:dist="25400" w14:dir="5400000" w14:sx="100000" w14:sy="100000" w14:kx="0" w14:ky="0" w14:algn="ctr">
+            <w14:srgbClr w14:val="6E747A">
+              <w14:alpha w14:val="57000"/>
+            </w14:srgbClr>
+          </w14:shadow>
+          <w14:textOutline w14:w="0" w14:cap="flat" w14:cmpd="sng" w14:algn="ctr">
+            <w14:noFill/>
+            <w14:prstDash w14:val="solid"/>
+            <w14:round/>
+          </w14:textOutline>
+        </w:rPr>
+        <w:t>Exit Game</w:t>
+      </w:r>
+    </w:p>
+    <w:p>
+      <w:pPr>
+        <w:ind w:left="1800"/>
+        <w:rPr>
+          <w:rFonts w:asciiTheme="minorBidi" w:hAnsiTheme="minorBidi" w:hint="cs"/>
+          <w:b/>
+          <w:sz w:val="32"/>
+          <w:szCs w:val="32"/>
+          <w:rtl/>
+          <w14:shadow w14:blurRad="38100" w14:dist="25400" w14:dir="5400000" w14:sx="100000" w14:sy="100000" w14:kx="0" w14:ky="0" w14:algn="ctr">
+            <w14:srgbClr w14:val="6E747A">
+              <w14:alpha w14:val="57000"/>
+            </w14:srgbClr>
+          </w14:shadow>
+          <w14:textOutline w14:w="0" w14:cap="flat" w14:cmpd="sng" w14:algn="ctr">
+            <w14:noFill/>
+            <w14:prstDash w14:val="solid"/>
+            <w14:round/>
+          </w14:textOutline>
+        </w:rPr>
+      </w:pPr>
+      <w:r>
+        <w:rPr>
+          <w:rFonts w:asciiTheme="minorBidi" w:hAnsiTheme="minorBidi" w:hint="cs"/>
+          <w:b/>
+          <w:sz w:val="32"/>
+          <w:szCs w:val="32"/>
+          <w:rtl/>
+          <w14:shadow w14:blurRad="38100" w14:dist="25400" w14:dir="5400000" w14:sx="100000" w14:sy="100000" w14:kx="0" w14:ky="0" w14:algn="ctr">
+            <w14:srgbClr w14:val="6E747A">
+              <w14:alpha w14:val="57000"/>
+            </w14:srgbClr>
+          </w14:shadow>
+          <w14:textOutline w14:w="0" w14:cap="flat" w14:cmpd="sng" w14:algn="ctr">
+            <w14:noFill/>
+            <w14:prstDash w14:val="solid"/>
+            <w14:round/>
+          </w14:textOutline>
+        </w:rPr>
+        <w:t>תיאור התהליך:</w:t>
+      </w:r>
+    </w:p>
+    <w:p>
+      <w:pPr>
+        <w:pStyle w:val="a3"/>
+        <w:numPr>
+          <w:ilvl w:val="1"/>
+          <w:numId w:val="4"/>
+        </w:numPr>
+        <w:bidi/>
+        <w:rPr>
+          <w:rFonts w:asciiTheme="minorBidi" w:hAnsiTheme="minorBidi"/>
+          <w:b/>
+          <w:sz w:val="32"/>
+          <w:szCs w:val="32"/>
+          <w14:shadow w14:blurRad="38100" w14:dist="25400" w14:dir="5400000" w14:sx="100000" w14:sy="100000" w14:kx="0" w14:ky="0" w14:algn="ctr">
+            <w14:srgbClr w14:val="6E747A">
+              <w14:alpha w14:val="57000"/>
+            </w14:srgbClr>
+          </w14:shadow>
+          <w14:textOutline w14:w="0" w14:cap="flat" w14:cmpd="sng" w14:algn="ctr">
+            <w14:noFill/>
+            <w14:prstDash w14:val="solid"/>
+            <w14:round/>
+          </w14:textOutline>
+        </w:rPr>
+      </w:pPr>
+      <w:r>
+        <w:rPr>
+          <w:rFonts w:asciiTheme="minorBidi" w:hAnsiTheme="minorBidi" w:hint="cs"/>
+          <w:b/>
+          <w:sz w:val="32"/>
+          <w:szCs w:val="32"/>
+          <w:rtl/>
+          <w14:shadow w14:blurRad="38100" w14:dist="25400" w14:dir="5400000" w14:sx="100000" w14:sy="100000" w14:kx="0" w14:ky="0" w14:algn="ctr">
+            <w14:srgbClr w14:val="6E747A">
+              <w14:alpha w14:val="57000"/>
+            </w14:srgbClr>
+          </w14:shadow>
+          <w14:textOutline w14:w="0" w14:cap="flat" w14:cmpd="sng" w14:algn="ctr">
+            <w14:noFill/>
+            <w14:prstDash w14:val="solid"/>
+            <w14:round/>
+          </w14:textOutline>
+        </w:rPr>
+        <w:t xml:space="preserve">השחקן לוחץ על הכפתור </w:t>
+      </w:r>
+      <w:r>
+        <w:rPr>
+          <w:rFonts w:asciiTheme="minorBidi" w:hAnsiTheme="minorBidi"/>
+          <w:bCs/>
+          <w:sz w:val="32"/>
+          <w:szCs w:val="32"/>
+          <w14:shadow w14:blurRad="38100" w14:dist="25400" w14:dir="5400000" w14:sx="100000" w14:sy="100000" w14:kx="0" w14:ky="0" w14:algn="ctr">
+            <w14:srgbClr w14:val="6E747A">
+              <w14:alpha w14:val="57000"/>
+            </w14:srgbClr>
+          </w14:shadow>
+          <w14:textOutline w14:w="0" w14:cap="flat" w14:cmpd="sng" w14:algn="ctr">
+            <w14:noFill/>
+            <w14:prstDash w14:val="solid"/>
+            <w14:round/>
+          </w14:textOutline>
+        </w:rPr>
+        <w:t>Exit Game</w:t>
+      </w:r>
+      <w:r>
+        <w:rPr>
+          <w:rFonts w:asciiTheme="minorBidi" w:hAnsiTheme="minorBidi" w:hint="cs"/>
+          <w:b/>
+          <w:sz w:val="32"/>
+          <w:szCs w:val="32"/>
+          <w:rtl/>
+          <w14:shadow w14:blurRad="38100" w14:dist="25400" w14:dir="5400000" w14:sx="100000" w14:sy="100000" w14:kx="0" w14:ky="0" w14:algn="ctr">
+            <w14:srgbClr w14:val="6E747A">
+              <w14:alpha w14:val="57000"/>
+            </w14:srgbClr>
+          </w14:shadow>
+          <w14:textOutline w14:w="0" w14:cap="flat" w14:cmpd="sng" w14:algn="ctr">
+            <w14:noFill/>
+            <w14:prstDash w14:val="solid"/>
+            <w14:round/>
+          </w14:textOutline>
+        </w:rPr>
+        <w:t>.</w:t>
+      </w:r>
+    </w:p>
+    <w:p>
+      <w:pPr>
+        <w:pStyle w:val="a3"/>
+        <w:numPr>
+          <w:ilvl w:val="1"/>
+          <w:numId w:val="4"/>
+        </w:numPr>
+        <w:bidi/>
+        <w:rPr>
+          <w:rFonts w:asciiTheme="minorBidi" w:hAnsiTheme="minorBidi"/>
+          <w:b/>
+          <w:sz w:val="32"/>
+          <w:szCs w:val="32"/>
+          <w14:shadow w14:blurRad="38100" w14:dist="25400" w14:dir="5400000" w14:sx="100000" w14:sy="100000" w14:kx="0" w14:ky="0" w14:algn="ctr">
+            <w14:srgbClr w14:val="6E747A">
+              <w14:alpha w14:val="57000"/>
+            </w14:srgbClr>
+          </w14:shadow>
+          <w14:textOutline w14:w="0" w14:cap="flat" w14:cmpd="sng" w14:algn="ctr">
+            <w14:noFill/>
+            <w14:prstDash w14:val="solid"/>
+            <w14:round/>
+          </w14:textOutline>
+        </w:rPr>
+      </w:pPr>
+      <w:r>
+        <w:rPr>
+          <w:rFonts w:asciiTheme="minorBidi" w:hAnsiTheme="minorBidi" w:hint="cs"/>
+          <w:b/>
+          <w:sz w:val="32"/>
+          <w:szCs w:val="32"/>
+          <w:rtl/>
+          <w14:shadow w14:blurRad="38100" w14:dist="25400" w14:dir="5400000" w14:sx="100000" w14:sy="100000" w14:kx="0" w14:ky="0" w14:algn="ctr">
+            <w14:srgbClr w14:val="6E747A">
+              <w14:alpha w14:val="57000"/>
+            </w14:srgbClr>
+          </w14:shadow>
+          <w14:textOutline w14:w="0" w14:cap="flat" w14:cmpd="sng" w14:algn="ctr">
+            <w14:noFill/>
+            <w14:prstDash w14:val="solid"/>
+            <w14:round/>
+          </w14:textOutline>
+        </w:rPr>
+        <w:t>נשלחת קריאה לשרת להתנתקות.</w:t>
+      </w:r>
+    </w:p>
+    <w:p>
+      <w:pPr>
+        <w:pStyle w:val="a3"/>
+        <w:numPr>
+          <w:ilvl w:val="1"/>
+          <w:numId w:val="4"/>
+        </w:numPr>
+        <w:bidi/>
+        <w:rPr>
+          <w:rFonts w:asciiTheme="minorBidi" w:hAnsiTheme="minorBidi"/>
+          <w:b/>
+          <w:sz w:val="32"/>
+          <w:szCs w:val="32"/>
+          <w14:shadow w14:blurRad="38100" w14:dist="25400" w14:dir="5400000" w14:sx="100000" w14:sy="100000" w14:kx="0" w14:ky="0" w14:algn="ctr">
+            <w14:srgbClr w14:val="6E747A">
+              <w14:alpha w14:val="57000"/>
+            </w14:srgbClr>
+          </w14:shadow>
+          <w14:textOutline w14:w="0" w14:cap="flat" w14:cmpd="sng" w14:algn="ctr">
+            <w14:noFill/>
+            <w14:prstDash w14:val="solid"/>
+            <w14:round/>
+          </w14:textOutline>
+        </w:rPr>
+      </w:pPr>
+      <w:r>
+        <w:rPr>
+          <w:rFonts w:asciiTheme="minorBidi" w:hAnsiTheme="minorBidi" w:hint="cs"/>
+          <w:b/>
+          <w:sz w:val="32"/>
+          <w:szCs w:val="32"/>
+          <w:rtl/>
+          <w14:shadow w14:blurRad="38100" w14:dist="25400" w14:dir="5400000" w14:sx="100000" w14:sy="100000" w14:kx="0" w14:ky="0" w14:algn="ctr">
+            <w14:srgbClr w14:val="6E747A">
+              <w14:alpha w14:val="57000"/>
+            </w14:srgbClr>
+          </w14:shadow>
+          <w14:textOutline w14:w="0" w14:cap="flat" w14:cmpd="sng" w14:algn="ctr">
+            <w14:noFill/>
+            <w14:prstDash w14:val="solid"/>
+            <w14:round/>
+          </w14:textOutline>
+        </w:rPr>
+        <w:t>המשחק נסגר.</w:t>
+      </w:r>
+    </w:p>
+    <w:p>
+      <w:pPr>
+        <w:rPr>
+          <w:rFonts w:asciiTheme="minorBidi" w:hAnsiTheme="minorBidi"/>
+          <w:b/>
+          <w:sz w:val="32"/>
+          <w:szCs w:val="32"/>
+          <w:rtl/>
+          <w14:shadow w14:blurRad="38100" w14:dist="25400" w14:dir="5400000" w14:sx="100000" w14:sy="100000" w14:kx="0" w14:ky="0" w14:algn="ctr">
+            <w14:srgbClr w14:val="6E747A">
+              <w14:alpha w14:val="57000"/>
+            </w14:srgbClr>
+          </w14:shadow>
+          <w14:textOutline w14:w="0" w14:cap="flat" w14:cmpd="sng" w14:algn="ctr">
+            <w14:noFill/>
+            <w14:prstDash w14:val="solid"/>
+            <w14:round/>
+          </w14:textOutline>
+        </w:rPr>
+      </w:pPr>
+    </w:p>
+    <w:p>
+      <w:pPr>
+        <w:rPr>
+          <w:rFonts w:asciiTheme="minorBidi" w:hAnsiTheme="minorBidi" w:hint="cs"/>
+          <w:b/>
+          <w:sz w:val="32"/>
+          <w:szCs w:val="32"/>
+          <w:rtl/>
+          <w14:shadow w14:blurRad="38100" w14:dist="25400" w14:dir="5400000" w14:sx="100000" w14:sy="100000" w14:kx="0" w14:ky="0" w14:algn="ctr">
+            <w14:srgbClr w14:val="6E747A">
+              <w14:alpha w14:val="57000"/>
+            </w14:srgbClr>
+          </w14:shadow>
+          <w14:textOutline w14:w="0" w14:cap="flat" w14:cmpd="sng" w14:algn="ctr">
+            <w14:noFill/>
+            <w14:prstDash w14:val="solid"/>
+            <w14:round/>
+          </w14:textOutline>
+        </w:rPr>
+      </w:pPr>
       <w:bookmarkStart w:id="0" w:name="_GoBack"/>
       <w:bookmarkEnd w:id="0"/>
+    </w:p>
+    <w:p>
+      <w:pPr>
+        <w:pStyle w:val="a3"/>
+        <w:numPr>
+          <w:ilvl w:val="1"/>
+          <w:numId w:val="7"/>
+        </w:numPr>
+        <w:bidi/>
+        <w:rPr>
+          <w:bCs/>
+          <w:color w:val="4472C4" w:themeColor="accent1"/>
+          <w:sz w:val="36"/>
+          <w:szCs w:val="36"/>
+          <w14:shadow w14:blurRad="38100" w14:dist="25400" w14:dir="5400000" w14:sx="100000" w14:sy="100000" w14:kx="0" w14:ky="0" w14:algn="ctr">
+            <w14:srgbClr w14:val="6E747A">
+              <w14:alpha w14:val="57000"/>
+            </w14:srgbClr>
+          </w14:shadow>
+          <w14:textOutline w14:w="0" w14:cap="flat" w14:cmpd="sng" w14:algn="ctr">
+            <w14:noFill/>
+            <w14:prstDash w14:val="solid"/>
+            <w14:round/>
+          </w14:textOutline>
+        </w:rPr>
+      </w:pPr>
+      <w:r>
+        <w:rPr>
+          <w:rFonts w:hint="cs"/>
+          <w:bCs/>
+          <w:color w:val="4472C4" w:themeColor="accent1"/>
+          <w:sz w:val="36"/>
+          <w:szCs w:val="36"/>
+          <w:rtl/>
+          <w14:shadow w14:blurRad="38100" w14:dist="25400" w14:dir="5400000" w14:sx="100000" w14:sy="100000" w14:kx="0" w14:ky="0" w14:algn="ctr">
+            <w14:srgbClr w14:val="6E747A">
+              <w14:alpha w14:val="57000"/>
+            </w14:srgbClr>
+          </w14:shadow>
+          <w14:textOutline w14:w="0" w14:cap="flat" w14:cmpd="sng" w14:algn="ctr">
+            <w14:noFill/>
+            <w14:prstDash w14:val="solid"/>
+            <w14:round/>
+          </w14:textOutline>
+        </w:rPr>
+        <w:t xml:space="preserve">תהליך </w:t>
+      </w:r>
+      <w:r>
+        <w:rPr>
+          <w:rFonts w:hint="cs"/>
+          <w:bCs/>
+          <w:color w:val="4472C4" w:themeColor="accent1"/>
+          <w:sz w:val="36"/>
+          <w:szCs w:val="36"/>
+          <w:rtl/>
+          <w14:shadow w14:blurRad="38100" w14:dist="25400" w14:dir="5400000" w14:sx="100000" w14:sy="100000" w14:kx="0" w14:ky="0" w14:algn="ctr">
+            <w14:srgbClr w14:val="6E747A">
+              <w14:alpha w14:val="57000"/>
+            </w14:srgbClr>
+          </w14:shadow>
+          <w14:textOutline w14:w="0" w14:cap="flat" w14:cmpd="sng" w14:algn="ctr">
+            <w14:noFill/>
+            <w14:prstDash w14:val="solid"/>
+            <w14:round/>
+          </w14:textOutline>
+        </w:rPr>
+        <w:t>יצירת חדר חדש</w:t>
+      </w:r>
+    </w:p>
+    <w:p>
+      <w:pPr>
+        <w:pStyle w:val="a3"/>
+        <w:bidi/>
+        <w:ind w:left="1980"/>
+        <w:rPr>
+          <w:rFonts w:asciiTheme="minorBidi" w:hAnsiTheme="minorBidi" w:cstheme="minorBidi"/>
+          <w:b/>
+          <w:sz w:val="32"/>
+          <w:szCs w:val="32"/>
+          <w:rtl/>
+          <w14:shadow w14:blurRad="38100" w14:dist="25400" w14:dir="5400000" w14:sx="100000" w14:sy="100000" w14:kx="0" w14:ky="0" w14:algn="ctr">
+            <w14:srgbClr w14:val="6E747A">
+              <w14:alpha w14:val="57000"/>
+            </w14:srgbClr>
+          </w14:shadow>
+          <w14:textOutline w14:w="0" w14:cap="flat" w14:cmpd="sng" w14:algn="ctr">
+            <w14:noFill/>
+            <w14:prstDash w14:val="solid"/>
+            <w14:round/>
+          </w14:textOutline>
+        </w:rPr>
+      </w:pPr>
+      <w:r>
+        <w:rPr>
+          <w:rFonts w:asciiTheme="minorBidi" w:hAnsiTheme="minorBidi" w:cstheme="minorBidi" w:hint="cs"/>
+          <w:b/>
+          <w:sz w:val="32"/>
+          <w:szCs w:val="32"/>
+          <w:rtl/>
+          <w14:shadow w14:blurRad="38100" w14:dist="25400" w14:dir="5400000" w14:sx="100000" w14:sy="100000" w14:kx="0" w14:ky="0" w14:algn="ctr">
+            <w14:srgbClr w14:val="6E747A">
+              <w14:alpha w14:val="57000"/>
+            </w14:srgbClr>
+          </w14:shadow>
+          <w14:textOutline w14:w="0" w14:cap="flat" w14:cmpd="sng" w14:algn="ctr">
+            <w14:noFill/>
+            <w14:prstDash w14:val="solid"/>
+            <w14:round/>
+          </w14:textOutline>
+        </w:rPr>
+        <w:t>התהליך מאפשר לשחקן ליצור חדר חדש עם שם לבחירה על מנת שיוכל לשחק עם אנשים אחרים.</w:t>
+      </w:r>
+    </w:p>
+    <w:p>
+      <w:pPr>
+        <w:pStyle w:val="a3"/>
+        <w:bidi/>
+        <w:ind w:left="1980"/>
+        <w:rPr>
+          <w:rFonts w:asciiTheme="minorBidi" w:hAnsiTheme="minorBidi" w:cstheme="minorBidi"/>
+          <w:b/>
+          <w:sz w:val="32"/>
+          <w:szCs w:val="32"/>
+          <w:rtl/>
+          <w14:shadow w14:blurRad="38100" w14:dist="25400" w14:dir="5400000" w14:sx="100000" w14:sy="100000" w14:kx="0" w14:ky="0" w14:algn="ctr">
+            <w14:srgbClr w14:val="6E747A">
+              <w14:alpha w14:val="57000"/>
+            </w14:srgbClr>
+          </w14:shadow>
+          <w14:textOutline w14:w="0" w14:cap="flat" w14:cmpd="sng" w14:algn="ctr">
+            <w14:noFill/>
+            <w14:prstDash w14:val="solid"/>
+            <w14:round/>
+          </w14:textOutline>
+        </w:rPr>
+      </w:pPr>
+      <w:r>
+        <w:rPr>
+          <w:rFonts w:asciiTheme="minorBidi" w:hAnsiTheme="minorBidi" w:cstheme="minorBidi"/>
+          <w:b/>
+          <w:sz w:val="32"/>
+          <w:szCs w:val="32"/>
+          <w:rtl/>
+          <w14:shadow w14:blurRad="38100" w14:dist="25400" w14:dir="5400000" w14:sx="100000" w14:sy="100000" w14:kx="0" w14:ky="0" w14:algn="ctr">
+            <w14:srgbClr w14:val="6E747A">
+              <w14:alpha w14:val="57000"/>
+            </w14:srgbClr>
+          </w14:shadow>
+          <w14:textOutline w14:w="0" w14:cap="flat" w14:cmpd="sng" w14:algn="ctr">
+            <w14:noFill/>
+            <w14:prstDash w14:val="solid"/>
+            <w14:round/>
+          </w14:textOutline>
+        </w:rPr>
+        <w:t xml:space="preserve">התהליך קורה </w:t>
+      </w:r>
+      <w:r>
+        <w:rPr>
+          <w:rFonts w:asciiTheme="minorBidi" w:hAnsiTheme="minorBidi" w:cstheme="minorBidi" w:hint="cs"/>
+          <w:b/>
+          <w:sz w:val="32"/>
+          <w:szCs w:val="32"/>
+          <w:rtl/>
+          <w14:shadow w14:blurRad="38100" w14:dist="25400" w14:dir="5400000" w14:sx="100000" w14:sy="100000" w14:kx="0" w14:ky="0" w14:algn="ctr">
+            <w14:srgbClr w14:val="6E747A">
+              <w14:alpha w14:val="57000"/>
+            </w14:srgbClr>
+          </w14:shadow>
+          <w14:textOutline w14:w="0" w14:cap="flat" w14:cmpd="sng" w14:algn="ctr">
+            <w14:noFill/>
+            <w14:prstDash w14:val="solid"/>
+            <w14:round/>
+          </w14:textOutline>
+        </w:rPr>
+        <w:t>כאשר שחקן רוצה ליצור חדר חדש</w:t>
+      </w:r>
+      <w:r>
+        <w:rPr>
+          <w:rFonts w:asciiTheme="minorBidi" w:hAnsiTheme="minorBidi" w:cstheme="minorBidi"/>
+          <w:b/>
+          <w:sz w:val="32"/>
+          <w:szCs w:val="32"/>
+          <w:rtl/>
+          <w14:shadow w14:blurRad="38100" w14:dist="25400" w14:dir="5400000" w14:sx="100000" w14:sy="100000" w14:kx="0" w14:ky="0" w14:algn="ctr">
+            <w14:srgbClr w14:val="6E747A">
+              <w14:alpha w14:val="57000"/>
+            </w14:srgbClr>
+          </w14:shadow>
+          <w14:textOutline w14:w="0" w14:cap="flat" w14:cmpd="sng" w14:algn="ctr">
+            <w14:noFill/>
+            <w14:prstDash w14:val="solid"/>
+            <w14:round/>
+          </w14:textOutline>
+        </w:rPr>
+        <w:t xml:space="preserve"> (ראה סעיף 5.</w:t>
+      </w:r>
+      <w:r>
+        <w:rPr>
+          <w:rFonts w:asciiTheme="minorBidi" w:hAnsiTheme="minorBidi" w:cstheme="minorBidi" w:hint="cs"/>
+          <w:b/>
+          <w:sz w:val="32"/>
+          <w:szCs w:val="32"/>
+          <w:rtl/>
+          <w14:shadow w14:blurRad="38100" w14:dist="25400" w14:dir="5400000" w14:sx="100000" w14:sy="100000" w14:kx="0" w14:ky="0" w14:algn="ctr">
+            <w14:srgbClr w14:val="6E747A">
+              <w14:alpha w14:val="57000"/>
+            </w14:srgbClr>
+          </w14:shadow>
+          <w14:textOutline w14:w="0" w14:cap="flat" w14:cmpd="sng" w14:algn="ctr">
+            <w14:noFill/>
+            <w14:prstDash w14:val="solid"/>
+            <w14:round/>
+          </w14:textOutline>
+        </w:rPr>
+        <w:t>2</w:t>
+      </w:r>
+      <w:r>
+        <w:rPr>
+          <w:rFonts w:asciiTheme="minorBidi" w:hAnsiTheme="minorBidi" w:cstheme="minorBidi"/>
+          <w:b/>
+          <w:sz w:val="32"/>
+          <w:szCs w:val="32"/>
+          <w:rtl/>
+          <w14:shadow w14:blurRad="38100" w14:dist="25400" w14:dir="5400000" w14:sx="100000" w14:sy="100000" w14:kx="0" w14:ky="0" w14:algn="ctr">
+            <w14:srgbClr w14:val="6E747A">
+              <w14:alpha w14:val="57000"/>
+            </w14:srgbClr>
+          </w14:shadow>
+          <w14:textOutline w14:w="0" w14:cap="flat" w14:cmpd="sng" w14:algn="ctr">
+            <w14:noFill/>
+            <w14:prstDash w14:val="solid"/>
+            <w14:round/>
+          </w14:textOutline>
+        </w:rPr>
+        <w:t>).</w:t>
+      </w:r>
+    </w:p>
+    <w:p>
+      <w:pPr>
+        <w:pStyle w:val="a3"/>
+        <w:bidi/>
+        <w:ind w:left="1980"/>
+        <w:rPr>
+          <w:rFonts w:asciiTheme="minorBidi" w:hAnsiTheme="minorBidi" w:cstheme="minorBidi"/>
+          <w:b/>
+          <w:sz w:val="32"/>
+          <w:szCs w:val="32"/>
+          <w:rtl/>
+          <w14:shadow w14:blurRad="38100" w14:dist="25400" w14:dir="5400000" w14:sx="100000" w14:sy="100000" w14:kx="0" w14:ky="0" w14:algn="ctr">
+            <w14:srgbClr w14:val="6E747A">
+              <w14:alpha w14:val="57000"/>
+            </w14:srgbClr>
+          </w14:shadow>
+          <w14:textOutline w14:w="0" w14:cap="flat" w14:cmpd="sng" w14:algn="ctr">
+            <w14:noFill/>
+            <w14:prstDash w14:val="solid"/>
+            <w14:round/>
+          </w14:textOutline>
+        </w:rPr>
+      </w:pPr>
+      <w:r>
+        <w:rPr>
+          <w:rFonts w:asciiTheme="minorBidi" w:hAnsiTheme="minorBidi" w:cstheme="minorBidi"/>
+          <w:b/>
+          <w:sz w:val="32"/>
+          <w:szCs w:val="32"/>
+          <w:rtl/>
+          <w14:shadow w14:blurRad="38100" w14:dist="25400" w14:dir="5400000" w14:sx="100000" w14:sy="100000" w14:kx="0" w14:ky="0" w14:algn="ctr">
+            <w14:srgbClr w14:val="6E747A">
+              <w14:alpha w14:val="57000"/>
+            </w14:srgbClr>
+          </w14:shadow>
+          <w14:textOutline w14:w="0" w14:cap="flat" w14:cmpd="sng" w14:algn="ctr">
+            <w14:noFill/>
+            <w14:prstDash w14:val="solid"/>
+            <w14:round/>
+          </w14:textOutline>
+        </w:rPr>
+        <w:t>תיאור התהליך</w:t>
+      </w:r>
+      <w:r>
+        <w:rPr>
+          <w:rFonts w:asciiTheme="minorBidi" w:hAnsiTheme="minorBidi" w:cstheme="minorBidi" w:hint="cs"/>
+          <w:b/>
+          <w:sz w:val="32"/>
+          <w:szCs w:val="32"/>
+          <w:rtl/>
+          <w14:shadow w14:blurRad="38100" w14:dist="25400" w14:dir="5400000" w14:sx="100000" w14:sy="100000" w14:kx="0" w14:ky="0" w14:algn="ctr">
+            <w14:srgbClr w14:val="6E747A">
+              <w14:alpha w14:val="57000"/>
+            </w14:srgbClr>
+          </w14:shadow>
+          <w14:textOutline w14:w="0" w14:cap="flat" w14:cmpd="sng" w14:algn="ctr">
+            <w14:noFill/>
+            <w14:prstDash w14:val="solid"/>
+            <w14:round/>
+          </w14:textOutline>
+        </w:rPr>
+        <w:t xml:space="preserve"> בעמדה המקומית</w:t>
+      </w:r>
+      <w:r>
+        <w:rPr>
+          <w:rFonts w:asciiTheme="minorBidi" w:hAnsiTheme="minorBidi" w:cstheme="minorBidi"/>
+          <w:b/>
+          <w:sz w:val="32"/>
+          <w:szCs w:val="32"/>
+          <w:rtl/>
+          <w14:shadow w14:blurRad="38100" w14:dist="25400" w14:dir="5400000" w14:sx="100000" w14:sy="100000" w14:kx="0" w14:ky="0" w14:algn="ctr">
+            <w14:srgbClr w14:val="6E747A">
+              <w14:alpha w14:val="57000"/>
+            </w14:srgbClr>
+          </w14:shadow>
+          <w14:textOutline w14:w="0" w14:cap="flat" w14:cmpd="sng" w14:algn="ctr">
+            <w14:noFill/>
+            <w14:prstDash w14:val="solid"/>
+            <w14:round/>
+          </w14:textOutline>
+        </w:rPr>
+        <w:t>:</w:t>
+      </w:r>
+    </w:p>
+    <w:p>
+      <w:pPr>
+        <w:pStyle w:val="a3"/>
+        <w:numPr>
+          <w:ilvl w:val="1"/>
+          <w:numId w:val="4"/>
+        </w:numPr>
+        <w:bidi/>
+        <w:rPr>
+          <w:rFonts w:asciiTheme="minorBidi" w:hAnsiTheme="minorBidi" w:cstheme="minorBidi"/>
+          <w:b/>
+          <w:sz w:val="32"/>
+          <w:szCs w:val="32"/>
+          <w14:shadow w14:blurRad="38100" w14:dist="25400" w14:dir="5400000" w14:sx="100000" w14:sy="100000" w14:kx="0" w14:ky="0" w14:algn="ctr">
+            <w14:srgbClr w14:val="6E747A">
+              <w14:alpha w14:val="57000"/>
+            </w14:srgbClr>
+          </w14:shadow>
+          <w14:textOutline w14:w="0" w14:cap="flat" w14:cmpd="sng" w14:algn="ctr">
+            <w14:noFill/>
+            <w14:prstDash w14:val="solid"/>
+            <w14:round/>
+          </w14:textOutline>
+        </w:rPr>
+      </w:pPr>
+      <w:r>
+        <w:rPr>
+          <w:rFonts w:asciiTheme="minorBidi" w:hAnsiTheme="minorBidi" w:cstheme="minorBidi" w:hint="cs"/>
+          <w:b/>
+          <w:sz w:val="32"/>
+          <w:szCs w:val="32"/>
+          <w:rtl/>
+          <w14:shadow w14:blurRad="38100" w14:dist="25400" w14:dir="5400000" w14:sx="100000" w14:sy="100000" w14:kx="0" w14:ky="0" w14:algn="ctr">
+            <w14:srgbClr w14:val="6E747A">
+              <w14:alpha w14:val="57000"/>
+            </w14:srgbClr>
+          </w14:shadow>
+          <w14:textOutline w14:w="0" w14:cap="flat" w14:cmpd="sng" w14:algn="ctr">
+            <w14:noFill/>
+            <w14:prstDash w14:val="solid"/>
+            <w14:round/>
+          </w14:textOutline>
+        </w:rPr>
+        <w:t>השחקן בוחר שם לחדר ויוצא אותו.</w:t>
+      </w:r>
+    </w:p>
+    <w:p>
+      <w:pPr>
+        <w:pStyle w:val="a3"/>
+        <w:numPr>
+          <w:ilvl w:val="1"/>
+          <w:numId w:val="4"/>
+        </w:numPr>
+        <w:bidi/>
+        <w:rPr>
+          <w:rFonts w:asciiTheme="minorBidi" w:hAnsiTheme="minorBidi" w:cstheme="minorBidi"/>
+          <w:b/>
+          <w:sz w:val="32"/>
+          <w:szCs w:val="32"/>
+          <w14:shadow w14:blurRad="38100" w14:dist="25400" w14:dir="5400000" w14:sx="100000" w14:sy="100000" w14:kx="0" w14:ky="0" w14:algn="ctr">
+            <w14:srgbClr w14:val="6E747A">
+              <w14:alpha w14:val="57000"/>
+            </w14:srgbClr>
+          </w14:shadow>
+          <w14:textOutline w14:w="0" w14:cap="flat" w14:cmpd="sng" w14:algn="ctr">
+            <w14:noFill/>
+            <w14:prstDash w14:val="solid"/>
+            <w14:round/>
+          </w14:textOutline>
+        </w:rPr>
+      </w:pPr>
+      <w:r>
+        <w:rPr>
+          <w:rFonts w:asciiTheme="minorBidi" w:hAnsiTheme="minorBidi" w:cstheme="minorBidi" w:hint="cs"/>
+          <w:b/>
+          <w:sz w:val="32"/>
+          <w:szCs w:val="32"/>
+          <w:rtl/>
+          <w14:shadow w14:blurRad="38100" w14:dist="25400" w14:dir="5400000" w14:sx="100000" w14:sy="100000" w14:kx="0" w14:ky="0" w14:algn="ctr">
+            <w14:srgbClr w14:val="6E747A">
+              <w14:alpha w14:val="57000"/>
+            </w14:srgbClr>
+          </w14:shadow>
+          <w14:textOutline w14:w="0" w14:cap="flat" w14:cmpd="sng" w14:algn="ctr">
+            <w14:noFill/>
+            <w14:prstDash w14:val="solid"/>
+            <w14:round/>
+          </w14:textOutline>
+        </w:rPr>
+        <w:t xml:space="preserve">נשלחת קריאת </w:t>
+      </w:r>
+      <w:proofErr w:type="spellStart"/>
+      <w:r>
+        <w:rPr>
+          <w:rFonts w:asciiTheme="minorBidi" w:hAnsiTheme="minorBidi" w:cstheme="minorBidi"/>
+          <w:bCs/>
+          <w:sz w:val="32"/>
+          <w:szCs w:val="32"/>
+          <w14:shadow w14:blurRad="38100" w14:dist="25400" w14:dir="5400000" w14:sx="100000" w14:sy="100000" w14:kx="0" w14:ky="0" w14:algn="ctr">
+            <w14:srgbClr w14:val="6E747A">
+              <w14:alpha w14:val="57000"/>
+            </w14:srgbClr>
+          </w14:shadow>
+          <w14:textOutline w14:w="0" w14:cap="flat" w14:cmpd="sng" w14:algn="ctr">
+            <w14:noFill/>
+            <w14:prstDash w14:val="solid"/>
+            <w14:round/>
+          </w14:textOutline>
+        </w:rPr>
+        <w:t>api</w:t>
+      </w:r>
+      <w:proofErr w:type="spellEnd"/>
+      <w:r>
+        <w:rPr>
+          <w:rFonts w:asciiTheme="minorBidi" w:hAnsiTheme="minorBidi" w:cstheme="minorBidi" w:hint="cs"/>
+          <w:b/>
+          <w:sz w:val="32"/>
+          <w:szCs w:val="32"/>
+          <w:rtl/>
+          <w14:shadow w14:blurRad="38100" w14:dist="25400" w14:dir="5400000" w14:sx="100000" w14:sy="100000" w14:kx="0" w14:ky="0" w14:algn="ctr">
+            <w14:srgbClr w14:val="6E747A">
+              <w14:alpha w14:val="57000"/>
+            </w14:srgbClr>
+          </w14:shadow>
+          <w14:textOutline w14:w="0" w14:cap="flat" w14:cmpd="sng" w14:algn="ctr">
+            <w14:noFill/>
+            <w14:prstDash w14:val="solid"/>
+            <w14:round/>
+          </w14:textOutline>
+        </w:rPr>
+        <w:t xml:space="preserve"> ליצירת חדר חדש עם </w:t>
+      </w:r>
+      <w:r>
+        <w:rPr>
+          <w:rFonts w:asciiTheme="minorBidi" w:hAnsiTheme="minorBidi" w:cstheme="minorBidi" w:hint="cs"/>
+          <w:b/>
+          <w:sz w:val="32"/>
+          <w:szCs w:val="32"/>
+          <w:rtl/>
+          <w14:shadow w14:blurRad="38100" w14:dist="25400" w14:dir="5400000" w14:sx="100000" w14:sy="100000" w14:kx="0" w14:ky="0" w14:algn="ctr">
+            <w14:srgbClr w14:val="6E747A">
+              <w14:alpha w14:val="57000"/>
+            </w14:srgbClr>
+          </w14:shadow>
+          <w14:textOutline w14:w="0" w14:cap="flat" w14:cmpd="sng" w14:algn="ctr">
+            <w14:noFill/>
+            <w14:prstDash w14:val="solid"/>
+            <w14:round/>
+          </w14:textOutline>
+        </w:rPr>
+        <w:t>הגדרות</w:t>
+      </w:r>
+      <w:r>
+        <w:rPr>
+          <w:rFonts w:asciiTheme="minorBidi" w:hAnsiTheme="minorBidi" w:cstheme="minorBidi" w:hint="cs"/>
+          <w:b/>
+          <w:sz w:val="32"/>
+          <w:szCs w:val="32"/>
+          <w:rtl/>
+          <w14:shadow w14:blurRad="38100" w14:dist="25400" w14:dir="5400000" w14:sx="100000" w14:sy="100000" w14:kx="0" w14:ky="0" w14:algn="ctr">
+            <w14:srgbClr w14:val="6E747A">
+              <w14:alpha w14:val="57000"/>
+            </w14:srgbClr>
+          </w14:shadow>
+          <w14:textOutline w14:w="0" w14:cap="flat" w14:cmpd="sng" w14:algn="ctr">
+            <w14:noFill/>
+            <w14:prstDash w14:val="solid"/>
+            <w14:round/>
+          </w14:textOutline>
+        </w:rPr>
+        <w:t xml:space="preserve"> החדר.</w:t>
+      </w:r>
+    </w:p>
+    <w:p>
+      <w:pPr>
+        <w:pStyle w:val="a3"/>
+        <w:numPr>
+          <w:ilvl w:val="1"/>
+          <w:numId w:val="4"/>
+        </w:numPr>
+        <w:bidi/>
+        <w:rPr>
+          <w:rFonts w:asciiTheme="minorBidi" w:hAnsiTheme="minorBidi" w:cstheme="minorBidi"/>
+          <w:b/>
+          <w:sz w:val="32"/>
+          <w:szCs w:val="32"/>
+          <w14:shadow w14:blurRad="38100" w14:dist="25400" w14:dir="5400000" w14:sx="100000" w14:sy="100000" w14:kx="0" w14:ky="0" w14:algn="ctr">
+            <w14:srgbClr w14:val="6E747A">
+              <w14:alpha w14:val="57000"/>
+            </w14:srgbClr>
+          </w14:shadow>
+          <w14:textOutline w14:w="0" w14:cap="flat" w14:cmpd="sng" w14:algn="ctr">
+            <w14:noFill/>
+            <w14:prstDash w14:val="solid"/>
+            <w14:round/>
+          </w14:textOutline>
+        </w:rPr>
+      </w:pPr>
+      <w:r>
+        <w:rPr>
+          <w:rFonts w:asciiTheme="minorBidi" w:hAnsiTheme="minorBidi" w:cstheme="minorBidi" w:hint="cs"/>
+          <w:b/>
+          <w:sz w:val="32"/>
+          <w:szCs w:val="32"/>
+          <w:rtl/>
+          <w14:shadow w14:blurRad="38100" w14:dist="25400" w14:dir="5400000" w14:sx="100000" w14:sy="100000" w14:kx="0" w14:ky="0" w14:algn="ctr">
+            <w14:srgbClr w14:val="6E747A">
+              <w14:alpha w14:val="57000"/>
+            </w14:srgbClr>
+          </w14:shadow>
+          <w14:textOutline w14:w="0" w14:cap="flat" w14:cmpd="sng" w14:algn="ctr">
+            <w14:noFill/>
+            <w14:prstDash w14:val="solid"/>
+            <w14:round/>
+          </w14:textOutline>
+        </w:rPr>
+        <w:t>השחקן שיצר את החדר מצטרף לחדר ומוגדר בתור מנהל החדר.</w:t>
+      </w:r>
+    </w:p>
+    <w:p>
+      <w:pPr>
+        <w:pStyle w:val="a3"/>
+        <w:numPr>
+          <w:ilvl w:val="1"/>
+          <w:numId w:val="4"/>
+        </w:numPr>
+        <w:bidi/>
+        <w:rPr>
+          <w:rFonts w:asciiTheme="minorBidi" w:hAnsiTheme="minorBidi" w:cstheme="minorBidi"/>
+          <w:b/>
+          <w:sz w:val="32"/>
+          <w:szCs w:val="32"/>
+          <w14:shadow w14:blurRad="38100" w14:dist="25400" w14:dir="5400000" w14:sx="100000" w14:sy="100000" w14:kx="0" w14:ky="0" w14:algn="ctr">
+            <w14:srgbClr w14:val="6E747A">
+              <w14:alpha w14:val="57000"/>
+            </w14:srgbClr>
+          </w14:shadow>
+          <w14:textOutline w14:w="0" w14:cap="flat" w14:cmpd="sng" w14:algn="ctr">
+            <w14:noFill/>
+            <w14:prstDash w14:val="solid"/>
+            <w14:round/>
+          </w14:textOutline>
+        </w:rPr>
+      </w:pPr>
+      <w:r>
+        <w:rPr>
+          <w:rFonts w:asciiTheme="minorBidi" w:hAnsiTheme="minorBidi" w:cstheme="minorBidi" w:hint="cs"/>
+          <w:b/>
+          <w:sz w:val="32"/>
+          <w:szCs w:val="32"/>
+          <w:rtl/>
+          <w14:shadow w14:blurRad="38100" w14:dist="25400" w14:dir="5400000" w14:sx="100000" w14:sy="100000" w14:kx="0" w14:ky="0" w14:algn="ctr">
+            <w14:srgbClr w14:val="6E747A">
+              <w14:alpha w14:val="57000"/>
+            </w14:srgbClr>
+          </w14:shadow>
+          <w14:textOutline w14:w="0" w14:cap="flat" w14:cmpd="sng" w14:algn="ctr">
+            <w14:noFill/>
+            <w14:prstDash w14:val="solid"/>
+            <w14:round/>
+          </w14:textOutline>
+        </w:rPr>
+        <w:t>השחקן עובר למסך החדר (ראה סעיף 5.3.1)</w:t>
+      </w:r>
+      <w:r>
+        <w:rPr>
+          <w:rFonts w:asciiTheme="minorBidi" w:hAnsiTheme="minorBidi" w:cstheme="minorBidi" w:hint="cs"/>
+          <w:b/>
+          <w:sz w:val="32"/>
+          <w:szCs w:val="32"/>
+          <w:rtl/>
+          <w14:shadow w14:blurRad="38100" w14:dist="25400" w14:dir="5400000" w14:sx="100000" w14:sy="100000" w14:kx="0" w14:ky="0" w14:algn="ctr">
+            <w14:srgbClr w14:val="6E747A">
+              <w14:alpha w14:val="57000"/>
+            </w14:srgbClr>
+          </w14:shadow>
+          <w14:textOutline w14:w="0" w14:cap="flat" w14:cmpd="sng" w14:algn="ctr">
+            <w14:noFill/>
+            <w14:prstDash w14:val="solid"/>
+            <w14:round/>
+          </w14:textOutline>
+        </w:rPr>
+        <w:t>.</w:t>
+      </w:r>
+    </w:p>
+    <w:p>
+      <w:pPr>
+        <w:pStyle w:val="a3"/>
+        <w:bidi/>
+        <w:ind w:left="2160"/>
+        <w:rPr>
+          <w:rFonts w:asciiTheme="minorBidi" w:hAnsiTheme="minorBidi" w:cstheme="minorBidi"/>
+          <w:b/>
+          <w:sz w:val="32"/>
+          <w:szCs w:val="32"/>
+          <w:rtl/>
+          <w14:shadow w14:blurRad="38100" w14:dist="25400" w14:dir="5400000" w14:sx="100000" w14:sy="100000" w14:kx="0" w14:ky="0" w14:algn="ctr">
+            <w14:srgbClr w14:val="6E747A">
+              <w14:alpha w14:val="57000"/>
+            </w14:srgbClr>
+          </w14:shadow>
+          <w14:textOutline w14:w="0" w14:cap="flat" w14:cmpd="sng" w14:algn="ctr">
+            <w14:noFill/>
+            <w14:prstDash w14:val="solid"/>
+            <w14:round/>
+          </w14:textOutline>
+        </w:rPr>
+      </w:pPr>
+    </w:p>
+    <w:p>
+      <w:pPr>
+        <w:pStyle w:val="a3"/>
+        <w:bidi/>
+        <w:ind w:left="1980"/>
+        <w:rPr>
+          <w:rFonts w:asciiTheme="minorBidi" w:hAnsiTheme="minorBidi" w:cstheme="minorBidi"/>
+          <w:b/>
+          <w:sz w:val="32"/>
+          <w:szCs w:val="32"/>
+          <w:rtl/>
+          <w14:shadow w14:blurRad="38100" w14:dist="25400" w14:dir="5400000" w14:sx="100000" w14:sy="100000" w14:kx="0" w14:ky="0" w14:algn="ctr">
+            <w14:srgbClr w14:val="6E747A">
+              <w14:alpha w14:val="57000"/>
+            </w14:srgbClr>
+          </w14:shadow>
+          <w14:textOutline w14:w="0" w14:cap="flat" w14:cmpd="sng" w14:algn="ctr">
+            <w14:noFill/>
+            <w14:prstDash w14:val="solid"/>
+            <w14:round/>
+          </w14:textOutline>
+        </w:rPr>
+      </w:pPr>
+      <w:r>
+        <w:rPr>
+          <w:rFonts w:asciiTheme="minorBidi" w:hAnsiTheme="minorBidi" w:cstheme="minorBidi"/>
+          <w:b/>
+          <w:sz w:val="32"/>
+          <w:szCs w:val="32"/>
+          <w:rtl/>
+          <w14:shadow w14:blurRad="38100" w14:dist="25400" w14:dir="5400000" w14:sx="100000" w14:sy="100000" w14:kx="0" w14:ky="0" w14:algn="ctr">
+            <w14:srgbClr w14:val="6E747A">
+              <w14:alpha w14:val="57000"/>
+            </w14:srgbClr>
+          </w14:shadow>
+          <w14:textOutline w14:w="0" w14:cap="flat" w14:cmpd="sng" w14:algn="ctr">
+            <w14:noFill/>
+            <w14:prstDash w14:val="solid"/>
+            <w14:round/>
+          </w14:textOutline>
+        </w:rPr>
+        <w:t>תיאור התהליך</w:t>
+      </w:r>
+      <w:r>
+        <w:rPr>
+          <w:rFonts w:asciiTheme="minorBidi" w:hAnsiTheme="minorBidi" w:cstheme="minorBidi" w:hint="cs"/>
+          <w:b/>
+          <w:sz w:val="32"/>
+          <w:szCs w:val="32"/>
+          <w:rtl/>
+          <w14:shadow w14:blurRad="38100" w14:dist="25400" w14:dir="5400000" w14:sx="100000" w14:sy="100000" w14:kx="0" w14:ky="0" w14:algn="ctr">
+            <w14:srgbClr w14:val="6E747A">
+              <w14:alpha w14:val="57000"/>
+            </w14:srgbClr>
+          </w14:shadow>
+          <w14:textOutline w14:w="0" w14:cap="flat" w14:cmpd="sng" w14:algn="ctr">
+            <w14:noFill/>
+            <w14:prstDash w14:val="solid"/>
+            <w14:round/>
+          </w14:textOutline>
+        </w:rPr>
+        <w:t xml:space="preserve"> </w:t>
+      </w:r>
+      <w:r>
+        <w:rPr>
+          <w:rFonts w:asciiTheme="minorBidi" w:hAnsiTheme="minorBidi" w:cstheme="minorBidi" w:hint="cs"/>
+          <w:b/>
+          <w:sz w:val="32"/>
+          <w:szCs w:val="32"/>
+          <w:rtl/>
+          <w14:shadow w14:blurRad="38100" w14:dist="25400" w14:dir="5400000" w14:sx="100000" w14:sy="100000" w14:kx="0" w14:ky="0" w14:algn="ctr">
+            <w14:srgbClr w14:val="6E747A">
+              <w14:alpha w14:val="57000"/>
+            </w14:srgbClr>
+          </w14:shadow>
+          <w14:textOutline w14:w="0" w14:cap="flat" w14:cmpd="sng" w14:algn="ctr">
+            <w14:noFill/>
+            <w14:prstDash w14:val="solid"/>
+            <w14:round/>
+          </w14:textOutline>
+        </w:rPr>
+        <w:t>בעמדות הרחוקות</w:t>
+      </w:r>
+      <w:r>
+        <w:rPr>
+          <w:rFonts w:asciiTheme="minorBidi" w:hAnsiTheme="minorBidi" w:cstheme="minorBidi"/>
+          <w:b/>
+          <w:sz w:val="32"/>
+          <w:szCs w:val="32"/>
+          <w:rtl/>
+          <w14:shadow w14:blurRad="38100" w14:dist="25400" w14:dir="5400000" w14:sx="100000" w14:sy="100000" w14:kx="0" w14:ky="0" w14:algn="ctr">
+            <w14:srgbClr w14:val="6E747A">
+              <w14:alpha w14:val="57000"/>
+            </w14:srgbClr>
+          </w14:shadow>
+          <w14:textOutline w14:w="0" w14:cap="flat" w14:cmpd="sng" w14:algn="ctr">
+            <w14:noFill/>
+            <w14:prstDash w14:val="solid"/>
+            <w14:round/>
+          </w14:textOutline>
+        </w:rPr>
+        <w:t>:</w:t>
+      </w:r>
+    </w:p>
+    <w:p>
+      <w:pPr>
+        <w:pStyle w:val="a3"/>
+        <w:numPr>
+          <w:ilvl w:val="1"/>
+          <w:numId w:val="4"/>
+        </w:numPr>
+        <w:bidi/>
+        <w:rPr>
+          <w:rFonts w:asciiTheme="minorBidi" w:hAnsiTheme="minorBidi" w:cstheme="minorBidi"/>
+          <w:b/>
+          <w:sz w:val="32"/>
+          <w:szCs w:val="32"/>
+          <w14:shadow w14:blurRad="38100" w14:dist="25400" w14:dir="5400000" w14:sx="100000" w14:sy="100000" w14:kx="0" w14:ky="0" w14:algn="ctr">
+            <w14:srgbClr w14:val="6E747A">
+              <w14:alpha w14:val="57000"/>
+            </w14:srgbClr>
+          </w14:shadow>
+          <w14:textOutline w14:w="0" w14:cap="flat" w14:cmpd="sng" w14:algn="ctr">
+            <w14:noFill/>
+            <w14:prstDash w14:val="solid"/>
+            <w14:round/>
+          </w14:textOutline>
+        </w:rPr>
+      </w:pPr>
+      <w:r>
+        <w:rPr>
+          <w:rFonts w:asciiTheme="minorBidi" w:hAnsiTheme="minorBidi" w:cstheme="minorBidi" w:hint="cs"/>
+          <w:b/>
+          <w:sz w:val="32"/>
+          <w:szCs w:val="32"/>
+          <w:rtl/>
+          <w14:shadow w14:blurRad="38100" w14:dist="25400" w14:dir="5400000" w14:sx="100000" w14:sy="100000" w14:kx="0" w14:ky="0" w14:algn="ctr">
+            <w14:srgbClr w14:val="6E747A">
+              <w14:alpha w14:val="57000"/>
+            </w14:srgbClr>
+          </w14:shadow>
+          <w14:textOutline w14:w="0" w14:cap="flat" w14:cmpd="sng" w14:algn="ctr">
+            <w14:noFill/>
+            <w14:prstDash w14:val="solid"/>
+            <w14:round/>
+          </w14:textOutline>
+        </w:rPr>
+        <w:t xml:space="preserve">נוצר עדכון </w:t>
+      </w:r>
+      <w:r>
+        <w:rPr>
+          <w:rFonts w:asciiTheme="minorBidi" w:hAnsiTheme="minorBidi" w:cstheme="minorBidi" w:hint="cs"/>
+          <w:b/>
+          <w:sz w:val="32"/>
+          <w:szCs w:val="32"/>
+          <w:rtl/>
+          <w14:shadow w14:blurRad="38100" w14:dist="25400" w14:dir="5400000" w14:sx="100000" w14:sy="100000" w14:kx="0" w14:ky="0" w14:algn="ctr">
+            <w14:srgbClr w14:val="6E747A">
+              <w14:alpha w14:val="57000"/>
+            </w14:srgbClr>
+          </w14:shadow>
+          <w14:textOutline w14:w="0" w14:cap="flat" w14:cmpd="sng" w14:algn="ctr">
+            <w14:noFill/>
+            <w14:prstDash w14:val="solid"/>
+            <w14:round/>
+          </w14:textOutline>
+        </w:rPr>
+        <w:t>בשרת על יצירת חדר חדש.</w:t>
+      </w:r>
+    </w:p>
+    <w:p>
+      <w:pPr>
+        <w:pStyle w:val="a3"/>
+        <w:numPr>
+          <w:ilvl w:val="1"/>
+          <w:numId w:val="4"/>
+        </w:numPr>
+        <w:bidi/>
+        <w:rPr>
+          <w:rFonts w:asciiTheme="minorBidi" w:hAnsiTheme="minorBidi" w:cstheme="minorBidi"/>
+          <w:b/>
+          <w:sz w:val="32"/>
+          <w:szCs w:val="32"/>
+          <w14:shadow w14:blurRad="38100" w14:dist="25400" w14:dir="5400000" w14:sx="100000" w14:sy="100000" w14:kx="0" w14:ky="0" w14:algn="ctr">
+            <w14:srgbClr w14:val="6E747A">
+              <w14:alpha w14:val="57000"/>
+            </w14:srgbClr>
+          </w14:shadow>
+          <w14:textOutline w14:w="0" w14:cap="flat" w14:cmpd="sng" w14:algn="ctr">
+            <w14:noFill/>
+            <w14:prstDash w14:val="solid"/>
+            <w14:round/>
+          </w14:textOutline>
+        </w:rPr>
+      </w:pPr>
+      <w:r>
+        <w:rPr>
+          <w:rFonts w:asciiTheme="minorBidi" w:hAnsiTheme="minorBidi" w:cstheme="minorBidi" w:hint="cs"/>
+          <w:b/>
+          <w:sz w:val="32"/>
+          <w:szCs w:val="32"/>
+          <w:rtl/>
+          <w14:shadow w14:blurRad="38100" w14:dist="25400" w14:dir="5400000" w14:sx="100000" w14:sy="100000" w14:kx="0" w14:ky="0" w14:algn="ctr">
+            <w14:srgbClr w14:val="6E747A">
+              <w14:alpha w14:val="57000"/>
+            </w14:srgbClr>
+          </w14:shadow>
+          <w14:textOutline w14:w="0" w14:cap="flat" w14:cmpd="sng" w14:algn="ctr">
+            <w14:noFill/>
+            <w14:prstDash w14:val="solid"/>
+            <w14:round/>
+          </w14:textOutline>
+        </w:rPr>
+        <w:t>השרת מוסיף את החדר החדש עם השם שלו למסך לובי החדרים (ראה סעיף 5.3).</w:t>
+      </w:r>
+    </w:p>
+    <w:p>
+      <w:pPr>
+        <w:rPr>
+          <w:rFonts w:asciiTheme="minorBidi" w:hAnsiTheme="minorBidi"/>
+          <w:b/>
+          <w:sz w:val="32"/>
+          <w:szCs w:val="32"/>
+          <w:rtl/>
+          <w14:shadow w14:blurRad="38100" w14:dist="25400" w14:dir="5400000" w14:sx="100000" w14:sy="100000" w14:kx="0" w14:ky="0" w14:algn="ctr">
+            <w14:srgbClr w14:val="6E747A">
+              <w14:alpha w14:val="57000"/>
+            </w14:srgbClr>
+          </w14:shadow>
+          <w14:textOutline w14:w="0" w14:cap="flat" w14:cmpd="sng" w14:algn="ctr">
+            <w14:noFill/>
+            <w14:prstDash w14:val="solid"/>
+            <w14:round/>
+          </w14:textOutline>
+        </w:rPr>
+      </w:pPr>
+    </w:p>
+    <w:p>
+      <w:pPr>
+        <w:rPr>
+          <w:rFonts w:asciiTheme="minorBidi" w:hAnsiTheme="minorBidi"/>
+          <w:b/>
+          <w:sz w:val="32"/>
+          <w:szCs w:val="32"/>
+          <w:rtl/>
+          <w14:shadow w14:blurRad="38100" w14:dist="25400" w14:dir="5400000" w14:sx="100000" w14:sy="100000" w14:kx="0" w14:ky="0" w14:algn="ctr">
+            <w14:srgbClr w14:val="6E747A">
+              <w14:alpha w14:val="57000"/>
+            </w14:srgbClr>
+          </w14:shadow>
+          <w14:textOutline w14:w="0" w14:cap="flat" w14:cmpd="sng" w14:algn="ctr">
+            <w14:noFill/>
+            <w14:prstDash w14:val="solid"/>
+            <w14:round/>
+          </w14:textOutline>
+        </w:rPr>
+      </w:pPr>
+    </w:p>
+    <w:p>
+      <w:pPr>
+        <w:rPr>
+          <w:rFonts w:asciiTheme="minorBidi" w:hAnsiTheme="minorBidi"/>
+          <w:b/>
+          <w:sz w:val="32"/>
+          <w:szCs w:val="32"/>
+          <w:rtl/>
+          <w14:shadow w14:blurRad="38100" w14:dist="25400" w14:dir="5400000" w14:sx="100000" w14:sy="100000" w14:kx="0" w14:ky="0" w14:algn="ctr">
+            <w14:srgbClr w14:val="6E747A">
+              <w14:alpha w14:val="57000"/>
+            </w14:srgbClr>
+          </w14:shadow>
+          <w14:textOutline w14:w="0" w14:cap="flat" w14:cmpd="sng" w14:algn="ctr">
+            <w14:noFill/>
+            <w14:prstDash w14:val="solid"/>
+            <w14:round/>
+          </w14:textOutline>
+        </w:rPr>
+      </w:pPr>
+    </w:p>
+    <w:p>
+      <w:pPr>
+        <w:rPr>
+          <w:rFonts w:asciiTheme="minorBidi" w:hAnsiTheme="minorBidi"/>
+          <w:b/>
+          <w:sz w:val="32"/>
+          <w:szCs w:val="32"/>
+          <w:rtl/>
+          <w14:shadow w14:blurRad="38100" w14:dist="25400" w14:dir="5400000" w14:sx="100000" w14:sy="100000" w14:kx="0" w14:ky="0" w14:algn="ctr">
+            <w14:srgbClr w14:val="6E747A">
+              <w14:alpha w14:val="57000"/>
+            </w14:srgbClr>
+          </w14:shadow>
+          <w14:textOutline w14:w="0" w14:cap="flat" w14:cmpd="sng" w14:algn="ctr">
+            <w14:noFill/>
+            <w14:prstDash w14:val="solid"/>
+            <w14:round/>
+          </w14:textOutline>
+        </w:rPr>
+      </w:pPr>
+    </w:p>
+    <w:p>
+      <w:pPr>
+        <w:rPr>
+          <w:rFonts w:asciiTheme="minorBidi" w:hAnsiTheme="minorBidi"/>
+          <w:b/>
+          <w:sz w:val="32"/>
+          <w:szCs w:val="32"/>
+          <w:rtl/>
+          <w14:shadow w14:blurRad="38100" w14:dist="25400" w14:dir="5400000" w14:sx="100000" w14:sy="100000" w14:kx="0" w14:ky="0" w14:algn="ctr">
+            <w14:srgbClr w14:val="6E747A">
+              <w14:alpha w14:val="57000"/>
+            </w14:srgbClr>
+          </w14:shadow>
+          <w14:textOutline w14:w="0" w14:cap="flat" w14:cmpd="sng" w14:algn="ctr">
+            <w14:noFill/>
+            <w14:prstDash w14:val="solid"/>
+            <w14:round/>
+          </w14:textOutline>
+        </w:rPr>
+      </w:pPr>
+    </w:p>
+    <w:p>
+      <w:pPr>
+        <w:rPr>
+          <w:rFonts w:asciiTheme="minorBidi" w:hAnsiTheme="minorBidi"/>
+          <w:b/>
+          <w:sz w:val="32"/>
+          <w:szCs w:val="32"/>
+          <w:rtl/>
+          <w14:shadow w14:blurRad="38100" w14:dist="25400" w14:dir="5400000" w14:sx="100000" w14:sy="100000" w14:kx="0" w14:ky="0" w14:algn="ctr">
+            <w14:srgbClr w14:val="6E747A">
+              <w14:alpha w14:val="57000"/>
+            </w14:srgbClr>
+          </w14:shadow>
+          <w14:textOutline w14:w="0" w14:cap="flat" w14:cmpd="sng" w14:algn="ctr">
+            <w14:noFill/>
+            <w14:prstDash w14:val="solid"/>
+            <w14:round/>
+          </w14:textOutline>
+        </w:rPr>
+      </w:pPr>
+    </w:p>
+    <w:p>
+      <w:pPr>
+        <w:rPr>
+          <w:rFonts w:asciiTheme="minorBidi" w:hAnsiTheme="minorBidi"/>
+          <w:b/>
+          <w:sz w:val="32"/>
+          <w:szCs w:val="32"/>
+          <w:rtl/>
+          <w14:shadow w14:blurRad="38100" w14:dist="25400" w14:dir="5400000" w14:sx="100000" w14:sy="100000" w14:kx="0" w14:ky="0" w14:algn="ctr">
+            <w14:srgbClr w14:val="6E747A">
+              <w14:alpha w14:val="57000"/>
+            </w14:srgbClr>
+          </w14:shadow>
+          <w14:textOutline w14:w="0" w14:cap="flat" w14:cmpd="sng" w14:algn="ctr">
+            <w14:noFill/>
+            <w14:prstDash w14:val="solid"/>
+            <w14:round/>
+          </w14:textOutline>
+        </w:rPr>
+      </w:pPr>
+    </w:p>
+    <w:p>
+      <w:pPr>
+        <w:rPr>
+          <w:rFonts w:asciiTheme="minorBidi" w:hAnsiTheme="minorBidi"/>
+          <w:b/>
+          <w:sz w:val="32"/>
+          <w:szCs w:val="32"/>
+          <w:rtl/>
+          <w14:shadow w14:blurRad="38100" w14:dist="25400" w14:dir="5400000" w14:sx="100000" w14:sy="100000" w14:kx="0" w14:ky="0" w14:algn="ctr">
+            <w14:srgbClr w14:val="6E747A">
+              <w14:alpha w14:val="57000"/>
+            </w14:srgbClr>
+          </w14:shadow>
+          <w14:textOutline w14:w="0" w14:cap="flat" w14:cmpd="sng" w14:algn="ctr">
+            <w14:noFill/>
+            <w14:prstDash w14:val="solid"/>
+            <w14:round/>
+          </w14:textOutline>
+        </w:rPr>
+      </w:pPr>
+    </w:p>
+    <w:p>
+      <w:pPr>
+        <w:rPr>
+          <w:rFonts w:asciiTheme="minorBidi" w:hAnsiTheme="minorBidi"/>
+          <w:b/>
+          <w:sz w:val="32"/>
+          <w:szCs w:val="32"/>
+          <w14:shadow w14:blurRad="38100" w14:dist="25400" w14:dir="5400000" w14:sx="100000" w14:sy="100000" w14:kx="0" w14:ky="0" w14:algn="ctr">
+            <w14:srgbClr w14:val="6E747A">
+              <w14:alpha w14:val="57000"/>
+            </w14:srgbClr>
+          </w14:shadow>
+          <w14:textOutline w14:w="0" w14:cap="flat" w14:cmpd="sng" w14:algn="ctr">
+            <w14:noFill/>
+            <w14:prstDash w14:val="solid"/>
+            <w14:round/>
+          </w14:textOutline>
+        </w:rPr>
+      </w:pPr>
+    </w:p>
+    <w:p>
+      <w:pPr>
+        <w:pStyle w:val="a3"/>
+        <w:numPr>
+          <w:ilvl w:val="1"/>
+          <w:numId w:val="7"/>
+        </w:numPr>
+        <w:bidi/>
+        <w:rPr>
+          <w:bCs/>
+          <w:color w:val="4472C4" w:themeColor="accent1"/>
+          <w:sz w:val="36"/>
+          <w:szCs w:val="36"/>
+          <w14:shadow w14:blurRad="38100" w14:dist="25400" w14:dir="5400000" w14:sx="100000" w14:sy="100000" w14:kx="0" w14:ky="0" w14:algn="ctr">
+            <w14:srgbClr w14:val="6E747A">
+              <w14:alpha w14:val="57000"/>
+            </w14:srgbClr>
+          </w14:shadow>
+          <w14:textOutline w14:w="0" w14:cap="flat" w14:cmpd="sng" w14:algn="ctr">
+            <w14:noFill/>
+            <w14:prstDash w14:val="solid"/>
+            <w14:round/>
+          </w14:textOutline>
+        </w:rPr>
+      </w:pPr>
+      <w:r>
+        <w:rPr>
+          <w:rFonts w:hint="cs"/>
+          <w:bCs/>
+          <w:color w:val="4472C4" w:themeColor="accent1"/>
+          <w:sz w:val="36"/>
+          <w:szCs w:val="36"/>
+          <w:rtl/>
+          <w14:shadow w14:blurRad="38100" w14:dist="25400" w14:dir="5400000" w14:sx="100000" w14:sy="100000" w14:kx="0" w14:ky="0" w14:algn="ctr">
+            <w14:srgbClr w14:val="6E747A">
+              <w14:alpha w14:val="57000"/>
+            </w14:srgbClr>
+          </w14:shadow>
+          <w14:textOutline w14:w="0" w14:cap="flat" w14:cmpd="sng" w14:algn="ctr">
+            <w14:noFill/>
+            <w14:prstDash w14:val="solid"/>
+            <w14:round/>
+          </w14:textOutline>
+        </w:rPr>
+        <w:lastRenderedPageBreak/>
+        <w:t xml:space="preserve">תהליך </w:t>
+      </w:r>
+      <w:r>
+        <w:rPr>
+          <w:rFonts w:hint="cs"/>
+          <w:bCs/>
+          <w:color w:val="4472C4" w:themeColor="accent1"/>
+          <w:sz w:val="36"/>
+          <w:szCs w:val="36"/>
+          <w:rtl/>
+          <w14:shadow w14:blurRad="38100" w14:dist="25400" w14:dir="5400000" w14:sx="100000" w14:sy="100000" w14:kx="0" w14:ky="0" w14:algn="ctr">
+            <w14:srgbClr w14:val="6E747A">
+              <w14:alpha w14:val="57000"/>
+            </w14:srgbClr>
+          </w14:shadow>
+          <w14:textOutline w14:w="0" w14:cap="flat" w14:cmpd="sng" w14:algn="ctr">
+            <w14:noFill/>
+            <w14:prstDash w14:val="solid"/>
+            <w14:round/>
+          </w14:textOutline>
+        </w:rPr>
+        <w:t>הצטרפות לחדר קיים</w:t>
+      </w:r>
+    </w:p>
+    <w:p>
+      <w:pPr>
+        <w:pStyle w:val="a3"/>
+        <w:bidi/>
+        <w:ind w:left="2160"/>
+        <w:rPr>
+          <w:rFonts w:asciiTheme="minorBidi" w:hAnsiTheme="minorBidi" w:cstheme="minorBidi"/>
+          <w:b/>
+          <w:sz w:val="32"/>
+          <w:szCs w:val="32"/>
+          <w:rtl/>
+          <w14:shadow w14:blurRad="38100" w14:dist="25400" w14:dir="5400000" w14:sx="100000" w14:sy="100000" w14:kx="0" w14:ky="0" w14:algn="ctr">
+            <w14:srgbClr w14:val="6E747A">
+              <w14:alpha w14:val="57000"/>
+            </w14:srgbClr>
+          </w14:shadow>
+          <w14:textOutline w14:w="0" w14:cap="flat" w14:cmpd="sng" w14:algn="ctr">
+            <w14:noFill/>
+            <w14:prstDash w14:val="solid"/>
+            <w14:round/>
+          </w14:textOutline>
+        </w:rPr>
+      </w:pPr>
+      <w:r>
+        <w:rPr>
+          <w:rFonts w:asciiTheme="minorBidi" w:hAnsiTheme="minorBidi" w:cstheme="minorBidi" w:hint="cs"/>
+          <w:b/>
+          <w:sz w:val="32"/>
+          <w:szCs w:val="32"/>
+          <w:rtl/>
+          <w14:shadow w14:blurRad="38100" w14:dist="25400" w14:dir="5400000" w14:sx="100000" w14:sy="100000" w14:kx="0" w14:ky="0" w14:algn="ctr">
+            <w14:srgbClr w14:val="6E747A">
+              <w14:alpha w14:val="57000"/>
+            </w14:srgbClr>
+          </w14:shadow>
+          <w14:textOutline w14:w="0" w14:cap="flat" w14:cmpd="sng" w14:algn="ctr">
+            <w14:noFill/>
+            <w14:prstDash w14:val="solid"/>
+            <w14:round/>
+          </w14:textOutline>
+        </w:rPr>
+        <w:t xml:space="preserve">התהליך מאפשר לשחקן </w:t>
+      </w:r>
+      <w:r>
+        <w:rPr>
+          <w:rFonts w:asciiTheme="minorBidi" w:hAnsiTheme="minorBidi" w:cstheme="minorBidi" w:hint="cs"/>
+          <w:b/>
+          <w:sz w:val="32"/>
+          <w:szCs w:val="32"/>
+          <w:rtl/>
+          <w14:shadow w14:blurRad="38100" w14:dist="25400" w14:dir="5400000" w14:sx="100000" w14:sy="100000" w14:kx="0" w14:ky="0" w14:algn="ctr">
+            <w14:srgbClr w14:val="6E747A">
+              <w14:alpha w14:val="57000"/>
+            </w14:srgbClr>
+          </w14:shadow>
+          <w14:textOutline w14:w="0" w14:cap="flat" w14:cmpd="sng" w14:algn="ctr">
+            <w14:noFill/>
+            <w14:prstDash w14:val="solid"/>
+            <w14:round/>
+          </w14:textOutline>
+        </w:rPr>
+        <w:t>להצטרף</w:t>
+      </w:r>
+      <w:r>
+        <w:rPr>
+          <w:rFonts w:asciiTheme="minorBidi" w:hAnsiTheme="minorBidi" w:cstheme="minorBidi" w:hint="cs"/>
+          <w:b/>
+          <w:sz w:val="32"/>
+          <w:szCs w:val="32"/>
+          <w:rtl/>
+          <w14:shadow w14:blurRad="38100" w14:dist="25400" w14:dir="5400000" w14:sx="100000" w14:sy="100000" w14:kx="0" w14:ky="0" w14:algn="ctr">
+            <w14:srgbClr w14:val="6E747A">
+              <w14:alpha w14:val="57000"/>
+            </w14:srgbClr>
+          </w14:shadow>
+          <w14:textOutline w14:w="0" w14:cap="flat" w14:cmpd="sng" w14:algn="ctr">
+            <w14:noFill/>
+            <w14:prstDash w14:val="solid"/>
+            <w14:round/>
+          </w14:textOutline>
+        </w:rPr>
+        <w:t xml:space="preserve"> </w:t>
+      </w:r>
+      <w:r>
+        <w:rPr>
+          <w:rFonts w:asciiTheme="minorBidi" w:hAnsiTheme="minorBidi" w:cstheme="minorBidi" w:hint="cs"/>
+          <w:b/>
+          <w:sz w:val="32"/>
+          <w:szCs w:val="32"/>
+          <w:rtl/>
+          <w14:shadow w14:blurRad="38100" w14:dist="25400" w14:dir="5400000" w14:sx="100000" w14:sy="100000" w14:kx="0" w14:ky="0" w14:algn="ctr">
+            <w14:srgbClr w14:val="6E747A">
+              <w14:alpha w14:val="57000"/>
+            </w14:srgbClr>
+          </w14:shadow>
+          <w14:textOutline w14:w="0" w14:cap="flat" w14:cmpd="sng" w14:algn="ctr">
+            <w14:noFill/>
+            <w14:prstDash w14:val="solid"/>
+            <w14:round/>
+          </w14:textOutline>
+        </w:rPr>
+        <w:t>לחדר קיים.</w:t>
+      </w:r>
+    </w:p>
+    <w:p>
+      <w:pPr>
+        <w:pStyle w:val="a3"/>
+        <w:bidi/>
+        <w:ind w:left="2160"/>
+        <w:rPr>
+          <w:rFonts w:asciiTheme="minorBidi" w:hAnsiTheme="minorBidi" w:cstheme="minorBidi"/>
+          <w:b/>
+          <w:sz w:val="32"/>
+          <w:szCs w:val="32"/>
+          <w:rtl/>
+          <w14:shadow w14:blurRad="38100" w14:dist="25400" w14:dir="5400000" w14:sx="100000" w14:sy="100000" w14:kx="0" w14:ky="0" w14:algn="ctr">
+            <w14:srgbClr w14:val="6E747A">
+              <w14:alpha w14:val="57000"/>
+            </w14:srgbClr>
+          </w14:shadow>
+          <w14:textOutline w14:w="0" w14:cap="flat" w14:cmpd="sng" w14:algn="ctr">
+            <w14:noFill/>
+            <w14:prstDash w14:val="solid"/>
+            <w14:round/>
+          </w14:textOutline>
+        </w:rPr>
+      </w:pPr>
+      <w:r>
+        <w:rPr>
+          <w:rFonts w:asciiTheme="minorBidi" w:hAnsiTheme="minorBidi" w:cstheme="minorBidi" w:hint="cs"/>
+          <w:b/>
+          <w:sz w:val="32"/>
+          <w:szCs w:val="32"/>
+          <w:rtl/>
+          <w14:shadow w14:blurRad="38100" w14:dist="25400" w14:dir="5400000" w14:sx="100000" w14:sy="100000" w14:kx="0" w14:ky="0" w14:algn="ctr">
+            <w14:srgbClr w14:val="6E747A">
+              <w14:alpha w14:val="57000"/>
+            </w14:srgbClr>
+          </w14:shadow>
+          <w14:textOutline w14:w="0" w14:cap="flat" w14:cmpd="sng" w14:algn="ctr">
+            <w14:noFill/>
+            <w14:prstDash w14:val="solid"/>
+            <w14:round/>
+          </w14:textOutline>
+        </w:rPr>
+        <w:t>התהליך קורה כאשר שחקן לוחץ על שם של החדר בלובי החדרים (ראה סעיף 5.3).</w:t>
+      </w:r>
+    </w:p>
+    <w:p>
+      <w:pPr>
+        <w:pStyle w:val="a3"/>
+        <w:bidi/>
+        <w:ind w:left="2160"/>
+        <w:rPr>
+          <w:rFonts w:asciiTheme="minorBidi" w:hAnsiTheme="minorBidi" w:cstheme="minorBidi"/>
+          <w:b/>
+          <w:sz w:val="32"/>
+          <w:szCs w:val="32"/>
+          <w:rtl/>
+          <w14:shadow w14:blurRad="38100" w14:dist="25400" w14:dir="5400000" w14:sx="100000" w14:sy="100000" w14:kx="0" w14:ky="0" w14:algn="ctr">
+            <w14:srgbClr w14:val="6E747A">
+              <w14:alpha w14:val="57000"/>
+            </w14:srgbClr>
+          </w14:shadow>
+          <w14:textOutline w14:w="0" w14:cap="flat" w14:cmpd="sng" w14:algn="ctr">
+            <w14:noFill/>
+            <w14:prstDash w14:val="solid"/>
+            <w14:round/>
+          </w14:textOutline>
+        </w:rPr>
+      </w:pPr>
+      <w:r>
+        <w:rPr>
+          <w:rFonts w:asciiTheme="minorBidi" w:hAnsiTheme="minorBidi" w:cstheme="minorBidi" w:hint="cs"/>
+          <w:b/>
+          <w:sz w:val="32"/>
+          <w:szCs w:val="32"/>
+          <w:rtl/>
+          <w14:shadow w14:blurRad="38100" w14:dist="25400" w14:dir="5400000" w14:sx="100000" w14:sy="100000" w14:kx="0" w14:ky="0" w14:algn="ctr">
+            <w14:srgbClr w14:val="6E747A">
+              <w14:alpha w14:val="57000"/>
+            </w14:srgbClr>
+          </w14:shadow>
+          <w14:textOutline w14:w="0" w14:cap="flat" w14:cmpd="sng" w14:algn="ctr">
+            <w14:noFill/>
+            <w14:prstDash w14:val="solid"/>
+            <w14:round/>
+          </w14:textOutline>
+        </w:rPr>
+        <w:t>תיאור התהליך:</w:t>
+      </w:r>
+    </w:p>
+    <w:p>
+      <w:pPr>
+        <w:pStyle w:val="a3"/>
+        <w:numPr>
+          <w:ilvl w:val="1"/>
+          <w:numId w:val="4"/>
+        </w:numPr>
+        <w:bidi/>
+        <w:rPr>
+          <w:rFonts w:asciiTheme="minorBidi" w:hAnsiTheme="minorBidi" w:cstheme="minorBidi"/>
+          <w:b/>
+          <w:sz w:val="32"/>
+          <w:szCs w:val="32"/>
+          <w14:shadow w14:blurRad="38100" w14:dist="25400" w14:dir="5400000" w14:sx="100000" w14:sy="100000" w14:kx="0" w14:ky="0" w14:algn="ctr">
+            <w14:srgbClr w14:val="6E747A">
+              <w14:alpha w14:val="57000"/>
+            </w14:srgbClr>
+          </w14:shadow>
+          <w14:textOutline w14:w="0" w14:cap="flat" w14:cmpd="sng" w14:algn="ctr">
+            <w14:noFill/>
+            <w14:prstDash w14:val="solid"/>
+            <w14:round/>
+          </w14:textOutline>
+        </w:rPr>
+      </w:pPr>
+      <w:r>
+        <w:rPr>
+          <w:rFonts w:asciiTheme="minorBidi" w:hAnsiTheme="minorBidi" w:cstheme="minorBidi" w:hint="cs"/>
+          <w:b/>
+          <w:sz w:val="32"/>
+          <w:szCs w:val="32"/>
+          <w:rtl/>
+          <w14:shadow w14:blurRad="38100" w14:dist="25400" w14:dir="5400000" w14:sx="100000" w14:sy="100000" w14:kx="0" w14:ky="0" w14:algn="ctr">
+            <w14:srgbClr w14:val="6E747A">
+              <w14:alpha w14:val="57000"/>
+            </w14:srgbClr>
+          </w14:shadow>
+          <w14:textOutline w14:w="0" w14:cap="flat" w14:cmpd="sng" w14:algn="ctr">
+            <w14:noFill/>
+            <w14:prstDash w14:val="solid"/>
+            <w14:round/>
+          </w14:textOutline>
+        </w:rPr>
+        <w:t>השחקן לוחץ על חדר מהרשימה.</w:t>
+      </w:r>
+    </w:p>
+    <w:p>
+      <w:pPr>
+        <w:pStyle w:val="a3"/>
+        <w:numPr>
+          <w:ilvl w:val="1"/>
+          <w:numId w:val="4"/>
+        </w:numPr>
+        <w:bidi/>
+        <w:rPr>
+          <w:rFonts w:asciiTheme="minorBidi" w:hAnsiTheme="minorBidi" w:cstheme="minorBidi"/>
+          <w:b/>
+          <w:sz w:val="32"/>
+          <w:szCs w:val="32"/>
+          <w14:shadow w14:blurRad="38100" w14:dist="25400" w14:dir="5400000" w14:sx="100000" w14:sy="100000" w14:kx="0" w14:ky="0" w14:algn="ctr">
+            <w14:srgbClr w14:val="6E747A">
+              <w14:alpha w14:val="57000"/>
+            </w14:srgbClr>
+          </w14:shadow>
+          <w14:textOutline w14:w="0" w14:cap="flat" w14:cmpd="sng" w14:algn="ctr">
+            <w14:noFill/>
+            <w14:prstDash w14:val="solid"/>
+            <w14:round/>
+          </w14:textOutline>
+        </w:rPr>
+      </w:pPr>
+      <w:r>
+        <w:rPr>
+          <w:rFonts w:asciiTheme="minorBidi" w:hAnsiTheme="minorBidi" w:cstheme="minorBidi" w:hint="cs"/>
+          <w:b/>
+          <w:sz w:val="32"/>
+          <w:szCs w:val="32"/>
+          <w:rtl/>
+          <w14:shadow w14:blurRad="38100" w14:dist="25400" w14:dir="5400000" w14:sx="100000" w14:sy="100000" w14:kx="0" w14:ky="0" w14:algn="ctr">
+            <w14:srgbClr w14:val="6E747A">
+              <w14:alpha w14:val="57000"/>
+            </w14:srgbClr>
+          </w14:shadow>
+          <w14:textOutline w14:w="0" w14:cap="flat" w14:cmpd="sng" w14:algn="ctr">
+            <w14:noFill/>
+            <w14:prstDash w14:val="solid"/>
+            <w14:round/>
+          </w14:textOutline>
+        </w:rPr>
+        <w:t>נשלחת קריאה לשרת על הצטרפות לחדר.</w:t>
+      </w:r>
+    </w:p>
+    <w:p>
+      <w:pPr>
+        <w:pStyle w:val="a3"/>
+        <w:numPr>
+          <w:ilvl w:val="1"/>
+          <w:numId w:val="4"/>
+        </w:numPr>
+        <w:bidi/>
+        <w:rPr>
+          <w:rFonts w:asciiTheme="minorBidi" w:hAnsiTheme="minorBidi" w:cstheme="minorBidi"/>
+          <w:b/>
+          <w:sz w:val="32"/>
+          <w:szCs w:val="32"/>
+          <w14:shadow w14:blurRad="38100" w14:dist="25400" w14:dir="5400000" w14:sx="100000" w14:sy="100000" w14:kx="0" w14:ky="0" w14:algn="ctr">
+            <w14:srgbClr w14:val="6E747A">
+              <w14:alpha w14:val="57000"/>
+            </w14:srgbClr>
+          </w14:shadow>
+          <w14:textOutline w14:w="0" w14:cap="flat" w14:cmpd="sng" w14:algn="ctr">
+            <w14:noFill/>
+            <w14:prstDash w14:val="solid"/>
+            <w14:round/>
+          </w14:textOutline>
+        </w:rPr>
+      </w:pPr>
+      <w:r>
+        <w:rPr>
+          <w:rFonts w:asciiTheme="minorBidi" w:hAnsiTheme="minorBidi" w:cstheme="minorBidi" w:hint="cs"/>
+          <w:b/>
+          <w:sz w:val="32"/>
+          <w:szCs w:val="32"/>
+          <w:rtl/>
+          <w14:shadow w14:blurRad="38100" w14:dist="25400" w14:dir="5400000" w14:sx="100000" w14:sy="100000" w14:kx="0" w14:ky="0" w14:algn="ctr">
+            <w14:srgbClr w14:val="6E747A">
+              <w14:alpha w14:val="57000"/>
+            </w14:srgbClr>
+          </w14:shadow>
+          <w14:textOutline w14:w="0" w14:cap="flat" w14:cmpd="sng" w14:algn="ctr">
+            <w14:noFill/>
+            <w14:prstDash w14:val="solid"/>
+            <w14:round/>
+          </w14:textOutline>
+        </w:rPr>
+        <w:t>השחקן מצטרף לחדר ומוגדר בתור שחקן רגיל</w:t>
+      </w:r>
+      <w:r>
+        <w:rPr>
+          <w:rFonts w:asciiTheme="minorBidi" w:hAnsiTheme="minorBidi" w:cstheme="minorBidi" w:hint="cs"/>
+          <w:b/>
+          <w:sz w:val="32"/>
+          <w:szCs w:val="32"/>
+          <w:rtl/>
+          <w14:shadow w14:blurRad="38100" w14:dist="25400" w14:dir="5400000" w14:sx="100000" w14:sy="100000" w14:kx="0" w14:ky="0" w14:algn="ctr">
+            <w14:srgbClr w14:val="6E747A">
+              <w14:alpha w14:val="57000"/>
+            </w14:srgbClr>
+          </w14:shadow>
+          <w14:textOutline w14:w="0" w14:cap="flat" w14:cmpd="sng" w14:algn="ctr">
+            <w14:noFill/>
+            <w14:prstDash w14:val="solid"/>
+            <w14:round/>
+          </w14:textOutline>
+        </w:rPr>
+        <w:t>.</w:t>
+      </w:r>
+    </w:p>
+    <w:p>
+      <w:pPr>
+        <w:pStyle w:val="a3"/>
+        <w:numPr>
+          <w:ilvl w:val="1"/>
+          <w:numId w:val="4"/>
+        </w:numPr>
+        <w:bidi/>
+        <w:rPr>
+          <w:rFonts w:asciiTheme="minorBidi" w:hAnsiTheme="minorBidi" w:cstheme="minorBidi"/>
+          <w:b/>
+          <w:sz w:val="32"/>
+          <w:szCs w:val="32"/>
+          <w14:shadow w14:blurRad="38100" w14:dist="25400" w14:dir="5400000" w14:sx="100000" w14:sy="100000" w14:kx="0" w14:ky="0" w14:algn="ctr">
+            <w14:srgbClr w14:val="6E747A">
+              <w14:alpha w14:val="57000"/>
+            </w14:srgbClr>
+          </w14:shadow>
+          <w14:textOutline w14:w="0" w14:cap="flat" w14:cmpd="sng" w14:algn="ctr">
+            <w14:noFill/>
+            <w14:prstDash w14:val="solid"/>
+            <w14:round/>
+          </w14:textOutline>
+        </w:rPr>
+      </w:pPr>
+      <w:r>
+        <w:rPr>
+          <w:rFonts w:asciiTheme="minorBidi" w:hAnsiTheme="minorBidi" w:cstheme="minorBidi" w:hint="cs"/>
+          <w:b/>
+          <w:sz w:val="32"/>
+          <w:szCs w:val="32"/>
+          <w:rtl/>
+          <w14:shadow w14:blurRad="38100" w14:dist="25400" w14:dir="5400000" w14:sx="100000" w14:sy="100000" w14:kx="0" w14:ky="0" w14:algn="ctr">
+            <w14:srgbClr w14:val="6E747A">
+              <w14:alpha w14:val="57000"/>
+            </w14:srgbClr>
+          </w14:shadow>
+          <w14:textOutline w14:w="0" w14:cap="flat" w14:cmpd="sng" w14:algn="ctr">
+            <w14:noFill/>
+            <w14:prstDash w14:val="solid"/>
+            <w14:round/>
+          </w14:textOutline>
+        </w:rPr>
+        <w:t>השחקו עובר למסך החדר (ראה סעיף 5.3.1)</w:t>
+      </w:r>
+    </w:p>
+    <w:p>
+      <w:pPr>
+        <w:pStyle w:val="a3"/>
+        <w:bidi/>
+        <w:ind w:left="2250"/>
+        <w:rPr>
+          <w:rFonts w:asciiTheme="minorBidi" w:hAnsiTheme="minorBidi" w:cstheme="minorBidi"/>
+          <w:b/>
+          <w:sz w:val="32"/>
+          <w:szCs w:val="32"/>
+          <w:rtl/>
+          <w14:shadow w14:blurRad="38100" w14:dist="25400" w14:dir="5400000" w14:sx="100000" w14:sy="100000" w14:kx="0" w14:ky="0" w14:algn="ctr">
+            <w14:srgbClr w14:val="6E747A">
+              <w14:alpha w14:val="57000"/>
+            </w14:srgbClr>
+          </w14:shadow>
+          <w14:textOutline w14:w="0" w14:cap="flat" w14:cmpd="sng" w14:algn="ctr">
+            <w14:noFill/>
+            <w14:prstDash w14:val="solid"/>
+            <w14:round/>
+          </w14:textOutline>
+        </w:rPr>
+      </w:pPr>
+    </w:p>
+    <w:p>
+      <w:pPr>
+        <w:pStyle w:val="a3"/>
+        <w:bidi/>
+        <w:ind w:left="1980"/>
+        <w:rPr>
+          <w:rFonts w:asciiTheme="minorBidi" w:hAnsiTheme="minorBidi" w:cstheme="minorBidi"/>
+          <w:b/>
+          <w:sz w:val="32"/>
+          <w:szCs w:val="32"/>
+          <w:rtl/>
+          <w14:shadow w14:blurRad="38100" w14:dist="25400" w14:dir="5400000" w14:sx="100000" w14:sy="100000" w14:kx="0" w14:ky="0" w14:algn="ctr">
+            <w14:srgbClr w14:val="6E747A">
+              <w14:alpha w14:val="57000"/>
+            </w14:srgbClr>
+          </w14:shadow>
+          <w14:textOutline w14:w="0" w14:cap="flat" w14:cmpd="sng" w14:algn="ctr">
+            <w14:noFill/>
+            <w14:prstDash w14:val="solid"/>
+            <w14:round/>
+          </w14:textOutline>
+        </w:rPr>
+      </w:pPr>
+      <w:r>
+        <w:rPr>
+          <w:rFonts w:asciiTheme="minorBidi" w:hAnsiTheme="minorBidi" w:cstheme="minorBidi"/>
+          <w:b/>
+          <w:sz w:val="32"/>
+          <w:szCs w:val="32"/>
+          <w:rtl/>
+          <w14:shadow w14:blurRad="38100" w14:dist="25400" w14:dir="5400000" w14:sx="100000" w14:sy="100000" w14:kx="0" w14:ky="0" w14:algn="ctr">
+            <w14:srgbClr w14:val="6E747A">
+              <w14:alpha w14:val="57000"/>
+            </w14:srgbClr>
+          </w14:shadow>
+          <w14:textOutline w14:w="0" w14:cap="flat" w14:cmpd="sng" w14:algn="ctr">
+            <w14:noFill/>
+            <w14:prstDash w14:val="solid"/>
+            <w14:round/>
+          </w14:textOutline>
+        </w:rPr>
+        <w:t>תיאור התהליך</w:t>
+      </w:r>
+      <w:r>
+        <w:rPr>
+          <w:rFonts w:asciiTheme="minorBidi" w:hAnsiTheme="minorBidi" w:cstheme="minorBidi" w:hint="cs"/>
+          <w:b/>
+          <w:sz w:val="32"/>
+          <w:szCs w:val="32"/>
+          <w:rtl/>
+          <w14:shadow w14:blurRad="38100" w14:dist="25400" w14:dir="5400000" w14:sx="100000" w14:sy="100000" w14:kx="0" w14:ky="0" w14:algn="ctr">
+            <w14:srgbClr w14:val="6E747A">
+              <w14:alpha w14:val="57000"/>
+            </w14:srgbClr>
+          </w14:shadow>
+          <w14:textOutline w14:w="0" w14:cap="flat" w14:cmpd="sng" w14:algn="ctr">
+            <w14:noFill/>
+            <w14:prstDash w14:val="solid"/>
+            <w14:round/>
+          </w14:textOutline>
+        </w:rPr>
+        <w:t xml:space="preserve"> בעמדות הרחוקות</w:t>
+      </w:r>
+      <w:r>
+        <w:rPr>
+          <w:rFonts w:asciiTheme="minorBidi" w:hAnsiTheme="minorBidi" w:cstheme="minorBidi"/>
+          <w:b/>
+          <w:sz w:val="32"/>
+          <w:szCs w:val="32"/>
+          <w:rtl/>
+          <w14:shadow w14:blurRad="38100" w14:dist="25400" w14:dir="5400000" w14:sx="100000" w14:sy="100000" w14:kx="0" w14:ky="0" w14:algn="ctr">
+            <w14:srgbClr w14:val="6E747A">
+              <w14:alpha w14:val="57000"/>
+            </w14:srgbClr>
+          </w14:shadow>
+          <w14:textOutline w14:w="0" w14:cap="flat" w14:cmpd="sng" w14:algn="ctr">
+            <w14:noFill/>
+            <w14:prstDash w14:val="solid"/>
+            <w14:round/>
+          </w14:textOutline>
+        </w:rPr>
+        <w:t>:</w:t>
+      </w:r>
+    </w:p>
+    <w:p>
+      <w:pPr>
+        <w:pStyle w:val="a3"/>
+        <w:numPr>
+          <w:ilvl w:val="1"/>
+          <w:numId w:val="4"/>
+        </w:numPr>
+        <w:bidi/>
+        <w:rPr>
+          <w:rFonts w:asciiTheme="minorBidi" w:hAnsiTheme="minorBidi" w:cstheme="minorBidi"/>
+          <w:b/>
+          <w:sz w:val="32"/>
+          <w:szCs w:val="32"/>
+          <w14:shadow w14:blurRad="38100" w14:dist="25400" w14:dir="5400000" w14:sx="100000" w14:sy="100000" w14:kx="0" w14:ky="0" w14:algn="ctr">
+            <w14:srgbClr w14:val="6E747A">
+              <w14:alpha w14:val="57000"/>
+            </w14:srgbClr>
+          </w14:shadow>
+          <w14:textOutline w14:w="0" w14:cap="flat" w14:cmpd="sng" w14:algn="ctr">
+            <w14:noFill/>
+            <w14:prstDash w14:val="solid"/>
+            <w14:round/>
+          </w14:textOutline>
+        </w:rPr>
+      </w:pPr>
+      <w:r>
+        <w:rPr>
+          <w:rFonts w:asciiTheme="minorBidi" w:hAnsiTheme="minorBidi" w:cstheme="minorBidi" w:hint="cs"/>
+          <w:b/>
+          <w:sz w:val="32"/>
+          <w:szCs w:val="32"/>
+          <w:rtl/>
+          <w14:shadow w14:blurRad="38100" w14:dist="25400" w14:dir="5400000" w14:sx="100000" w14:sy="100000" w14:kx="0" w14:ky="0" w14:algn="ctr">
+            <w14:srgbClr w14:val="6E747A">
+              <w14:alpha w14:val="57000"/>
+            </w14:srgbClr>
+          </w14:shadow>
+          <w14:textOutline w14:w="0" w14:cap="flat" w14:cmpd="sng" w14:algn="ctr">
+            <w14:noFill/>
+            <w14:prstDash w14:val="solid"/>
+            <w14:round/>
+          </w14:textOutline>
+        </w:rPr>
+        <w:t>נוצר עדכון בשרת על הצטרפות שחקן לחדר קיים.</w:t>
+      </w:r>
+    </w:p>
+    <w:p>
+      <w:pPr>
+        <w:pStyle w:val="a3"/>
+        <w:numPr>
+          <w:ilvl w:val="1"/>
+          <w:numId w:val="4"/>
+        </w:numPr>
+        <w:bidi/>
+        <w:rPr>
+          <w:rFonts w:asciiTheme="minorBidi" w:hAnsiTheme="minorBidi" w:cstheme="minorBidi"/>
+          <w:b/>
+          <w:sz w:val="32"/>
+          <w:szCs w:val="32"/>
+          <w14:shadow w14:blurRad="38100" w14:dist="25400" w14:dir="5400000" w14:sx="100000" w14:sy="100000" w14:kx="0" w14:ky="0" w14:algn="ctr">
+            <w14:srgbClr w14:val="6E747A">
+              <w14:alpha w14:val="57000"/>
+            </w14:srgbClr>
+          </w14:shadow>
+          <w14:textOutline w14:w="0" w14:cap="flat" w14:cmpd="sng" w14:algn="ctr">
+            <w14:noFill/>
+            <w14:prstDash w14:val="solid"/>
+            <w14:round/>
+          </w14:textOutline>
+        </w:rPr>
+      </w:pPr>
+      <w:r>
+        <w:rPr>
+          <w:rFonts w:asciiTheme="minorBidi" w:hAnsiTheme="minorBidi" w:cstheme="minorBidi" w:hint="cs"/>
+          <w:b/>
+          <w:sz w:val="32"/>
+          <w:szCs w:val="32"/>
+          <w:rtl/>
+          <w14:shadow w14:blurRad="38100" w14:dist="25400" w14:dir="5400000" w14:sx="100000" w14:sy="100000" w14:kx="0" w14:ky="0" w14:algn="ctr">
+            <w14:srgbClr w14:val="6E747A">
+              <w14:alpha w14:val="57000"/>
+            </w14:srgbClr>
+          </w14:shadow>
+          <w14:textOutline w14:w="0" w14:cap="flat" w14:cmpd="sng" w14:algn="ctr">
+            <w14:noFill/>
+            <w14:prstDash w14:val="solid"/>
+            <w14:round/>
+          </w14:textOutline>
+        </w:rPr>
+        <w:t>החדר נמחק מרשימת החדרים בלובי החדרים (ראה סעיף 5.3)</w:t>
+      </w:r>
+      <w:r>
+        <w:rPr>
+          <w:rFonts w:asciiTheme="minorBidi" w:hAnsiTheme="minorBidi" w:cstheme="minorBidi" w:hint="cs"/>
+          <w:b/>
+          <w:sz w:val="32"/>
+          <w:szCs w:val="32"/>
+          <w:rtl/>
+          <w14:shadow w14:blurRad="38100" w14:dist="25400" w14:dir="5400000" w14:sx="100000" w14:sy="100000" w14:kx="0" w14:ky="0" w14:algn="ctr">
+            <w14:srgbClr w14:val="6E747A">
+              <w14:alpha w14:val="57000"/>
+            </w14:srgbClr>
+          </w14:shadow>
+          <w14:textOutline w14:w="0" w14:cap="flat" w14:cmpd="sng" w14:algn="ctr">
+            <w14:noFill/>
+            <w14:prstDash w14:val="solid"/>
+            <w14:round/>
+          </w14:textOutline>
+        </w:rPr>
+        <w:t>.</w:t>
+      </w:r>
+    </w:p>
+    <w:p>
+      <w:pPr>
+        <w:pStyle w:val="a3"/>
+        <w:numPr>
+          <w:ilvl w:val="1"/>
+          <w:numId w:val="4"/>
+        </w:numPr>
+        <w:bidi/>
+        <w:rPr>
+          <w:rFonts w:asciiTheme="minorBidi" w:hAnsiTheme="minorBidi" w:cstheme="minorBidi"/>
+          <w:b/>
+          <w:sz w:val="32"/>
+          <w:szCs w:val="32"/>
+          <w:rtl/>
+          <w14:shadow w14:blurRad="38100" w14:dist="25400" w14:dir="5400000" w14:sx="100000" w14:sy="100000" w14:kx="0" w14:ky="0" w14:algn="ctr">
+            <w14:srgbClr w14:val="6E747A">
+              <w14:alpha w14:val="57000"/>
+            </w14:srgbClr>
+          </w14:shadow>
+          <w14:textOutline w14:w="0" w14:cap="flat" w14:cmpd="sng" w14:algn="ctr">
+            <w14:noFill/>
+            <w14:prstDash w14:val="solid"/>
+            <w14:round/>
+          </w14:textOutline>
+        </w:rPr>
+      </w:pPr>
+      <w:r>
+        <w:rPr>
+          <w:rFonts w:asciiTheme="minorBidi" w:hAnsiTheme="minorBidi" w:cstheme="minorBidi" w:hint="cs"/>
+          <w:b/>
+          <w:sz w:val="32"/>
+          <w:szCs w:val="32"/>
+          <w:rtl/>
+          <w14:shadow w14:blurRad="38100" w14:dist="25400" w14:dir="5400000" w14:sx="100000" w14:sy="100000" w14:kx="0" w14:ky="0" w14:algn="ctr">
+            <w14:srgbClr w14:val="6E747A">
+              <w14:alpha w14:val="57000"/>
+            </w14:srgbClr>
+          </w14:shadow>
+          <w14:textOutline w14:w="0" w14:cap="flat" w14:cmpd="sng" w14:algn="ctr">
+            <w14:noFill/>
+            <w14:prstDash w14:val="solid"/>
+            <w14:round/>
+          </w14:textOutline>
+        </w:rPr>
+        <w:t xml:space="preserve">כפתור </w:t>
+      </w:r>
+      <w:r>
+        <w:rPr>
+          <w:rFonts w:asciiTheme="minorBidi" w:hAnsiTheme="minorBidi" w:cstheme="minorBidi" w:hint="cs"/>
+          <w:b/>
+          <w:sz w:val="32"/>
+          <w:szCs w:val="32"/>
+          <w:rtl/>
+          <w14:shadow w14:blurRad="38100" w14:dist="25400" w14:dir="5400000" w14:sx="100000" w14:sy="100000" w14:kx="0" w14:ky="0" w14:algn="ctr">
+            <w14:srgbClr w14:val="6E747A">
+              <w14:alpha w14:val="57000"/>
+            </w14:srgbClr>
+          </w14:shadow>
+          <w14:textOutline w14:w="0" w14:cap="flat" w14:cmpd="sng" w14:algn="ctr">
+            <w14:noFill/>
+            <w14:prstDash w14:val="solid"/>
+            <w14:round/>
+          </w14:textOutline>
+        </w:rPr>
+        <w:t>ה</w:t>
+      </w:r>
+      <w:r>
+        <w:rPr>
+          <w:rFonts w:asciiTheme="minorBidi" w:hAnsiTheme="minorBidi" w:cstheme="minorBidi"/>
+          <w:bCs/>
+          <w:sz w:val="32"/>
+          <w:szCs w:val="32"/>
+          <w14:shadow w14:blurRad="38100" w14:dist="25400" w14:dir="5400000" w14:sx="100000" w14:sy="100000" w14:kx="0" w14:ky="0" w14:algn="ctr">
+            <w14:srgbClr w14:val="6E747A">
+              <w14:alpha w14:val="57000"/>
+            </w14:srgbClr>
+          </w14:shadow>
+          <w14:textOutline w14:w="0" w14:cap="flat" w14:cmpd="sng" w14:algn="ctr">
+            <w14:noFill/>
+            <w14:prstDash w14:val="solid"/>
+            <w14:round/>
+          </w14:textOutline>
+        </w:rPr>
+        <w:t>start</w:t>
+      </w:r>
+      <w:r>
+        <w:rPr>
+          <w:rFonts w:asciiTheme="minorBidi" w:hAnsiTheme="minorBidi" w:cstheme="minorBidi" w:hint="cs"/>
+          <w:b/>
+          <w:sz w:val="32"/>
+          <w:szCs w:val="32"/>
+          <w:rtl/>
+          <w14:shadow w14:blurRad="38100" w14:dist="25400" w14:dir="5400000" w14:sx="100000" w14:sy="100000" w14:kx="0" w14:ky="0" w14:algn="ctr">
+            <w14:srgbClr w14:val="6E747A">
+              <w14:alpha w14:val="57000"/>
+            </w14:srgbClr>
+          </w14:shadow>
+          <w14:textOutline w14:w="0" w14:cap="flat" w14:cmpd="sng" w14:algn="ctr">
+            <w14:noFill/>
+            <w14:prstDash w14:val="solid"/>
+            <w14:round/>
+          </w14:textOutline>
+        </w:rPr>
+        <w:t xml:space="preserve"> של מנהל החדר נדלק ונהיה לחיץ.</w:t>
+      </w:r>
+    </w:p>
+    <w:p>
+      <w:pPr>
+        <w:pStyle w:val="a3"/>
+        <w:bidi/>
+        <w:ind w:left="2160"/>
+        <w:rPr>
+          <w:rFonts w:asciiTheme="minorBidi" w:hAnsiTheme="minorBidi" w:cstheme="minorBidi" w:hint="cs"/>
+          <w:b/>
+          <w:sz w:val="32"/>
+          <w:szCs w:val="32"/>
+          <w:rtl/>
+          <w14:shadow w14:blurRad="38100" w14:dist="25400" w14:dir="5400000" w14:sx="100000" w14:sy="100000" w14:kx="0" w14:ky="0" w14:algn="ctr">
+            <w14:srgbClr w14:val="6E747A">
+              <w14:alpha w14:val="57000"/>
+            </w14:srgbClr>
+          </w14:shadow>
+          <w14:textOutline w14:w="0" w14:cap="flat" w14:cmpd="sng" w14:algn="ctr">
+            <w14:noFill/>
+            <w14:prstDash w14:val="solid"/>
+            <w14:round/>
+          </w14:textOutline>
+        </w:rPr>
+      </w:pPr>
+    </w:p>
+    <w:p>
+      <w:pPr>
+        <w:pStyle w:val="a3"/>
+        <w:bidi/>
+        <w:ind w:left="1980"/>
+        <w:rPr>
+          <w:rFonts w:asciiTheme="minorBidi" w:hAnsiTheme="minorBidi" w:cstheme="minorBidi"/>
+          <w:b/>
+          <w:sz w:val="32"/>
+          <w:szCs w:val="32"/>
+          <w14:shadow w14:blurRad="38100" w14:dist="25400" w14:dir="5400000" w14:sx="100000" w14:sy="100000" w14:kx="0" w14:ky="0" w14:algn="ctr">
+            <w14:srgbClr w14:val="6E747A">
+              <w14:alpha w14:val="57000"/>
+            </w14:srgbClr>
+          </w14:shadow>
+          <w14:textOutline w14:w="0" w14:cap="flat" w14:cmpd="sng" w14:algn="ctr">
+            <w14:noFill/>
+            <w14:prstDash w14:val="solid"/>
+            <w14:round/>
+          </w14:textOutline>
+        </w:rPr>
+      </w:pPr>
+    </w:p>
+    <w:p>
+      <w:pPr>
+        <w:ind w:left="1800"/>
+        <w:rPr>
+          <w:rFonts w:asciiTheme="minorBidi" w:hAnsiTheme="minorBidi"/>
+          <w:b/>
+          <w:sz w:val="32"/>
+          <w:szCs w:val="32"/>
+          <w14:shadow w14:blurRad="38100" w14:dist="25400" w14:dir="5400000" w14:sx="100000" w14:sy="100000" w14:kx="0" w14:ky="0" w14:algn="ctr">
+            <w14:srgbClr w14:val="6E747A">
+              <w14:alpha w14:val="57000"/>
+            </w14:srgbClr>
+          </w14:shadow>
+          <w14:textOutline w14:w="0" w14:cap="flat" w14:cmpd="sng" w14:algn="ctr">
+            <w14:noFill/>
+            <w14:prstDash w14:val="solid"/>
+            <w14:round/>
+          </w14:textOutline>
+        </w:rPr>
+      </w:pPr>
+    </w:p>
+    <w:p>
+      <w:pPr>
+        <w:pStyle w:val="a3"/>
+        <w:bidi/>
+        <w:ind w:left="1530"/>
+        <w:rPr>
+          <w:bCs/>
+          <w:color w:val="4472C4" w:themeColor="accent1"/>
+          <w:sz w:val="36"/>
+          <w:szCs w:val="36"/>
+          <w14:shadow w14:blurRad="38100" w14:dist="25400" w14:dir="5400000" w14:sx="100000" w14:sy="100000" w14:kx="0" w14:ky="0" w14:algn="ctr">
+            <w14:srgbClr w14:val="6E747A">
+              <w14:alpha w14:val="57000"/>
+            </w14:srgbClr>
+          </w14:shadow>
+          <w14:textOutline w14:w="0" w14:cap="flat" w14:cmpd="sng" w14:algn="ctr">
+            <w14:noFill/>
+            <w14:prstDash w14:val="solid"/>
+            <w14:round/>
+          </w14:textOutline>
+        </w:rPr>
+      </w:pPr>
+    </w:p>
+    <w:p>
+      <w:pPr>
+        <w:ind w:left="1440"/>
+        <w:rPr>
+          <w:bCs/>
+          <w:color w:val="4472C4" w:themeColor="accent1"/>
+          <w:sz w:val="36"/>
+          <w:szCs w:val="36"/>
+          <w14:shadow w14:blurRad="38100" w14:dist="25400" w14:dir="5400000" w14:sx="100000" w14:sy="100000" w14:kx="0" w14:ky="0" w14:algn="ctr">
+            <w14:srgbClr w14:val="6E747A">
+              <w14:alpha w14:val="57000"/>
+            </w14:srgbClr>
+          </w14:shadow>
+          <w14:textOutline w14:w="0" w14:cap="flat" w14:cmpd="sng" w14:algn="ctr">
+            <w14:noFill/>
+            <w14:prstDash w14:val="solid"/>
+            <w14:round/>
+          </w14:textOutline>
+        </w:rPr>
+      </w:pPr>
+    </w:p>
+    <w:p>
+      <w:pPr>
+        <w:rPr>
+          <w:rFonts w:asciiTheme="minorBidi" w:hAnsiTheme="minorBidi"/>
+          <w:b/>
+          <w:sz w:val="32"/>
+          <w:szCs w:val="32"/>
+          <w:rtl/>
+          <w14:shadow w14:blurRad="38100" w14:dist="25400" w14:dir="5400000" w14:sx="100000" w14:sy="100000" w14:kx="0" w14:ky="0" w14:algn="ctr">
+            <w14:srgbClr w14:val="6E747A">
+              <w14:alpha w14:val="57000"/>
+            </w14:srgbClr>
+          </w14:shadow>
+          <w14:textOutline w14:w="0" w14:cap="flat" w14:cmpd="sng" w14:algn="ctr">
+            <w14:noFill/>
+            <w14:prstDash w14:val="solid"/>
+            <w14:round/>
+          </w14:textOutline>
+        </w:rPr>
+      </w:pPr>
     </w:p>
     <w:sectPr>
       <w:pgSz w:w="11906" w:h="16838"/>
@@ -7720,7 +10531,7 @@
       <w:lvlText w:val="%1.%2"/>
       <w:lvlJc w:val="left"/>
       <w:pPr>
-        <w:ind w:left="1800" w:hanging="720"/>
+        <w:ind w:left="1980" w:hanging="720"/>
       </w:pPr>
       <w:rPr>
         <w:rFonts w:hint="default"/>
@@ -7942,16 +10753,16 @@
     </w:lvl>
   </w:abstractNum>
   <w:abstractNum w:abstractNumId="2" w15:restartNumberingAfterBreak="0">
-    <w:nsid w:val="33835978"/>
+    <w:nsid w:val="2A6F1AA9"/>
     <w:multiLevelType w:val="multilevel"/>
-    <w:tmpl w:val="7D2A1644"/>
+    <w:tmpl w:val="D47E6FD8"/>
     <w:lvl w:ilvl="0">
-      <w:start w:val="5"/>
+      <w:start w:val="7"/>
       <w:numFmt w:val="decimal"/>
       <w:lvlText w:val="%1"/>
       <w:lvlJc w:val="left"/>
       <w:pPr>
-        <w:ind w:left="570" w:hanging="570"/>
+        <w:ind w:left="495" w:hanging="495"/>
       </w:pPr>
       <w:rPr>
         <w:rFonts w:hint="default"/>
@@ -7963,7 +10774,7 @@
       <w:lvlText w:val="%1.%2"/>
       <w:lvlJc w:val="left"/>
       <w:pPr>
-        <w:ind w:left="1800" w:hanging="720"/>
+        <w:ind w:left="1980" w:hanging="720"/>
       </w:pPr>
       <w:rPr>
         <w:rFonts w:hint="default"/>
@@ -7975,7 +10786,7 @@
       <w:lvlText w:val="%1.%2.%3"/>
       <w:lvlJc w:val="left"/>
       <w:pPr>
-        <w:ind w:left="3240" w:hanging="1080"/>
+        <w:ind w:left="3240" w:hanging="720"/>
       </w:pPr>
       <w:rPr>
         <w:rFonts w:hint="default"/>
@@ -7987,7 +10798,7 @@
       <w:lvlText w:val="%1.%2.%3.%4"/>
       <w:lvlJc w:val="left"/>
       <w:pPr>
-        <w:ind w:left="4680" w:hanging="1440"/>
+        <w:ind w:left="4860" w:hanging="1080"/>
       </w:pPr>
       <w:rPr>
         <w:rFonts w:hint="default"/>
@@ -7999,7 +10810,7 @@
       <w:lvlText w:val="%1.%2.%3.%4.%5"/>
       <w:lvlJc w:val="left"/>
       <w:pPr>
-        <w:ind w:left="5760" w:hanging="1440"/>
+        <w:ind w:left="6480" w:hanging="1440"/>
       </w:pPr>
       <w:rPr>
         <w:rFonts w:hint="default"/>
@@ -8011,7 +10822,7 @@
       <w:lvlText w:val="%1.%2.%3.%4.%5.%6"/>
       <w:lvlJc w:val="left"/>
       <w:pPr>
-        <w:ind w:left="7200" w:hanging="1800"/>
+        <w:ind w:left="8100" w:hanging="1800"/>
       </w:pPr>
       <w:rPr>
         <w:rFonts w:hint="default"/>
@@ -8023,7 +10834,7 @@
       <w:lvlText w:val="%1.%2.%3.%4.%5.%6.%7"/>
       <w:lvlJc w:val="left"/>
       <w:pPr>
-        <w:ind w:left="8640" w:hanging="2160"/>
+        <w:ind w:left="9360" w:hanging="1800"/>
       </w:pPr>
       <w:rPr>
         <w:rFonts w:hint="default"/>
@@ -8035,7 +10846,7 @@
       <w:lvlText w:val="%1.%2.%3.%4.%5.%6.%7.%8"/>
       <w:lvlJc w:val="left"/>
       <w:pPr>
-        <w:ind w:left="10080" w:hanging="2520"/>
+        <w:ind w:left="10980" w:hanging="2160"/>
       </w:pPr>
       <w:rPr>
         <w:rFonts w:hint="default"/>
@@ -8047,7 +10858,7 @@
       <w:lvlText w:val="%1.%2.%3.%4.%5.%6.%7.%8.%9"/>
       <w:lvlJc w:val="left"/>
       <w:pPr>
-        <w:ind w:left="11520" w:hanging="2880"/>
+        <w:ind w:left="12600" w:hanging="2520"/>
       </w:pPr>
       <w:rPr>
         <w:rFonts w:hint="default"/>
@@ -8055,16 +10866,16 @@
     </w:lvl>
   </w:abstractNum>
   <w:abstractNum w:abstractNumId="3" w15:restartNumberingAfterBreak="0">
-    <w:nsid w:val="5A6B1264"/>
+    <w:nsid w:val="2D3208E0"/>
     <w:multiLevelType w:val="hybridMultilevel"/>
-    <w:tmpl w:val="F410AD42"/>
-    <w:lvl w:ilvl="0" w:tplc="A78AEEFC">
-      <w:start w:val="1"/>
+    <w:tmpl w:val="DB40BE40"/>
+    <w:lvl w:ilvl="0" w:tplc="B6BA86B8">
+      <w:start w:val="7"/>
       <w:numFmt w:val="decimal"/>
-      <w:lvlText w:val="%1."/>
+      <w:lvlText w:val="%1"/>
       <w:lvlJc w:val="left"/>
       <w:pPr>
-        <w:ind w:left="1080" w:hanging="720"/>
+        <w:ind w:left="1530" w:hanging="360"/>
       </w:pPr>
       <w:rPr>
         <w:rFonts w:hint="default"/>
@@ -8076,6 +10887,208 @@
       <w:lvlText w:val="%2."/>
       <w:lvlJc w:val="left"/>
       <w:pPr>
+        <w:ind w:left="2250" w:hanging="360"/>
+      </w:pPr>
+    </w:lvl>
+    <w:lvl w:ilvl="2" w:tplc="0409001B">
+      <w:start w:val="1"/>
+      <w:numFmt w:val="lowerRoman"/>
+      <w:lvlText w:val="%3."/>
+      <w:lvlJc w:val="right"/>
+      <w:pPr>
+        <w:ind w:left="2970" w:hanging="180"/>
+      </w:pPr>
+    </w:lvl>
+    <w:lvl w:ilvl="3" w:tplc="0409000F" w:tentative="1">
+      <w:start w:val="1"/>
+      <w:numFmt w:val="decimal"/>
+      <w:lvlText w:val="%4."/>
+      <w:lvlJc w:val="left"/>
+      <w:pPr>
+        <w:ind w:left="3690" w:hanging="360"/>
+      </w:pPr>
+    </w:lvl>
+    <w:lvl w:ilvl="4" w:tplc="04090019" w:tentative="1">
+      <w:start w:val="1"/>
+      <w:numFmt w:val="lowerLetter"/>
+      <w:lvlText w:val="%5."/>
+      <w:lvlJc w:val="left"/>
+      <w:pPr>
+        <w:ind w:left="4410" w:hanging="360"/>
+      </w:pPr>
+    </w:lvl>
+    <w:lvl w:ilvl="5" w:tplc="0409001B" w:tentative="1">
+      <w:start w:val="1"/>
+      <w:numFmt w:val="lowerRoman"/>
+      <w:lvlText w:val="%6."/>
+      <w:lvlJc w:val="right"/>
+      <w:pPr>
+        <w:ind w:left="5130" w:hanging="180"/>
+      </w:pPr>
+    </w:lvl>
+    <w:lvl w:ilvl="6" w:tplc="0409000F" w:tentative="1">
+      <w:start w:val="1"/>
+      <w:numFmt w:val="decimal"/>
+      <w:lvlText w:val="%7."/>
+      <w:lvlJc w:val="left"/>
+      <w:pPr>
+        <w:ind w:left="5850" w:hanging="360"/>
+      </w:pPr>
+    </w:lvl>
+    <w:lvl w:ilvl="7" w:tplc="04090019" w:tentative="1">
+      <w:start w:val="1"/>
+      <w:numFmt w:val="lowerLetter"/>
+      <w:lvlText w:val="%8."/>
+      <w:lvlJc w:val="left"/>
+      <w:pPr>
+        <w:ind w:left="6570" w:hanging="360"/>
+      </w:pPr>
+    </w:lvl>
+    <w:lvl w:ilvl="8" w:tplc="0409001B" w:tentative="1">
+      <w:start w:val="1"/>
+      <w:numFmt w:val="lowerRoman"/>
+      <w:lvlText w:val="%9."/>
+      <w:lvlJc w:val="right"/>
+      <w:pPr>
+        <w:ind w:left="7290" w:hanging="180"/>
+      </w:pPr>
+    </w:lvl>
+  </w:abstractNum>
+  <w:abstractNum w:abstractNumId="4" w15:restartNumberingAfterBreak="0">
+    <w:nsid w:val="33835978"/>
+    <w:multiLevelType w:val="multilevel"/>
+    <w:tmpl w:val="7D2A1644"/>
+    <w:lvl w:ilvl="0">
+      <w:start w:val="5"/>
+      <w:numFmt w:val="decimal"/>
+      <w:lvlText w:val="%1"/>
+      <w:lvlJc w:val="left"/>
+      <w:pPr>
+        <w:ind w:left="570" w:hanging="570"/>
+      </w:pPr>
+      <w:rPr>
+        <w:rFonts w:hint="default"/>
+      </w:rPr>
+    </w:lvl>
+    <w:lvl w:ilvl="1">
+      <w:start w:val="1"/>
+      <w:numFmt w:val="decimal"/>
+      <w:lvlText w:val="%1.%2"/>
+      <w:lvlJc w:val="left"/>
+      <w:pPr>
+        <w:ind w:left="1800" w:hanging="720"/>
+      </w:pPr>
+      <w:rPr>
+        <w:rFonts w:hint="default"/>
+      </w:rPr>
+    </w:lvl>
+    <w:lvl w:ilvl="2">
+      <w:start w:val="1"/>
+      <w:numFmt w:val="decimal"/>
+      <w:lvlText w:val="%1.%2.%3"/>
+      <w:lvlJc w:val="left"/>
+      <w:pPr>
+        <w:ind w:left="3240" w:hanging="1080"/>
+      </w:pPr>
+      <w:rPr>
+        <w:rFonts w:hint="default"/>
+      </w:rPr>
+    </w:lvl>
+    <w:lvl w:ilvl="3">
+      <w:start w:val="1"/>
+      <w:numFmt w:val="decimal"/>
+      <w:lvlText w:val="%1.%2.%3.%4"/>
+      <w:lvlJc w:val="left"/>
+      <w:pPr>
+        <w:ind w:left="4680" w:hanging="1440"/>
+      </w:pPr>
+      <w:rPr>
+        <w:rFonts w:hint="default"/>
+      </w:rPr>
+    </w:lvl>
+    <w:lvl w:ilvl="4">
+      <w:start w:val="1"/>
+      <w:numFmt w:val="decimal"/>
+      <w:lvlText w:val="%1.%2.%3.%4.%5"/>
+      <w:lvlJc w:val="left"/>
+      <w:pPr>
+        <w:ind w:left="5760" w:hanging="1440"/>
+      </w:pPr>
+      <w:rPr>
+        <w:rFonts w:hint="default"/>
+      </w:rPr>
+    </w:lvl>
+    <w:lvl w:ilvl="5">
+      <w:start w:val="1"/>
+      <w:numFmt w:val="decimal"/>
+      <w:lvlText w:val="%1.%2.%3.%4.%5.%6"/>
+      <w:lvlJc w:val="left"/>
+      <w:pPr>
+        <w:ind w:left="7200" w:hanging="1800"/>
+      </w:pPr>
+      <w:rPr>
+        <w:rFonts w:hint="default"/>
+      </w:rPr>
+    </w:lvl>
+    <w:lvl w:ilvl="6">
+      <w:start w:val="1"/>
+      <w:numFmt w:val="decimal"/>
+      <w:lvlText w:val="%1.%2.%3.%4.%5.%6.%7"/>
+      <w:lvlJc w:val="left"/>
+      <w:pPr>
+        <w:ind w:left="8640" w:hanging="2160"/>
+      </w:pPr>
+      <w:rPr>
+        <w:rFonts w:hint="default"/>
+      </w:rPr>
+    </w:lvl>
+    <w:lvl w:ilvl="7">
+      <w:start w:val="1"/>
+      <w:numFmt w:val="decimal"/>
+      <w:lvlText w:val="%1.%2.%3.%4.%5.%6.%7.%8"/>
+      <w:lvlJc w:val="left"/>
+      <w:pPr>
+        <w:ind w:left="10080" w:hanging="2520"/>
+      </w:pPr>
+      <w:rPr>
+        <w:rFonts w:hint="default"/>
+      </w:rPr>
+    </w:lvl>
+    <w:lvl w:ilvl="8">
+      <w:start w:val="1"/>
+      <w:numFmt w:val="decimal"/>
+      <w:lvlText w:val="%1.%2.%3.%4.%5.%6.%7.%8.%9"/>
+      <w:lvlJc w:val="left"/>
+      <w:pPr>
+        <w:ind w:left="11520" w:hanging="2880"/>
+      </w:pPr>
+      <w:rPr>
+        <w:rFonts w:hint="default"/>
+      </w:rPr>
+    </w:lvl>
+  </w:abstractNum>
+  <w:abstractNum w:abstractNumId="5" w15:restartNumberingAfterBreak="0">
+    <w:nsid w:val="5A6B1264"/>
+    <w:multiLevelType w:val="hybridMultilevel"/>
+    <w:tmpl w:val="F410AD42"/>
+    <w:lvl w:ilvl="0" w:tplc="A78AEEFC">
+      <w:start w:val="1"/>
+      <w:numFmt w:val="decimal"/>
+      <w:lvlText w:val="%1."/>
+      <w:lvlJc w:val="left"/>
+      <w:pPr>
+        <w:ind w:left="1080" w:hanging="720"/>
+      </w:pPr>
+      <w:rPr>
+        <w:rFonts w:hint="default"/>
+      </w:rPr>
+    </w:lvl>
+    <w:lvl w:ilvl="1" w:tplc="04090019">
+      <w:start w:val="1"/>
+      <w:numFmt w:val="lowerLetter"/>
+      <w:lvlText w:val="%2."/>
+      <w:lvlJc w:val="left"/>
+      <w:pPr>
         <w:ind w:left="1440" w:hanging="360"/>
       </w:pPr>
     </w:lvl>
@@ -8143,7 +11156,7 @@
       </w:pPr>
     </w:lvl>
   </w:abstractNum>
-  <w:abstractNum w:abstractNumId="4" w15:restartNumberingAfterBreak="0">
+  <w:abstractNum w:abstractNumId="6" w15:restartNumberingAfterBreak="0">
     <w:nsid w:val="7F7E5587"/>
     <w:multiLevelType w:val="hybridMultilevel"/>
     <w:tmpl w:val="6BB6816A"/>
@@ -8165,7 +11178,7 @@
       <w:lvlText w:val="o"/>
       <w:lvlJc w:val="left"/>
       <w:pPr>
-        <w:ind w:left="2160" w:hanging="360"/>
+        <w:ind w:left="2250" w:hanging="360"/>
       </w:pPr>
       <w:rPr>
         <w:rFonts w:ascii="Courier New" w:hAnsi="Courier New" w:cs="Courier New" w:hint="default"/>
@@ -8260,15 +11273,21 @@
     <w:abstractNumId w:val="1"/>
   </w:num>
   <w:num w:numId="2">
-    <w:abstractNumId w:val="3"/>
+    <w:abstractNumId w:val="5"/>
   </w:num>
   <w:num w:numId="3">
     <w:abstractNumId w:val="0"/>
   </w:num>
   <w:num w:numId="4">
+    <w:abstractNumId w:val="6"/>
+  </w:num>
+  <w:num w:numId="5">
     <w:abstractNumId w:val="4"/>
   </w:num>
-  <w:num w:numId="5">
+  <w:num w:numId="6">
+    <w:abstractNumId w:val="3"/>
+  </w:num>
+  <w:num w:numId="7">
     <w:abstractNumId w:val="2"/>
   </w:num>
 </w:numbering>

</xml_diff>

<commit_message>
Update Project Portfolio V1.3
</commit_message>
<xml_diff>
--- a/Project Portfolio/תיק פרויקט .docx
+++ b/Project Portfolio/תיק פרויקט .docx
@@ -1,6 +1,6 @@
 
 <file path=word/document.xml><?xml version="1.0" encoding="utf-8"?>
-<w:document xmlns:wpc="http://schemas.microsoft.com/office/word/2010/wordprocessingCanvas" xmlns:cx="http://schemas.microsoft.com/office/drawing/2014/chartex" xmlns:cx1="http://schemas.microsoft.com/office/drawing/2015/9/8/chartex" xmlns:cx2="http://schemas.microsoft.com/office/drawing/2015/10/21/chartex" xmlns:cx3="http://schemas.microsoft.com/office/drawing/2016/5/9/chartex" xmlns:cx4="http://schemas.microsoft.com/office/drawing/2016/5/10/chartex" xmlns:cx5="http://schemas.microsoft.com/office/drawing/2016/5/11/chartex" xmlns:cx6="http://schemas.microsoft.com/office/drawing/2016/5/12/chartex" xmlns:cx7="http://schemas.microsoft.com/office/drawing/2016/5/13/chartex" xmlns:cx8="http://schemas.microsoft.com/office/drawing/2016/5/14/chartex" xmlns:mc="http://schemas.openxmlformats.org/markup-compatibility/2006" xmlns:aink="http://schemas.microsoft.com/office/drawing/2016/ink" xmlns:am3d="http://schemas.microsoft.com/office/drawing/2017/model3d" xmlns:o="urn:schemas-microsoft-com:office:office" xmlns:r="http://schemas.openxmlformats.org/officeDocument/2006/relationships" xmlns:m="http://schemas.openxmlformats.org/officeDocument/2006/math" xmlns:v="urn:schemas-microsoft-com:vml" xmlns:wp14="http://schemas.microsoft.com/office/word/2010/wordprocessingDrawing" xmlns:wp="http://schemas.openxmlformats.org/drawingml/2006/wordprocessingDrawing" xmlns:w10="urn:schemas-microsoft-com:office:word" xmlns:w="http://schemas.openxmlformats.org/wordprocessingml/2006/main" xmlns:w14="http://schemas.microsoft.com/office/word/2010/wordml" xmlns:w15="http://schemas.microsoft.com/office/word/2012/wordml" xmlns:w16cid="http://schemas.microsoft.com/office/word/2016/wordml/cid" xmlns:w16se="http://schemas.microsoft.com/office/word/2015/wordml/symex" xmlns:wpg="http://schemas.microsoft.com/office/word/2010/wordprocessingGroup" xmlns:wpi="http://schemas.microsoft.com/office/word/2010/wordprocessingInk" xmlns:wne="http://schemas.microsoft.com/office/word/2006/wordml" xmlns:wps="http://schemas.microsoft.com/office/word/2010/wordprocessingShape" mc:Ignorable="w14 w15 w16se w16cid wp14">
+<w:document xmlns:wpc="http://schemas.microsoft.com/office/word/2010/wordprocessingCanvas" xmlns:cx="http://schemas.microsoft.com/office/drawing/2014/chartex" xmlns:cx1="http://schemas.microsoft.com/office/drawing/2015/9/8/chartex" xmlns:cx2="http://schemas.microsoft.com/office/drawing/2015/10/21/chartex" xmlns:cx3="http://schemas.microsoft.com/office/drawing/2016/5/9/chartex" xmlns:cx4="http://schemas.microsoft.com/office/drawing/2016/5/10/chartex" xmlns:cx5="http://schemas.microsoft.com/office/drawing/2016/5/11/chartex" xmlns:cx6="http://schemas.microsoft.com/office/drawing/2016/5/12/chartex" xmlns:cx7="http://schemas.microsoft.com/office/drawing/2016/5/13/chartex" xmlns:cx8="http://schemas.microsoft.com/office/drawing/2016/5/14/chartex" xmlns:mc="http://schemas.openxmlformats.org/markup-compatibility/2006" xmlns:aink="http://schemas.microsoft.com/office/drawing/2016/ink" xmlns:am3d="http://schemas.microsoft.com/office/drawing/2017/model3d" xmlns:o="urn:schemas-microsoft-com:office:office" xmlns:r="http://schemas.openxmlformats.org/officeDocument/2006/relationships" xmlns:m="http://schemas.openxmlformats.org/officeDocument/2006/math" xmlns:v="urn:schemas-microsoft-com:vml" xmlns:wp14="http://schemas.microsoft.com/office/word/2010/wordprocessingDrawing" xmlns:wp="http://schemas.openxmlformats.org/drawingml/2006/wordprocessingDrawing" xmlns:w10="urn:schemas-microsoft-com:office:word" xmlns:w="http://schemas.openxmlformats.org/wordprocessingml/2006/main" xmlns:w14="http://schemas.microsoft.com/office/word/2010/wordml" xmlns:w15="http://schemas.microsoft.com/office/word/2012/wordml" xmlns:w16cex="http://schemas.microsoft.com/office/word/2018/wordml/cex" xmlns:w16cid="http://schemas.microsoft.com/office/word/2016/wordml/cid" xmlns:w16="http://schemas.microsoft.com/office/word/2018/wordml" xmlns:w16se="http://schemas.microsoft.com/office/word/2015/wordml/symex" xmlns:wpg="http://schemas.microsoft.com/office/word/2010/wordprocessingGroup" xmlns:wpi="http://schemas.microsoft.com/office/word/2010/wordprocessingInk" xmlns:wne="http://schemas.microsoft.com/office/word/2006/wordml" xmlns:wps="http://schemas.microsoft.com/office/word/2010/wordprocessingShape" mc:Ignorable="w14 w15 w16se w16cid w16 w16cex wp14">
   <w:body>
     <w:p>
       <w:pPr>
@@ -99,7 +99,33 @@
           <w:szCs w:val="40"/>
           <w:rtl/>
         </w:rPr>
-        <w:t>מור אלמליח וגל יקיר</w:t>
+        <w:t xml:space="preserve">מור </w:t>
+      </w:r>
+      <w:proofErr w:type="spellStart"/>
+      <w:r>
+        <w:rPr>
+          <w:rFonts w:hint="cs"/>
+          <w:b/>
+          <w:bCs/>
+          <w:color w:val="00B0F0"/>
+          <w:sz w:val="40"/>
+          <w:szCs w:val="40"/>
+          <w:rtl/>
+        </w:rPr>
+        <w:t>אלמליח</w:t>
+      </w:r>
+      <w:proofErr w:type="spellEnd"/>
+      <w:r>
+        <w:rPr>
+          <w:rFonts w:hint="cs"/>
+          <w:b/>
+          <w:bCs/>
+          <w:color w:val="00B0F0"/>
+          <w:sz w:val="40"/>
+          <w:szCs w:val="40"/>
+          <w:rtl/>
+        </w:rPr>
+        <w:t xml:space="preserve"> וגל יקיר</w:t>
       </w:r>
     </w:p>
     <w:p>
@@ -2864,17 +2890,7 @@
                 <w:webHidden/>
                 <w:rtl/>
               </w:rPr>
-              <w:t>1</w:t>
-            </w:r>
-            <w:r>
-              <w:rPr>
-                <w:i/>
-                <w:iCs/>
-                <w:noProof/>
-                <w:webHidden/>
-                <w:rtl/>
-              </w:rPr>
-              <w:t>2</w:t>
+              <w:t>12</w:t>
             </w:r>
             <w:r>
               <w:rPr>
@@ -7862,7 +7878,49 @@
             <w14:round/>
           </w14:textOutline>
         </w:rPr>
-        <w:t xml:space="preserve"> יהיה לחיץ רק לאדמין של החדר ורק כאשר ישנם 2 שחקנים בחדר</w:t>
+        <w:t xml:space="preserve"> יהיה לחיץ רק </w:t>
+      </w:r>
+      <w:proofErr w:type="spellStart"/>
+      <w:r>
+        <w:rPr>
+          <w:rFonts w:asciiTheme="minorBidi" w:hAnsiTheme="minorBidi"/>
+          <w:b/>
+          <w:sz w:val="32"/>
+          <w:szCs w:val="32"/>
+          <w:rtl/>
+          <w14:shadow w14:blurRad="38100" w14:dist="25400" w14:dir="5400000" w14:sx="100000" w14:sy="100000" w14:kx="0" w14:ky="0" w14:algn="ctr">
+            <w14:srgbClr w14:val="6E747A">
+              <w14:alpha w14:val="57000"/>
+            </w14:srgbClr>
+          </w14:shadow>
+          <w14:textOutline w14:w="0" w14:cap="flat" w14:cmpd="sng" w14:algn="ctr">
+            <w14:noFill/>
+            <w14:prstDash w14:val="solid"/>
+            <w14:round/>
+          </w14:textOutline>
+        </w:rPr>
+        <w:t>לאדמין</w:t>
+      </w:r>
+      <w:proofErr w:type="spellEnd"/>
+      <w:r>
+        <w:rPr>
+          <w:rFonts w:asciiTheme="minorBidi" w:hAnsiTheme="minorBidi"/>
+          <w:b/>
+          <w:sz w:val="32"/>
+          <w:szCs w:val="32"/>
+          <w:rtl/>
+          <w14:shadow w14:blurRad="38100" w14:dist="25400" w14:dir="5400000" w14:sx="100000" w14:sy="100000" w14:kx="0" w14:ky="0" w14:algn="ctr">
+            <w14:srgbClr w14:val="6E747A">
+              <w14:alpha w14:val="57000"/>
+            </w14:srgbClr>
+          </w14:shadow>
+          <w14:textOutline w14:w="0" w14:cap="flat" w14:cmpd="sng" w14:algn="ctr">
+            <w14:noFill/>
+            <w14:prstDash w14:val="solid"/>
+            <w14:round/>
+          </w14:textOutline>
+        </w:rPr>
+        <w:t xml:space="preserve"> של החדר ורק כאשר ישנם 2 שחקנים בחדר</w:t>
       </w:r>
       <w:r>
         <w:rPr>
@@ -9063,7 +9121,7 @@
     <w:p>
       <w:pPr>
         <w:pStyle w:val="a4"/>
-        <w:jc w:val="center"/>
+        <w:ind w:left="1440"/>
         <w:rPr>
           <w:sz w:val="56"/>
           <w:szCs w:val="56"/>
@@ -9074,8 +9132,103 @@
     </w:p>
     <w:p>
       <w:pPr>
+        <w:rPr>
+          <w:rtl/>
+          <w:lang w:val="he-IL"/>
+        </w:rPr>
+      </w:pPr>
+    </w:p>
+    <w:p>
+      <w:pPr>
+        <w:rPr>
+          <w:rtl/>
+          <w:lang w:val="he-IL"/>
+        </w:rPr>
+      </w:pPr>
+    </w:p>
+    <w:p>
+      <w:pPr>
+        <w:rPr>
+          <w:rtl/>
+          <w:lang w:val="he-IL"/>
+        </w:rPr>
+      </w:pPr>
+    </w:p>
+    <w:p>
+      <w:pPr>
+        <w:rPr>
+          <w:rtl/>
+          <w:lang w:val="he-IL"/>
+        </w:rPr>
+      </w:pPr>
+    </w:p>
+    <w:p>
+      <w:pPr>
+        <w:rPr>
+          <w:rtl/>
+          <w:lang w:val="he-IL"/>
+        </w:rPr>
+      </w:pPr>
+    </w:p>
+    <w:p>
+      <w:pPr>
+        <w:rPr>
+          <w:rtl/>
+          <w:lang w:val="he-IL"/>
+        </w:rPr>
+      </w:pPr>
+    </w:p>
+    <w:p>
+      <w:pPr>
+        <w:rPr>
+          <w:rtl/>
+          <w:lang w:val="he-IL"/>
+        </w:rPr>
+      </w:pPr>
+    </w:p>
+    <w:p>
+      <w:pPr>
+        <w:rPr>
+          <w:rtl/>
+          <w:lang w:val="he-IL"/>
+        </w:rPr>
+      </w:pPr>
+    </w:p>
+    <w:p>
+      <w:pPr>
+        <w:rPr>
+          <w:rtl/>
+          <w:lang w:val="he-IL"/>
+        </w:rPr>
+      </w:pPr>
+    </w:p>
+    <w:p>
+      <w:pPr>
+        <w:rPr>
+          <w:rtl/>
+          <w:lang w:val="he-IL"/>
+        </w:rPr>
+      </w:pPr>
+    </w:p>
+    <w:p>
+      <w:pPr>
+        <w:rPr>
+          <w:rtl/>
+          <w:lang w:val="he-IL"/>
+        </w:rPr>
+      </w:pPr>
+    </w:p>
+    <w:p>
+      <w:pPr>
+        <w:rPr>
+          <w:lang w:val="he-IL"/>
+        </w:rPr>
+      </w:pPr>
+    </w:p>
+    <w:p>
+      <w:pPr>
         <w:pStyle w:val="a4"/>
-        <w:jc w:val="center"/>
+        <w:ind w:left="1440"/>
         <w:rPr>
           <w:sz w:val="56"/>
           <w:szCs w:val="56"/>
@@ -9086,62 +9239,7 @@
     <w:p>
       <w:pPr>
         <w:pStyle w:val="a4"/>
-        <w:jc w:val="center"/>
-        <w:rPr>
-          <w:sz w:val="56"/>
-          <w:szCs w:val="56"/>
-          <w:lang w:val="he-IL"/>
-        </w:rPr>
-      </w:pPr>
-    </w:p>
-    <w:p>
-      <w:pPr>
-        <w:pStyle w:val="a4"/>
-        <w:jc w:val="center"/>
-        <w:rPr>
-          <w:sz w:val="56"/>
-          <w:szCs w:val="56"/>
-          <w:lang w:val="he-IL"/>
-        </w:rPr>
-      </w:pPr>
-    </w:p>
-    <w:p>
-      <w:pPr>
-        <w:pStyle w:val="a4"/>
-        <w:jc w:val="center"/>
-        <w:rPr>
-          <w:sz w:val="56"/>
-          <w:szCs w:val="56"/>
-          <w:lang w:val="he-IL"/>
-        </w:rPr>
-      </w:pPr>
-    </w:p>
-    <w:p>
-      <w:pPr>
-        <w:pStyle w:val="a4"/>
-        <w:jc w:val="center"/>
-        <w:rPr>
-          <w:sz w:val="56"/>
-          <w:szCs w:val="56"/>
-          <w:lang w:val="he-IL"/>
-        </w:rPr>
-      </w:pPr>
-    </w:p>
-    <w:p>
-      <w:pPr>
-        <w:pStyle w:val="a4"/>
-        <w:jc w:val="center"/>
-        <w:rPr>
-          <w:sz w:val="56"/>
-          <w:szCs w:val="56"/>
-          <w:lang w:val="he-IL"/>
-        </w:rPr>
-      </w:pPr>
-    </w:p>
-    <w:p>
-      <w:pPr>
-        <w:pStyle w:val="a4"/>
-        <w:jc w:val="center"/>
+        <w:ind w:left="1440"/>
         <w:rPr>
           <w:sz w:val="56"/>
           <w:szCs w:val="56"/>
@@ -9155,6 +9253,1466 @@
           <w:szCs w:val="56"/>
           <w:lang w:val="he-IL"/>
         </w:rPr>
+        <w:t>ארכיטקטורת תוכנה</w:t>
+      </w:r>
+      <w:r>
+        <w:rPr>
+          <w:rFonts w:hint="cs"/>
+        </w:rPr>
+        <w:t xml:space="preserve"> </w:t>
+      </w:r>
+    </w:p>
+    <w:p>
+      <w:pPr>
+        <w:rPr>
+          <w:lang w:val="he-IL"/>
+        </w:rPr>
+      </w:pPr>
+    </w:p>
+    <w:p>
+      <w:pPr>
+        <w:pStyle w:val="2"/>
+        <w:rPr>
+          <w:sz w:val="40"/>
+          <w:szCs w:val="40"/>
+          <w:rtl/>
+        </w:rPr>
+      </w:pPr>
+      <w:r>
+        <w:rPr>
+          <w:rFonts w:hint="cs"/>
+          <w:sz w:val="40"/>
+          <w:szCs w:val="40"/>
+          <w:rtl/>
+        </w:rPr>
+        <w:t>כללי</w:t>
+      </w:r>
+    </w:p>
+    <w:p>
+      <w:pPr>
+        <w:rPr>
+          <w:rtl/>
+        </w:rPr>
+      </w:pPr>
+    </w:p>
+    <w:p>
+      <w:pPr>
+        <w:rPr>
+          <w:rtl/>
+        </w:rPr>
+      </w:pPr>
+    </w:p>
+    <w:p>
+      <w:pPr>
+        <w:rPr>
+          <w:rtl/>
+        </w:rPr>
+      </w:pPr>
+    </w:p>
+    <w:p>
+      <w:pPr>
+        <w:rPr>
+          <w:rtl/>
+        </w:rPr>
+      </w:pPr>
+    </w:p>
+    <w:p>
+      <w:pPr>
+        <w:rPr>
+          <w:rtl/>
+        </w:rPr>
+      </w:pPr>
+    </w:p>
+    <w:p>
+      <w:pPr>
+        <w:rPr>
+          <w:rtl/>
+        </w:rPr>
+      </w:pPr>
+    </w:p>
+    <w:p>
+      <w:pPr>
+        <w:rPr>
+          <w:rtl/>
+        </w:rPr>
+      </w:pPr>
+    </w:p>
+    <w:p>
+      <w:pPr>
+        <w:rPr>
+          <w:rtl/>
+        </w:rPr>
+      </w:pPr>
+    </w:p>
+    <w:p>
+      <w:pPr>
+        <w:rPr>
+          <w:rtl/>
+        </w:rPr>
+      </w:pPr>
+    </w:p>
+    <w:p>
+      <w:pPr>
+        <w:rPr>
+          <w:rtl/>
+        </w:rPr>
+      </w:pPr>
+    </w:p>
+    <w:p>
+      <w:pPr>
+        <w:rPr>
+          <w:rtl/>
+        </w:rPr>
+      </w:pPr>
+    </w:p>
+    <w:p>
+      <w:pPr>
+        <w:rPr>
+          <w:rtl/>
+        </w:rPr>
+      </w:pPr>
+    </w:p>
+    <w:p>
+      <w:pPr>
+        <w:rPr>
+          <w:rtl/>
+        </w:rPr>
+      </w:pPr>
+    </w:p>
+    <w:p>
+      <w:pPr>
+        <w:rPr>
+          <w:rtl/>
+        </w:rPr>
+      </w:pPr>
+    </w:p>
+    <w:p>
+      <w:pPr>
+        <w:rPr>
+          <w:rtl/>
+        </w:rPr>
+      </w:pPr>
+    </w:p>
+    <w:p>
+      <w:pPr>
+        <w:rPr>
+          <w:rtl/>
+        </w:rPr>
+      </w:pPr>
+    </w:p>
+    <w:p>
+      <w:pPr>
+        <w:rPr>
+          <w:rtl/>
+        </w:rPr>
+      </w:pPr>
+    </w:p>
+    <w:p>
+      <w:pPr>
+        <w:rPr>
+          <w:rtl/>
+        </w:rPr>
+      </w:pPr>
+    </w:p>
+    <w:p>
+      <w:pPr>
+        <w:rPr>
+          <w:rtl/>
+        </w:rPr>
+      </w:pPr>
+    </w:p>
+    <w:p>
+      <w:pPr>
+        <w:rPr>
+          <w:rtl/>
+        </w:rPr>
+      </w:pPr>
+    </w:p>
+    <w:p>
+      <w:pPr>
+        <w:rPr>
+          <w:rtl/>
+        </w:rPr>
+      </w:pPr>
+    </w:p>
+    <w:p>
+      <w:pPr>
+        <w:rPr>
+          <w:rtl/>
+        </w:rPr>
+      </w:pPr>
+    </w:p>
+    <w:p>
+      <w:pPr>
+        <w:rPr>
+          <w:rtl/>
+        </w:rPr>
+      </w:pPr>
+    </w:p>
+    <w:p>
+      <w:pPr>
+        <w:rPr>
+          <w:rtl/>
+        </w:rPr>
+      </w:pPr>
+    </w:p>
+    <w:p>
+      <w:pPr>
+        <w:rPr>
+          <w:rtl/>
+        </w:rPr>
+      </w:pPr>
+    </w:p>
+    <w:p>
+      <w:pPr>
+        <w:pStyle w:val="2"/>
+        <w:rPr>
+          <w:sz w:val="40"/>
+          <w:szCs w:val="40"/>
+          <w:rtl/>
+        </w:rPr>
+      </w:pPr>
+      <w:r>
+        <w:rPr>
+          <w:rFonts w:hint="cs"/>
+          <w:sz w:val="40"/>
+          <w:szCs w:val="40"/>
+          <w:rtl/>
+        </w:rPr>
+        <w:lastRenderedPageBreak/>
+        <w:t>תיאור המחלקות</w:t>
+      </w:r>
+    </w:p>
+    <w:p>
+      <w:pPr>
+        <w:rPr>
+          <w:rtl/>
+        </w:rPr>
+      </w:pPr>
+    </w:p>
+    <w:tbl>
+      <w:tblPr>
+        <w:tblStyle w:val="a5"/>
+        <w:bidiVisual/>
+        <w:tblW w:w="0" w:type="auto"/>
+        <w:tblLook w:val="04A0" w:firstRow="1" w:lastRow="0" w:firstColumn="1" w:lastColumn="0" w:noHBand="0" w:noVBand="1"/>
+      </w:tblPr>
+      <w:tblGrid>
+        <w:gridCol w:w="2765"/>
+        <w:gridCol w:w="2765"/>
+        <w:gridCol w:w="2766"/>
+      </w:tblGrid>
+      <w:tr>
+        <w:tc>
+          <w:tcPr>
+            <w:tcW w:w="2765" w:type="dxa"/>
+          </w:tcPr>
+          <w:p>
+            <w:pPr>
+              <w:rPr>
+                <w:rtl/>
+              </w:rPr>
+            </w:pPr>
+            <w:r>
+              <w:rPr>
+                <w:rFonts w:hint="cs"/>
+                <w:rtl/>
+              </w:rPr>
+              <w:t>שם המחלקה</w:t>
+            </w:r>
+          </w:p>
+        </w:tc>
+        <w:tc>
+          <w:tcPr>
+            <w:tcW w:w="2765" w:type="dxa"/>
+          </w:tcPr>
+          <w:p>
+            <w:pPr>
+              <w:rPr>
+                <w:rtl/>
+              </w:rPr>
+            </w:pPr>
+            <w:r>
+              <w:rPr>
+                <w:rFonts w:hint="cs"/>
+                <w:rtl/>
+              </w:rPr>
+              <w:t>שייכות לסצנה</w:t>
+            </w:r>
+          </w:p>
+        </w:tc>
+        <w:tc>
+          <w:tcPr>
+            <w:tcW w:w="2766" w:type="dxa"/>
+          </w:tcPr>
+          <w:p>
+            <w:pPr>
+              <w:rPr>
+                <w:rtl/>
+              </w:rPr>
+            </w:pPr>
+            <w:r>
+              <w:rPr>
+                <w:rFonts w:hint="cs"/>
+                <w:rtl/>
+              </w:rPr>
+              <w:t>תפקיד</w:t>
+            </w:r>
+          </w:p>
+        </w:tc>
+      </w:tr>
+      <w:tr>
+        <w:tc>
+          <w:tcPr>
+            <w:tcW w:w="2765" w:type="dxa"/>
+          </w:tcPr>
+          <w:p>
+            <w:pPr>
+              <w:jc w:val="center"/>
+              <w:rPr>
+                <w:rtl/>
+              </w:rPr>
+            </w:pPr>
+            <w:r>
+              <w:t>BuffsScript</w:t>
+            </w:r>
+          </w:p>
+        </w:tc>
+        <w:tc>
+          <w:tcPr>
+            <w:tcW w:w="2765" w:type="dxa"/>
+          </w:tcPr>
+          <w:p>
+            <w:pPr>
+              <w:jc w:val="center"/>
+            </w:pPr>
+            <w:r>
+              <w:t>MainScene</w:t>
+            </w:r>
+          </w:p>
+        </w:tc>
+        <w:tc>
+          <w:tcPr>
+            <w:tcW w:w="2766" w:type="dxa"/>
+          </w:tcPr>
+          <w:p>
+            <w:pPr>
+              <w:jc w:val="center"/>
+              <w:rPr>
+                <w:rFonts w:hint="cs"/>
+                <w:rtl/>
+              </w:rPr>
+            </w:pPr>
+            <w:r>
+              <w:rPr>
+                <w:rFonts w:hint="cs"/>
+                <w:rtl/>
+              </w:rPr>
+              <w:t>אחראית על הצגת ההודעה לכל השחקנים בחדר עם פירוט המתנה האחרונה שנאספה.</w:t>
+            </w:r>
+          </w:p>
+        </w:tc>
+      </w:tr>
+      <w:tr>
+        <w:tc>
+          <w:tcPr>
+            <w:tcW w:w="2765" w:type="dxa"/>
+          </w:tcPr>
+          <w:p>
+            <w:pPr>
+              <w:jc w:val="center"/>
+              <w:rPr>
+                <w:rtl/>
+              </w:rPr>
+            </w:pPr>
+            <w:r>
+              <w:rPr>
+                <w:rFonts w:hint="cs"/>
+              </w:rPr>
+              <w:t>C</w:t>
+            </w:r>
+            <w:r>
+              <w:t>andy</w:t>
+            </w:r>
+          </w:p>
+        </w:tc>
+        <w:tc>
+          <w:tcPr>
+            <w:tcW w:w="2765" w:type="dxa"/>
+          </w:tcPr>
+          <w:p>
+            <w:pPr>
+              <w:jc w:val="center"/>
+              <w:rPr>
+                <w:rFonts w:hint="cs"/>
+                <w:rtl/>
+              </w:rPr>
+            </w:pPr>
+            <w:r>
+              <w:t>MainScene</w:t>
+            </w:r>
+          </w:p>
+        </w:tc>
+        <w:tc>
+          <w:tcPr>
+            <w:tcW w:w="2766" w:type="dxa"/>
+          </w:tcPr>
+          <w:p>
+            <w:pPr>
+              <w:jc w:val="center"/>
+              <w:rPr>
+                <w:rtl/>
+              </w:rPr>
+            </w:pPr>
+            <w:r>
+              <w:rPr>
+                <w:rFonts w:hint="cs"/>
+                <w:rtl/>
+              </w:rPr>
+              <w:t>אחראית על מחיקת סוכריה שנאכלה והוספת ניקוד לשחקן הרלוונטי.</w:t>
+            </w:r>
+          </w:p>
+        </w:tc>
+      </w:tr>
+      <w:tr>
+        <w:tc>
+          <w:tcPr>
+            <w:tcW w:w="2765" w:type="dxa"/>
+          </w:tcPr>
+          <w:p>
+            <w:pPr>
+              <w:jc w:val="center"/>
+              <w:rPr>
+                <w:rFonts w:hint="cs"/>
+              </w:rPr>
+            </w:pPr>
+            <w:r>
+              <w:t>CreateRoom</w:t>
+            </w:r>
+          </w:p>
+        </w:tc>
+        <w:tc>
+          <w:tcPr>
+            <w:tcW w:w="2765" w:type="dxa"/>
+          </w:tcPr>
+          <w:p>
+            <w:pPr>
+              <w:jc w:val="center"/>
+            </w:pPr>
+            <w:r>
+              <w:t>MainMenu</w:t>
+            </w:r>
+          </w:p>
+        </w:tc>
+        <w:tc>
+          <w:tcPr>
+            <w:tcW w:w="2766" w:type="dxa"/>
+          </w:tcPr>
+          <w:p>
+            <w:pPr>
+              <w:jc w:val="center"/>
+              <w:rPr>
+                <w:rFonts w:hint="cs"/>
+                <w:rtl/>
+              </w:rPr>
+            </w:pPr>
+            <w:r>
+              <w:rPr>
+                <w:rFonts w:hint="cs"/>
+                <w:rtl/>
+              </w:rPr>
+              <w:t xml:space="preserve">אחראית על ביצוע קריאה לשרת של </w:t>
+            </w:r>
+            <w:r>
+              <w:t>photon</w:t>
+            </w:r>
+            <w:r>
+              <w:rPr>
+                <w:rFonts w:hint="cs"/>
+                <w:rtl/>
+              </w:rPr>
+              <w:t xml:space="preserve"> ליצירה של חדר חדש עם השם שנקלט.</w:t>
+            </w:r>
+          </w:p>
+        </w:tc>
+      </w:tr>
+      <w:tr>
+        <w:tc>
+          <w:tcPr>
+            <w:tcW w:w="2765" w:type="dxa"/>
+          </w:tcPr>
+          <w:p>
+            <w:pPr>
+              <w:jc w:val="center"/>
+              <w:rPr>
+                <w:rFonts w:hint="cs"/>
+                <w:rtl/>
+              </w:rPr>
+            </w:pPr>
+            <w:r>
+              <w:t>ExtTransforms</w:t>
+            </w:r>
+          </w:p>
+        </w:tc>
+        <w:tc>
+          <w:tcPr>
+            <w:tcW w:w="2765" w:type="dxa"/>
+          </w:tcPr>
+          <w:p>
+            <w:pPr>
+              <w:jc w:val="center"/>
+              <w:rPr>
+                <w:rFonts w:hint="cs"/>
+                <w:rtl/>
+              </w:rPr>
+            </w:pPr>
+            <w:r>
+              <w:t>MainMenu</w:t>
+            </w:r>
+          </w:p>
+        </w:tc>
+        <w:tc>
+          <w:tcPr>
+            <w:tcW w:w="2766" w:type="dxa"/>
+          </w:tcPr>
+          <w:p>
+            <w:pPr>
+              <w:jc w:val="center"/>
+              <w:rPr>
+                <w:b/>
+                <w:bCs/>
+                <w:rtl/>
+              </w:rPr>
+            </w:pPr>
+            <w:r>
+              <w:rPr>
+                <w:rFonts w:hint="cs"/>
+                <w:b/>
+                <w:bCs/>
+                <w:color w:val="FF0000"/>
+                <w:rtl/>
+              </w:rPr>
+              <w:t xml:space="preserve">אחראית על מחיקת כל המידע </w:t>
+            </w:r>
+            <w:r>
+              <w:rPr>
+                <w:rFonts w:hint="cs"/>
+                <w:b/>
+                <w:bCs/>
+                <w:color w:val="FF0000"/>
+                <w:rtl/>
+              </w:rPr>
+              <w:t>של השחקן</w:t>
+            </w:r>
+            <w:r>
+              <w:rPr>
+                <w:rFonts w:hint="cs"/>
+                <w:b/>
+                <w:bCs/>
+                <w:color w:val="FF0000"/>
+                <w:rtl/>
+              </w:rPr>
+              <w:t xml:space="preserve"> כאשר עוזבים את החדר</w:t>
+            </w:r>
+            <w:r>
+              <w:rPr>
+                <w:rFonts w:hint="cs"/>
+                <w:b/>
+                <w:bCs/>
+                <w:color w:val="FF0000"/>
+                <w:rtl/>
+              </w:rPr>
+              <w:t>.</w:t>
+            </w:r>
+          </w:p>
+        </w:tc>
+      </w:tr>
+      <w:tr>
+        <w:tc>
+          <w:tcPr>
+            <w:tcW w:w="2765" w:type="dxa"/>
+          </w:tcPr>
+          <w:p>
+            <w:pPr>
+              <w:jc w:val="center"/>
+            </w:pPr>
+            <w:r>
+              <w:t>GameManager</w:t>
+            </w:r>
+          </w:p>
+        </w:tc>
+        <w:tc>
+          <w:tcPr>
+            <w:tcW w:w="2765" w:type="dxa"/>
+          </w:tcPr>
+          <w:p>
+            <w:pPr>
+              <w:jc w:val="center"/>
+              <w:rPr>
+                <w:rFonts w:hint="cs"/>
+                <w:rtl/>
+              </w:rPr>
+            </w:pPr>
+            <w:r>
+              <w:t>MainScene</w:t>
+            </w:r>
+          </w:p>
+        </w:tc>
+        <w:tc>
+          <w:tcPr>
+            <w:tcW w:w="2766" w:type="dxa"/>
+          </w:tcPr>
+          <w:p>
+            <w:pPr>
+              <w:jc w:val="center"/>
+              <w:rPr>
+                <w:rFonts w:hint="cs"/>
+                <w:rtl/>
+              </w:rPr>
+            </w:pPr>
+            <w:r>
+              <w:rPr>
+                <w:rFonts w:hint="cs"/>
+                <w:rtl/>
+              </w:rPr>
+              <w:t>אחראית על איפוס ההתחלה של המשחק ועל עדכון נכון של המשחק במהלכו ובסופו.</w:t>
+            </w:r>
+          </w:p>
+        </w:tc>
+      </w:tr>
+      <w:tr>
+        <w:tc>
+          <w:tcPr>
+            <w:tcW w:w="2765" w:type="dxa"/>
+          </w:tcPr>
+          <w:p>
+            <w:pPr>
+              <w:jc w:val="center"/>
+              <w:rPr>
+                <w:rtl/>
+              </w:rPr>
+            </w:pPr>
+            <w:proofErr w:type="spellStart"/>
+            <w:r>
+              <w:t>gameOverScript</w:t>
+            </w:r>
+            <w:proofErr w:type="spellEnd"/>
+          </w:p>
+        </w:tc>
+        <w:tc>
+          <w:tcPr>
+            <w:tcW w:w="2765" w:type="dxa"/>
+          </w:tcPr>
+          <w:p>
+            <w:pPr>
+              <w:jc w:val="center"/>
+              <w:rPr>
+                <w:rtl/>
+              </w:rPr>
+            </w:pPr>
+            <w:r>
+              <w:t>MainScene</w:t>
+            </w:r>
+          </w:p>
+        </w:tc>
+        <w:tc>
+          <w:tcPr>
+            <w:tcW w:w="2766" w:type="dxa"/>
+          </w:tcPr>
+          <w:p>
+            <w:pPr>
+              <w:jc w:val="center"/>
+              <w:rPr>
+                <w:rtl/>
+              </w:rPr>
+            </w:pPr>
+            <w:r>
+              <w:rPr>
+                <w:rFonts w:hint="cs"/>
+                <w:rtl/>
+              </w:rPr>
+              <w:t>אחראית על סיום של משחק, מציגה הודעה רלוונטית עם המנצח ופותחת אפשרות לחזור חזרה למסך הראשי.</w:t>
+            </w:r>
+          </w:p>
+        </w:tc>
+      </w:tr>
+      <w:tr>
+        <w:tc>
+          <w:tcPr>
+            <w:tcW w:w="2765" w:type="dxa"/>
+          </w:tcPr>
+          <w:p>
+            <w:pPr>
+              <w:jc w:val="center"/>
+            </w:pPr>
+            <w:r>
+              <w:t>Launcher</w:t>
+            </w:r>
+          </w:p>
+        </w:tc>
+        <w:tc>
+          <w:tcPr>
+            <w:tcW w:w="2765" w:type="dxa"/>
+          </w:tcPr>
+          <w:p>
+            <w:pPr>
+              <w:jc w:val="center"/>
+              <w:rPr>
+                <w:rFonts w:hint="cs"/>
+                <w:rtl/>
+              </w:rPr>
+            </w:pPr>
+            <w:r>
+              <w:t>MainMenu</w:t>
+            </w:r>
+          </w:p>
+        </w:tc>
+        <w:tc>
+          <w:tcPr>
+            <w:tcW w:w="2766" w:type="dxa"/>
+          </w:tcPr>
+          <w:p>
+            <w:pPr>
+              <w:jc w:val="center"/>
+              <w:rPr>
+                <w:rFonts w:hint="cs"/>
+                <w:rtl/>
+              </w:rPr>
+            </w:pPr>
+            <w:r>
+              <w:rPr>
+                <w:rFonts w:hint="cs"/>
+                <w:rtl/>
+              </w:rPr>
+              <w:t xml:space="preserve">אחראית על חיבור ל </w:t>
+            </w:r>
+            <w:r>
+              <w:t>photon</w:t>
+            </w:r>
+            <w:r>
+              <w:rPr>
+                <w:rFonts w:hint="cs"/>
+                <w:rtl/>
+              </w:rPr>
+              <w:t xml:space="preserve"> על שינוי המסכים כאשר מתחברים לחדר ועל מערכת שינוי שם השחקן.</w:t>
+            </w:r>
+          </w:p>
+        </w:tc>
+      </w:tr>
+      <w:tr>
+        <w:tc>
+          <w:tcPr>
+            <w:tcW w:w="2765" w:type="dxa"/>
+          </w:tcPr>
+          <w:p>
+            <w:pPr>
+              <w:jc w:val="center"/>
+              <w:rPr>
+                <w:rtl/>
+              </w:rPr>
+            </w:pPr>
+            <w:proofErr w:type="spellStart"/>
+            <w:r>
+              <w:t>LeaveRoom</w:t>
+            </w:r>
+            <w:proofErr w:type="spellEnd"/>
+          </w:p>
+        </w:tc>
+        <w:tc>
+          <w:tcPr>
+            <w:tcW w:w="2765" w:type="dxa"/>
+          </w:tcPr>
+          <w:p>
+            <w:pPr>
+              <w:jc w:val="center"/>
+              <w:rPr>
+                <w:rFonts w:hint="cs"/>
+                <w:rtl/>
+              </w:rPr>
+            </w:pPr>
+            <w:r>
+              <w:t>MainMenu</w:t>
+            </w:r>
+          </w:p>
+        </w:tc>
+        <w:tc>
+          <w:tcPr>
+            <w:tcW w:w="2766" w:type="dxa"/>
+          </w:tcPr>
+          <w:p>
+            <w:pPr>
+              <w:jc w:val="center"/>
+              <w:rPr>
+                <w:rFonts w:hint="cs"/>
+                <w:rtl/>
+              </w:rPr>
+            </w:pPr>
+            <w:r>
+              <w:rPr>
+                <w:rFonts w:hint="cs"/>
+                <w:rtl/>
+              </w:rPr>
+              <w:t>אחראית על שליחת קריאה לשרת על כך ששחקן עזב את החדר</w:t>
+            </w:r>
+            <w:r>
+              <w:rPr>
+                <w:rFonts w:hint="cs"/>
+                <w:rtl/>
+              </w:rPr>
+              <w:t>.</w:t>
+            </w:r>
+          </w:p>
+        </w:tc>
+      </w:tr>
+      <w:tr>
+        <w:tc>
+          <w:tcPr>
+            <w:tcW w:w="2765" w:type="dxa"/>
+          </w:tcPr>
+          <w:p>
+            <w:pPr>
+              <w:jc w:val="center"/>
+            </w:pPr>
+            <w:r>
+              <w:t>MainMenu</w:t>
+            </w:r>
+          </w:p>
+        </w:tc>
+        <w:tc>
+          <w:tcPr>
+            <w:tcW w:w="2765" w:type="dxa"/>
+          </w:tcPr>
+          <w:p>
+            <w:pPr>
+              <w:jc w:val="center"/>
+              <w:rPr>
+                <w:rFonts w:hint="cs"/>
+                <w:rtl/>
+              </w:rPr>
+            </w:pPr>
+            <w:r>
+              <w:t>MainMenu</w:t>
+            </w:r>
+          </w:p>
+        </w:tc>
+        <w:tc>
+          <w:tcPr>
+            <w:tcW w:w="2766" w:type="dxa"/>
+          </w:tcPr>
+          <w:p>
+            <w:pPr>
+              <w:jc w:val="center"/>
+              <w:rPr>
+                <w:b/>
+                <w:bCs/>
+                <w:rtl/>
+              </w:rPr>
+            </w:pPr>
+            <w:r>
+              <w:rPr>
+                <w:rFonts w:hint="cs"/>
+                <w:b/>
+                <w:bCs/>
+                <w:color w:val="FF0000"/>
+                <w:rtl/>
+              </w:rPr>
+              <w:t>אני חושב שאפשר למחוק לבדוק עם מור</w:t>
+            </w:r>
+            <w:r>
+              <w:rPr>
+                <w:rFonts w:hint="cs"/>
+                <w:b/>
+                <w:bCs/>
+                <w:color w:val="FF0000"/>
+                <w:rtl/>
+              </w:rPr>
+              <w:t>.</w:t>
+            </w:r>
+            <w:r>
+              <w:rPr>
+                <w:rFonts w:hint="cs"/>
+                <w:b/>
+                <w:bCs/>
+                <w:color w:val="FF0000"/>
+                <w:rtl/>
+              </w:rPr>
+              <w:t xml:space="preserve"> </w:t>
+            </w:r>
+          </w:p>
+        </w:tc>
+      </w:tr>
+      <w:tr>
+        <w:tc>
+          <w:tcPr>
+            <w:tcW w:w="2765" w:type="dxa"/>
+          </w:tcPr>
+          <w:p>
+            <w:pPr>
+              <w:jc w:val="center"/>
+              <w:rPr>
+                <w:rtl/>
+              </w:rPr>
+            </w:pPr>
+            <w:proofErr w:type="spellStart"/>
+            <w:r>
+              <w:t>PlayerControls</w:t>
+            </w:r>
+            <w:proofErr w:type="spellEnd"/>
+          </w:p>
+        </w:tc>
+        <w:tc>
+          <w:tcPr>
+            <w:tcW w:w="2765" w:type="dxa"/>
+          </w:tcPr>
+          <w:p>
+            <w:pPr>
+              <w:jc w:val="center"/>
+              <w:rPr>
+                <w:rFonts w:hint="cs"/>
+                <w:rtl/>
+              </w:rPr>
+            </w:pPr>
+            <w:r>
+              <w:t>MainScene</w:t>
+            </w:r>
+          </w:p>
+        </w:tc>
+        <w:tc>
+          <w:tcPr>
+            <w:tcW w:w="2766" w:type="dxa"/>
+          </w:tcPr>
+          <w:p>
+            <w:pPr>
+              <w:jc w:val="center"/>
+              <w:rPr>
+                <w:rtl/>
+              </w:rPr>
+            </w:pPr>
+            <w:r>
+              <w:rPr>
+                <w:rFonts w:hint="cs"/>
+                <w:rtl/>
+              </w:rPr>
+              <w:t>אחראית על התזוזה של השחקן</w:t>
+            </w:r>
+            <w:r>
+              <w:rPr>
+                <w:rFonts w:hint="cs"/>
+                <w:rtl/>
+              </w:rPr>
+              <w:t>.</w:t>
+            </w:r>
+          </w:p>
+        </w:tc>
+      </w:tr>
+      <w:tr>
+        <w:tc>
+          <w:tcPr>
+            <w:tcW w:w="2765" w:type="dxa"/>
+          </w:tcPr>
+          <w:p>
+            <w:pPr>
+              <w:jc w:val="center"/>
+              <w:rPr>
+                <w:rtl/>
+              </w:rPr>
+            </w:pPr>
+            <w:proofErr w:type="spellStart"/>
+            <w:r>
+              <w:t>PlayerListing</w:t>
+            </w:r>
+            <w:proofErr w:type="spellEnd"/>
+          </w:p>
+        </w:tc>
+        <w:tc>
+          <w:tcPr>
+            <w:tcW w:w="2765" w:type="dxa"/>
+          </w:tcPr>
+          <w:p>
+            <w:pPr>
+              <w:jc w:val="center"/>
+              <w:rPr>
+                <w:rFonts w:hint="cs"/>
+                <w:rtl/>
+              </w:rPr>
+            </w:pPr>
+            <w:r>
+              <w:t>MainMenu</w:t>
+            </w:r>
+            <w:r>
+              <w:t xml:space="preserve"> &amp; </w:t>
+            </w:r>
+            <w:r>
+              <w:t>MainScene</w:t>
+            </w:r>
+          </w:p>
+        </w:tc>
+        <w:tc>
+          <w:tcPr>
+            <w:tcW w:w="2766" w:type="dxa"/>
+          </w:tcPr>
+          <w:p>
+            <w:pPr>
+              <w:jc w:val="center"/>
+              <w:rPr>
+                <w:rtl/>
+              </w:rPr>
+            </w:pPr>
+            <w:r>
+              <w:rPr>
+                <w:rFonts w:hint="cs"/>
+                <w:rtl/>
+              </w:rPr>
+              <w:t>אחראית על המידע של השחקן</w:t>
+            </w:r>
+            <w:r>
+              <w:rPr>
+                <w:rFonts w:hint="cs"/>
+                <w:rtl/>
+              </w:rPr>
+              <w:t>.</w:t>
+            </w:r>
+            <w:r>
+              <w:rPr>
+                <w:rFonts w:hint="cs"/>
+                <w:rtl/>
+              </w:rPr>
+              <w:t xml:space="preserve"> </w:t>
+            </w:r>
+          </w:p>
+        </w:tc>
+      </w:tr>
+      <w:tr>
+        <w:tc>
+          <w:tcPr>
+            <w:tcW w:w="2765" w:type="dxa"/>
+          </w:tcPr>
+          <w:p>
+            <w:pPr>
+              <w:jc w:val="center"/>
+              <w:rPr>
+                <w:rtl/>
+              </w:rPr>
+            </w:pPr>
+            <w:proofErr w:type="spellStart"/>
+            <w:r>
+              <w:t>PlayerListingMenu</w:t>
+            </w:r>
+            <w:proofErr w:type="spellEnd"/>
+          </w:p>
+        </w:tc>
+        <w:tc>
+          <w:tcPr>
+            <w:tcW w:w="2765" w:type="dxa"/>
+          </w:tcPr>
+          <w:p>
+            <w:pPr>
+              <w:jc w:val="center"/>
+              <w:rPr>
+                <w:rFonts w:hint="cs"/>
+                <w:rtl/>
+              </w:rPr>
+            </w:pPr>
+            <w:r>
+              <w:t>MainMenu</w:t>
+            </w:r>
+          </w:p>
+        </w:tc>
+        <w:tc>
+          <w:tcPr>
+            <w:tcW w:w="2766" w:type="dxa"/>
+          </w:tcPr>
+          <w:p>
+            <w:pPr>
+              <w:jc w:val="center"/>
+              <w:rPr>
+                <w:rtl/>
+              </w:rPr>
+            </w:pPr>
+            <w:r>
+              <w:rPr>
+                <w:rFonts w:hint="cs"/>
+                <w:rtl/>
+              </w:rPr>
+              <w:t>אחראית על ניהול של החדר.</w:t>
+            </w:r>
+          </w:p>
+        </w:tc>
+      </w:tr>
+      <w:tr>
+        <w:tc>
+          <w:tcPr>
+            <w:tcW w:w="2765" w:type="dxa"/>
+          </w:tcPr>
+          <w:p>
+            <w:pPr>
+              <w:jc w:val="center"/>
+              <w:rPr>
+                <w:rtl/>
+              </w:rPr>
+            </w:pPr>
+            <w:proofErr w:type="spellStart"/>
+            <w:r>
+              <w:t>PlayerUI</w:t>
+            </w:r>
+            <w:proofErr w:type="spellEnd"/>
+          </w:p>
+        </w:tc>
+        <w:tc>
+          <w:tcPr>
+            <w:tcW w:w="2765" w:type="dxa"/>
+          </w:tcPr>
+          <w:p>
+            <w:pPr>
+              <w:jc w:val="center"/>
+              <w:rPr>
+                <w:rFonts w:hint="cs"/>
+                <w:rtl/>
+              </w:rPr>
+            </w:pPr>
+            <w:r>
+              <w:t>MainScene</w:t>
+            </w:r>
+          </w:p>
+        </w:tc>
+        <w:tc>
+          <w:tcPr>
+            <w:tcW w:w="2766" w:type="dxa"/>
+          </w:tcPr>
+          <w:p>
+            <w:pPr>
+              <w:jc w:val="center"/>
+              <w:rPr>
+                <w:rtl/>
+              </w:rPr>
+            </w:pPr>
+            <w:r>
+              <w:rPr>
+                <w:rFonts w:hint="cs"/>
+                <w:rtl/>
+              </w:rPr>
+              <w:t>אחראית על תצוגה ויזואלית של המידע של השחקן והגדרת השחקן.</w:t>
+            </w:r>
+          </w:p>
+        </w:tc>
+      </w:tr>
+      <w:tr>
+        <w:tc>
+          <w:tcPr>
+            <w:tcW w:w="2765" w:type="dxa"/>
+          </w:tcPr>
+          <w:p>
+            <w:pPr>
+              <w:jc w:val="center"/>
+              <w:rPr>
+                <w:rtl/>
+              </w:rPr>
+            </w:pPr>
+            <w:r>
+              <w:t>Quit</w:t>
+            </w:r>
+          </w:p>
+        </w:tc>
+        <w:tc>
+          <w:tcPr>
+            <w:tcW w:w="2765" w:type="dxa"/>
+          </w:tcPr>
+          <w:p>
+            <w:pPr>
+              <w:jc w:val="center"/>
+              <w:rPr>
+                <w:rFonts w:hint="cs"/>
+                <w:rtl/>
+              </w:rPr>
+            </w:pPr>
+            <w:r>
+              <w:t>MainMenu</w:t>
+            </w:r>
+          </w:p>
+        </w:tc>
+        <w:tc>
+          <w:tcPr>
+            <w:tcW w:w="2766" w:type="dxa"/>
+          </w:tcPr>
+          <w:p>
+            <w:pPr>
+              <w:jc w:val="center"/>
+              <w:rPr>
+                <w:rFonts w:hint="cs"/>
+                <w:rtl/>
+              </w:rPr>
+            </w:pPr>
+            <w:r>
+              <w:rPr>
+                <w:rFonts w:hint="cs"/>
+                <w:rtl/>
+              </w:rPr>
+              <w:t>אחראית על ניתוק מ</w:t>
+            </w:r>
+            <w:r>
+              <w:t>photon</w:t>
+            </w:r>
+            <w:r>
+              <w:rPr>
+                <w:rFonts w:hint="cs"/>
+                <w:rtl/>
+              </w:rPr>
+              <w:t xml:space="preserve"> וסגירה של המשחק.</w:t>
+            </w:r>
+          </w:p>
+        </w:tc>
+      </w:tr>
+      <w:tr>
+        <w:tc>
+          <w:tcPr>
+            <w:tcW w:w="2765" w:type="dxa"/>
+          </w:tcPr>
+          <w:p>
+            <w:pPr>
+              <w:jc w:val="center"/>
+              <w:rPr>
+                <w:rtl/>
+              </w:rPr>
+            </w:pPr>
+            <w:proofErr w:type="spellStart"/>
+            <w:r>
+              <w:t>RoomListing</w:t>
+            </w:r>
+            <w:proofErr w:type="spellEnd"/>
+          </w:p>
+        </w:tc>
+        <w:tc>
+          <w:tcPr>
+            <w:tcW w:w="2765" w:type="dxa"/>
+          </w:tcPr>
+          <w:p>
+            <w:pPr>
+              <w:jc w:val="center"/>
+              <w:rPr>
+                <w:rFonts w:hint="cs"/>
+                <w:rtl/>
+              </w:rPr>
+            </w:pPr>
+            <w:r>
+              <w:t>MainMenu</w:t>
+            </w:r>
+          </w:p>
+        </w:tc>
+        <w:tc>
+          <w:tcPr>
+            <w:tcW w:w="2766" w:type="dxa"/>
+          </w:tcPr>
+          <w:p>
+            <w:pPr>
+              <w:jc w:val="center"/>
+              <w:rPr>
+                <w:rtl/>
+              </w:rPr>
+            </w:pPr>
+          </w:p>
+        </w:tc>
+      </w:tr>
+      <w:tr>
+        <w:tc>
+          <w:tcPr>
+            <w:tcW w:w="2765" w:type="dxa"/>
+          </w:tcPr>
+          <w:p>
+            <w:pPr>
+              <w:jc w:val="center"/>
+              <w:rPr>
+                <w:rtl/>
+              </w:rPr>
+            </w:pPr>
+            <w:proofErr w:type="spellStart"/>
+            <w:r>
+              <w:t>RoomListingsMenu</w:t>
+            </w:r>
+            <w:proofErr w:type="spellEnd"/>
+          </w:p>
+        </w:tc>
+        <w:tc>
+          <w:tcPr>
+            <w:tcW w:w="2765" w:type="dxa"/>
+          </w:tcPr>
+          <w:p>
+            <w:pPr>
+              <w:jc w:val="center"/>
+            </w:pPr>
+            <w:r>
+              <w:t>MainMenu</w:t>
+            </w:r>
+          </w:p>
+        </w:tc>
+        <w:tc>
+          <w:tcPr>
+            <w:tcW w:w="2766" w:type="dxa"/>
+          </w:tcPr>
+          <w:p>
+            <w:pPr>
+              <w:jc w:val="center"/>
+              <w:rPr>
+                <w:rtl/>
+              </w:rPr>
+            </w:pPr>
+          </w:p>
+        </w:tc>
+      </w:tr>
+      <w:tr>
+        <w:tc>
+          <w:tcPr>
+            <w:tcW w:w="2765" w:type="dxa"/>
+          </w:tcPr>
+          <w:p>
+            <w:pPr>
+              <w:jc w:val="center"/>
+              <w:rPr>
+                <w:rtl/>
+              </w:rPr>
+            </w:pPr>
+            <w:r>
+              <w:t>Surprise</w:t>
+            </w:r>
+          </w:p>
+        </w:tc>
+        <w:tc>
+          <w:tcPr>
+            <w:tcW w:w="2765" w:type="dxa"/>
+          </w:tcPr>
+          <w:p>
+            <w:pPr>
+              <w:jc w:val="center"/>
+              <w:rPr>
+                <w:rFonts w:hint="cs"/>
+                <w:rtl/>
+              </w:rPr>
+            </w:pPr>
+            <w:r>
+              <w:t>MainScene</w:t>
+            </w:r>
+          </w:p>
+        </w:tc>
+        <w:tc>
+          <w:tcPr>
+            <w:tcW w:w="2766" w:type="dxa"/>
+          </w:tcPr>
+          <w:p>
+            <w:pPr>
+              <w:jc w:val="center"/>
+              <w:rPr>
+                <w:rtl/>
+              </w:rPr>
+            </w:pPr>
+            <w:r>
+              <w:rPr>
+                <w:rFonts w:hint="cs"/>
+                <w:rtl/>
+              </w:rPr>
+              <w:t>אחראית על ניהול של המתנות.</w:t>
+            </w:r>
+          </w:p>
+        </w:tc>
+      </w:tr>
+      <w:tr>
+        <w:tc>
+          <w:tcPr>
+            <w:tcW w:w="2765" w:type="dxa"/>
+          </w:tcPr>
+          <w:p>
+            <w:pPr>
+              <w:jc w:val="center"/>
+            </w:pPr>
+            <w:r>
+              <w:t>Console</w:t>
+            </w:r>
+          </w:p>
+        </w:tc>
+        <w:tc>
+          <w:tcPr>
+            <w:tcW w:w="2765" w:type="dxa"/>
+          </w:tcPr>
+          <w:p>
+            <w:pPr>
+              <w:jc w:val="center"/>
+              <w:rPr>
+                <w:rFonts w:hint="cs"/>
+                <w:rtl/>
+              </w:rPr>
+            </w:pPr>
+            <w:r>
+              <w:t>MainScene</w:t>
+            </w:r>
+            <w:r>
+              <w:t xml:space="preserve"> &amp; </w:t>
+            </w:r>
+            <w:r>
+              <w:t>MainMenu</w:t>
+            </w:r>
+          </w:p>
+        </w:tc>
+        <w:tc>
+          <w:tcPr>
+            <w:tcW w:w="2766" w:type="dxa"/>
+          </w:tcPr>
+          <w:p>
+            <w:pPr>
+              <w:jc w:val="center"/>
+              <w:rPr>
+                <w:rFonts w:hint="cs"/>
+                <w:rtl/>
+              </w:rPr>
+            </w:pPr>
+            <w:r>
+              <w:rPr>
+                <w:rFonts w:hint="cs"/>
+                <w:rtl/>
+              </w:rPr>
+              <w:t>אחראית על תצוגה של הלוגים והודעת שגיאה למשתמש.</w:t>
+            </w:r>
+          </w:p>
+        </w:tc>
+      </w:tr>
+    </w:tbl>
+    <w:p>
+      <w:pPr>
+        <w:rPr>
+          <w:rFonts w:hint="cs"/>
+          <w:rtl/>
+        </w:rPr>
+      </w:pPr>
+    </w:p>
+    <w:p>
+      <w:pPr>
+        <w:rPr>
+          <w:rtl/>
+        </w:rPr>
+      </w:pPr>
+    </w:p>
+    <w:p>
+      <w:pPr>
+        <w:rPr>
+          <w:lang w:val="he-IL"/>
+        </w:rPr>
+      </w:pPr>
+    </w:p>
+    <w:p>
+      <w:pPr>
+        <w:pStyle w:val="a4"/>
+        <w:jc w:val="center"/>
+        <w:rPr>
+          <w:sz w:val="56"/>
+          <w:szCs w:val="56"/>
+          <w:lang w:val="he-IL"/>
+        </w:rPr>
+      </w:pPr>
+      <w:r>
+        <w:rPr>
+          <w:rFonts w:hint="cs"/>
+          <w:sz w:val="56"/>
+          <w:szCs w:val="56"/>
+          <w:lang w:val="he-IL"/>
+        </w:rPr>
+        <w:lastRenderedPageBreak/>
         <w:t>תהליכים</w:t>
       </w:r>
       <w:r>
@@ -9825,51 +11383,6 @@
     </w:p>
     <w:p>
       <w:pPr>
-        <w:ind w:left="1800"/>
-        <w:rPr>
-          <w:rFonts w:asciiTheme="minorBidi" w:hAnsiTheme="minorBidi"/>
-          <w:b/>
-          <w:sz w:val="32"/>
-          <w:szCs w:val="32"/>
-          <w:rtl/>
-          <w14:shadow w14:blurRad="38100" w14:dist="25400" w14:dir="5400000" w14:sx="100000" w14:sy="100000" w14:kx="0" w14:ky="0" w14:algn="ctr">
-            <w14:srgbClr w14:val="6E747A">
-              <w14:alpha w14:val="57000"/>
-            </w14:srgbClr>
-          </w14:shadow>
-          <w14:textOutline w14:w="0" w14:cap="flat" w14:cmpd="sng" w14:algn="ctr">
-            <w14:noFill/>
-            <w14:prstDash w14:val="solid"/>
-            <w14:round/>
-          </w14:textOutline>
-        </w:rPr>
-      </w:pPr>
-    </w:p>
-    <w:p>
-      <w:pPr>
-        <w:ind w:left="1800"/>
-        <w:rPr>
-          <w:rFonts w:asciiTheme="minorBidi" w:hAnsiTheme="minorBidi"/>
-          <w:b/>
-          <w:sz w:val="32"/>
-          <w:szCs w:val="32"/>
-          <w:rtl/>
-          <w14:shadow w14:blurRad="38100" w14:dist="25400" w14:dir="5400000" w14:sx="100000" w14:sy="100000" w14:kx="0" w14:ky="0" w14:algn="ctr">
-            <w14:srgbClr w14:val="6E747A">
-              <w14:alpha w14:val="57000"/>
-            </w14:srgbClr>
-          </w14:shadow>
-          <w14:textOutline w14:w="0" w14:cap="flat" w14:cmpd="sng" w14:algn="ctr">
-            <w14:noFill/>
-            <w14:prstDash w14:val="solid"/>
-            <w14:round/>
-          </w14:textOutline>
-        </w:rPr>
-      </w:pPr>
-    </w:p>
-    <w:p>
-      <w:pPr>
-        <w:ind w:left="1800"/>
         <w:rPr>
           <w:rFonts w:asciiTheme="minorBidi" w:hAnsiTheme="minorBidi"/>
           <w:b/>
@@ -10231,6 +11744,27 @@
     </w:p>
     <w:p>
       <w:pPr>
+        <w:rPr>
+          <w:rFonts w:asciiTheme="minorBidi" w:hAnsiTheme="minorBidi"/>
+          <w:b/>
+          <w:sz w:val="32"/>
+          <w:szCs w:val="32"/>
+          <w:rtl/>
+          <w14:shadow w14:blurRad="38100" w14:dist="25400" w14:dir="5400000" w14:sx="100000" w14:sy="100000" w14:kx="0" w14:ky="0" w14:algn="ctr">
+            <w14:srgbClr w14:val="6E747A">
+              <w14:alpha w14:val="57000"/>
+            </w14:srgbClr>
+          </w14:shadow>
+          <w14:textOutline w14:w="0" w14:cap="flat" w14:cmpd="sng" w14:algn="ctr">
+            <w14:noFill/>
+            <w14:prstDash w14:val="solid"/>
+            <w14:round/>
+          </w14:textOutline>
+        </w:rPr>
+      </w:pPr>
+    </w:p>
+    <w:p>
+      <w:pPr>
         <w:pStyle w:val="2"/>
         <w:rPr>
           <w:sz w:val="40"/>
@@ -10245,6 +11779,7 @@
           <w:szCs w:val="40"/>
           <w:rtl/>
         </w:rPr>
+        <w:lastRenderedPageBreak/>
         <w:t>תהליך יצירת חדר חדש</w:t>
       </w:r>
       <w:bookmarkEnd w:id="17"/>
@@ -10592,6 +12127,7 @@
         </w:rPr>
         <w:t xml:space="preserve">נשלחת קריאת </w:t>
       </w:r>
+      <w:proofErr w:type="spellStart"/>
       <w:r>
         <w:rPr>
           <w:rFonts w:asciiTheme="minorBidi" w:hAnsiTheme="minorBidi" w:cstheme="minorBidi"/>
@@ -10611,6 +12147,7 @@
         </w:rPr>
         <w:t>api</w:t>
       </w:r>
+      <w:proofErr w:type="spellEnd"/>
       <w:r>
         <w:rPr>
           <w:rFonts w:asciiTheme="minorBidi" w:hAnsiTheme="minorBidi" w:cstheme="minorBidi" w:hint="cs"/>
@@ -11020,7 +12557,6 @@
           <w:szCs w:val="40"/>
           <w:rtl/>
         </w:rPr>
-        <w:lastRenderedPageBreak/>
         <w:t>תהליך הצטרפות לחדר קיים</w:t>
       </w:r>
       <w:bookmarkEnd w:id="18"/>
@@ -11665,6 +13201,7 @@
             <w14:round/>
           </w14:textOutline>
         </w:rPr>
+        <w:lastRenderedPageBreak/>
         <w:t xml:space="preserve">כפתור </w:t>
       </w:r>
       <w:r>
@@ -12377,7 +13914,6 @@
           <w:szCs w:val="40"/>
           <w:rtl/>
         </w:rPr>
-        <w:lastRenderedPageBreak/>
         <w:t xml:space="preserve">תהליך </w:t>
       </w:r>
       <w:r>
@@ -12429,27 +13965,7 @@
             <w14:round/>
           </w14:textOutline>
         </w:rPr>
-        <w:t>התהליך</w:t>
-      </w:r>
-      <w:r>
-        <w:rPr>
-          <w:rFonts w:asciiTheme="minorBidi" w:hAnsiTheme="minorBidi" w:hint="cs"/>
-          <w:b/>
-          <w:sz w:val="32"/>
-          <w:szCs w:val="32"/>
-          <w:rtl/>
-          <w14:shadow w14:blurRad="38100" w14:dist="25400" w14:dir="5400000" w14:sx="100000" w14:sy="100000" w14:kx="0" w14:ky="0" w14:algn="ctr">
-            <w14:srgbClr w14:val="6E747A">
-              <w14:alpha w14:val="57000"/>
-            </w14:srgbClr>
-          </w14:shadow>
-          <w14:textOutline w14:w="0" w14:cap="flat" w14:cmpd="sng" w14:algn="ctr">
-            <w14:noFill/>
-            <w14:prstDash w14:val="solid"/>
-            <w14:round/>
-          </w14:textOutline>
-        </w:rPr>
-        <w:t xml:space="preserve"> קורה כאשר שחקן אוסף מתנה או</w:t>
+        <w:t>התהליך קורה כאשר שחקן אוסף מתנה או</w:t>
       </w:r>
       <w:r>
         <w:rPr>
@@ -12795,6 +14311,7 @@
           <w:b/>
           <w:sz w:val="32"/>
           <w:szCs w:val="32"/>
+          <w:rtl/>
           <w14:shadow w14:blurRad="38100" w14:dist="25400" w14:dir="5400000" w14:sx="100000" w14:sy="100000" w14:kx="0" w14:ky="0" w14:algn="ctr">
             <w14:srgbClr w14:val="6E747A">
               <w14:alpha w14:val="57000"/>
@@ -12827,281 +14344,6 @@
         </w:rPr>
         <w:t xml:space="preserve"> </w:t>
       </w:r>
-    </w:p>
-    <w:p>
-      <w:pPr>
-        <w:pStyle w:val="a3"/>
-        <w:bidi/>
-        <w:ind w:left="1530"/>
-        <w:rPr>
-          <w:bCs/>
-          <w:color w:val="4472C4" w:themeColor="accent1"/>
-          <w:sz w:val="36"/>
-          <w:szCs w:val="36"/>
-          <w14:shadow w14:blurRad="38100" w14:dist="25400" w14:dir="5400000" w14:sx="100000" w14:sy="100000" w14:kx="0" w14:ky="0" w14:algn="ctr">
-            <w14:srgbClr w14:val="6E747A">
-              <w14:alpha w14:val="57000"/>
-            </w14:srgbClr>
-          </w14:shadow>
-          <w14:textOutline w14:w="0" w14:cap="flat" w14:cmpd="sng" w14:algn="ctr">
-            <w14:noFill/>
-            <w14:prstDash w14:val="solid"/>
-            <w14:round/>
-          </w14:textOutline>
-        </w:rPr>
-      </w:pPr>
-    </w:p>
-    <w:p>
-      <w:pPr>
-        <w:ind w:left="1440"/>
-        <w:rPr>
-          <w:bCs/>
-          <w:color w:val="4472C4" w:themeColor="accent1"/>
-          <w:sz w:val="36"/>
-          <w:szCs w:val="36"/>
-          <w14:shadow w14:blurRad="38100" w14:dist="25400" w14:dir="5400000" w14:sx="100000" w14:sy="100000" w14:kx="0" w14:ky="0" w14:algn="ctr">
-            <w14:srgbClr w14:val="6E747A">
-              <w14:alpha w14:val="57000"/>
-            </w14:srgbClr>
-          </w14:shadow>
-          <w14:textOutline w14:w="0" w14:cap="flat" w14:cmpd="sng" w14:algn="ctr">
-            <w14:noFill/>
-            <w14:prstDash w14:val="solid"/>
-            <w14:round/>
-          </w14:textOutline>
-        </w:rPr>
-      </w:pPr>
-    </w:p>
-    <w:p>
-      <w:pPr>
-        <w:rPr>
-          <w:rFonts w:asciiTheme="minorBidi" w:hAnsiTheme="minorBidi"/>
-          <w:b/>
-          <w:sz w:val="32"/>
-          <w:szCs w:val="32"/>
-          <w:rtl/>
-          <w14:shadow w14:blurRad="38100" w14:dist="25400" w14:dir="5400000" w14:sx="100000" w14:sy="100000" w14:kx="0" w14:ky="0" w14:algn="ctr">
-            <w14:srgbClr w14:val="6E747A">
-              <w14:alpha w14:val="57000"/>
-            </w14:srgbClr>
-          </w14:shadow>
-          <w14:textOutline w14:w="0" w14:cap="flat" w14:cmpd="sng" w14:algn="ctr">
-            <w14:noFill/>
-            <w14:prstDash w14:val="solid"/>
-            <w14:round/>
-          </w14:textOutline>
-        </w:rPr>
-      </w:pPr>
-    </w:p>
-    <w:p>
-      <w:pPr>
-        <w:rPr>
-          <w:rFonts w:asciiTheme="minorBidi" w:hAnsiTheme="minorBidi"/>
-          <w:b/>
-          <w:sz w:val="32"/>
-          <w:szCs w:val="32"/>
-          <w:rtl/>
-          <w14:shadow w14:blurRad="38100" w14:dist="25400" w14:dir="5400000" w14:sx="100000" w14:sy="100000" w14:kx="0" w14:ky="0" w14:algn="ctr">
-            <w14:srgbClr w14:val="6E747A">
-              <w14:alpha w14:val="57000"/>
-            </w14:srgbClr>
-          </w14:shadow>
-          <w14:textOutline w14:w="0" w14:cap="flat" w14:cmpd="sng" w14:algn="ctr">
-            <w14:noFill/>
-            <w14:prstDash w14:val="solid"/>
-            <w14:round/>
-          </w14:textOutline>
-        </w:rPr>
-      </w:pPr>
-    </w:p>
-    <w:p>
-      <w:pPr>
-        <w:rPr>
-          <w:rFonts w:asciiTheme="minorBidi" w:hAnsiTheme="minorBidi"/>
-          <w:b/>
-          <w:sz w:val="32"/>
-          <w:szCs w:val="32"/>
-          <w:rtl/>
-          <w14:shadow w14:blurRad="38100" w14:dist="25400" w14:dir="5400000" w14:sx="100000" w14:sy="100000" w14:kx="0" w14:ky="0" w14:algn="ctr">
-            <w14:srgbClr w14:val="6E747A">
-              <w14:alpha w14:val="57000"/>
-            </w14:srgbClr>
-          </w14:shadow>
-          <w14:textOutline w14:w="0" w14:cap="flat" w14:cmpd="sng" w14:algn="ctr">
-            <w14:noFill/>
-            <w14:prstDash w14:val="solid"/>
-            <w14:round/>
-          </w14:textOutline>
-        </w:rPr>
-      </w:pPr>
-    </w:p>
-    <w:p>
-      <w:pPr>
-        <w:rPr>
-          <w:rFonts w:asciiTheme="minorBidi" w:hAnsiTheme="minorBidi"/>
-          <w:b/>
-          <w:sz w:val="32"/>
-          <w:szCs w:val="32"/>
-          <w:rtl/>
-          <w14:shadow w14:blurRad="38100" w14:dist="25400" w14:dir="5400000" w14:sx="100000" w14:sy="100000" w14:kx="0" w14:ky="0" w14:algn="ctr">
-            <w14:srgbClr w14:val="6E747A">
-              <w14:alpha w14:val="57000"/>
-            </w14:srgbClr>
-          </w14:shadow>
-          <w14:textOutline w14:w="0" w14:cap="flat" w14:cmpd="sng" w14:algn="ctr">
-            <w14:noFill/>
-            <w14:prstDash w14:val="solid"/>
-            <w14:round/>
-          </w14:textOutline>
-        </w:rPr>
-      </w:pPr>
-    </w:p>
-    <w:p>
-      <w:pPr>
-        <w:rPr>
-          <w:rFonts w:asciiTheme="minorBidi" w:hAnsiTheme="minorBidi"/>
-          <w:b/>
-          <w:sz w:val="32"/>
-          <w:szCs w:val="32"/>
-          <w:rtl/>
-          <w14:shadow w14:blurRad="38100" w14:dist="25400" w14:dir="5400000" w14:sx="100000" w14:sy="100000" w14:kx="0" w14:ky="0" w14:algn="ctr">
-            <w14:srgbClr w14:val="6E747A">
-              <w14:alpha w14:val="57000"/>
-            </w14:srgbClr>
-          </w14:shadow>
-          <w14:textOutline w14:w="0" w14:cap="flat" w14:cmpd="sng" w14:algn="ctr">
-            <w14:noFill/>
-            <w14:prstDash w14:val="solid"/>
-            <w14:round/>
-          </w14:textOutline>
-        </w:rPr>
-      </w:pPr>
-    </w:p>
-    <w:p>
-      <w:pPr>
-        <w:rPr>
-          <w:rFonts w:asciiTheme="minorBidi" w:hAnsiTheme="minorBidi"/>
-          <w:b/>
-          <w:sz w:val="32"/>
-          <w:szCs w:val="32"/>
-          <w:rtl/>
-          <w14:shadow w14:blurRad="38100" w14:dist="25400" w14:dir="5400000" w14:sx="100000" w14:sy="100000" w14:kx="0" w14:ky="0" w14:algn="ctr">
-            <w14:srgbClr w14:val="6E747A">
-              <w14:alpha w14:val="57000"/>
-            </w14:srgbClr>
-          </w14:shadow>
-          <w14:textOutline w14:w="0" w14:cap="flat" w14:cmpd="sng" w14:algn="ctr">
-            <w14:noFill/>
-            <w14:prstDash w14:val="solid"/>
-            <w14:round/>
-          </w14:textOutline>
-        </w:rPr>
-      </w:pPr>
-    </w:p>
-    <w:p>
-      <w:pPr>
-        <w:rPr>
-          <w:rFonts w:asciiTheme="minorBidi" w:hAnsiTheme="minorBidi"/>
-          <w:b/>
-          <w:sz w:val="32"/>
-          <w:szCs w:val="32"/>
-          <w:rtl/>
-          <w14:shadow w14:blurRad="38100" w14:dist="25400" w14:dir="5400000" w14:sx="100000" w14:sy="100000" w14:kx="0" w14:ky="0" w14:algn="ctr">
-            <w14:srgbClr w14:val="6E747A">
-              <w14:alpha w14:val="57000"/>
-            </w14:srgbClr>
-          </w14:shadow>
-          <w14:textOutline w14:w="0" w14:cap="flat" w14:cmpd="sng" w14:algn="ctr">
-            <w14:noFill/>
-            <w14:prstDash w14:val="solid"/>
-            <w14:round/>
-          </w14:textOutline>
-        </w:rPr>
-      </w:pPr>
-    </w:p>
-    <w:p>
-      <w:pPr>
-        <w:rPr>
-          <w:rFonts w:asciiTheme="minorBidi" w:hAnsiTheme="minorBidi"/>
-          <w:b/>
-          <w:sz w:val="32"/>
-          <w:szCs w:val="32"/>
-          <w:rtl/>
-          <w14:shadow w14:blurRad="38100" w14:dist="25400" w14:dir="5400000" w14:sx="100000" w14:sy="100000" w14:kx="0" w14:ky="0" w14:algn="ctr">
-            <w14:srgbClr w14:val="6E747A">
-              <w14:alpha w14:val="57000"/>
-            </w14:srgbClr>
-          </w14:shadow>
-          <w14:textOutline w14:w="0" w14:cap="flat" w14:cmpd="sng" w14:algn="ctr">
-            <w14:noFill/>
-            <w14:prstDash w14:val="solid"/>
-            <w14:round/>
-          </w14:textOutline>
-        </w:rPr>
-      </w:pPr>
-    </w:p>
-    <w:p>
-      <w:pPr>
-        <w:rPr>
-          <w:rFonts w:asciiTheme="minorBidi" w:hAnsiTheme="minorBidi"/>
-          <w:b/>
-          <w:sz w:val="32"/>
-          <w:szCs w:val="32"/>
-          <w:rtl/>
-          <w14:shadow w14:blurRad="38100" w14:dist="25400" w14:dir="5400000" w14:sx="100000" w14:sy="100000" w14:kx="0" w14:ky="0" w14:algn="ctr">
-            <w14:srgbClr w14:val="6E747A">
-              <w14:alpha w14:val="57000"/>
-            </w14:srgbClr>
-          </w14:shadow>
-          <w14:textOutline w14:w="0" w14:cap="flat" w14:cmpd="sng" w14:algn="ctr">
-            <w14:noFill/>
-            <w14:prstDash w14:val="solid"/>
-            <w14:round/>
-          </w14:textOutline>
-        </w:rPr>
-      </w:pPr>
-    </w:p>
-    <w:p>
-      <w:pPr>
-        <w:rPr>
-          <w:rFonts w:asciiTheme="minorBidi" w:hAnsiTheme="minorBidi"/>
-          <w:b/>
-          <w:sz w:val="32"/>
-          <w:szCs w:val="32"/>
-          <w:rtl/>
-          <w14:shadow w14:blurRad="38100" w14:dist="25400" w14:dir="5400000" w14:sx="100000" w14:sy="100000" w14:kx="0" w14:ky="0" w14:algn="ctr">
-            <w14:srgbClr w14:val="6E747A">
-              <w14:alpha w14:val="57000"/>
-            </w14:srgbClr>
-          </w14:shadow>
-          <w14:textOutline w14:w="0" w14:cap="flat" w14:cmpd="sng" w14:algn="ctr">
-            <w14:noFill/>
-            <w14:prstDash w14:val="solid"/>
-            <w14:round/>
-          </w14:textOutline>
-        </w:rPr>
-      </w:pPr>
-    </w:p>
-    <w:p>
-      <w:pPr>
-        <w:rPr>
-          <w:rFonts w:asciiTheme="minorBidi" w:hAnsiTheme="minorBidi"/>
-          <w:b/>
-          <w:sz w:val="32"/>
-          <w:szCs w:val="32"/>
-          <w:rtl/>
-          <w14:shadow w14:blurRad="38100" w14:dist="25400" w14:dir="5400000" w14:sx="100000" w14:sy="100000" w14:kx="0" w14:ky="0" w14:algn="ctr">
-            <w14:srgbClr w14:val="6E747A">
-              <w14:alpha w14:val="57000"/>
-            </w14:srgbClr>
-          </w14:shadow>
-          <w14:textOutline w14:w="0" w14:cap="flat" w14:cmpd="sng" w14:algn="ctr">
-            <w14:noFill/>
-            <w14:prstDash w14:val="solid"/>
-            <w14:round/>
-          </w14:textOutline>
-        </w:rPr>
-      </w:pPr>
     </w:p>
     <w:p>
       <w:pPr>
@@ -13153,8 +14395,6 @@
         </w:rPr>
         <w:t>.</w:t>
       </w:r>
-      <w:bookmarkStart w:id="19" w:name="_GoBack"/>
-      <w:bookmarkEnd w:id="19"/>
     </w:p>
     <w:sectPr>
       <w:pgSz w:w="11906" w:h="16838"/>
@@ -13169,7 +14409,7 @@
 </file>
 
 <file path=word/numbering.xml><?xml version="1.0" encoding="utf-8"?>
-<w:numbering xmlns:wpc="http://schemas.microsoft.com/office/word/2010/wordprocessingCanvas" xmlns:cx="http://schemas.microsoft.com/office/drawing/2014/chartex" xmlns:cx1="http://schemas.microsoft.com/office/drawing/2015/9/8/chartex" xmlns:cx2="http://schemas.microsoft.com/office/drawing/2015/10/21/chartex" xmlns:cx3="http://schemas.microsoft.com/office/drawing/2016/5/9/chartex" xmlns:cx4="http://schemas.microsoft.com/office/drawing/2016/5/10/chartex" xmlns:cx5="http://schemas.microsoft.com/office/drawing/2016/5/11/chartex" xmlns:cx6="http://schemas.microsoft.com/office/drawing/2016/5/12/chartex" xmlns:cx7="http://schemas.microsoft.com/office/drawing/2016/5/13/chartex" xmlns:cx8="http://schemas.microsoft.com/office/drawing/2016/5/14/chartex" xmlns:mc="http://schemas.openxmlformats.org/markup-compatibility/2006" xmlns:aink="http://schemas.microsoft.com/office/drawing/2016/ink" xmlns:am3d="http://schemas.microsoft.com/office/drawing/2017/model3d" xmlns:o="urn:schemas-microsoft-com:office:office" xmlns:r="http://schemas.openxmlformats.org/officeDocument/2006/relationships" xmlns:m="http://schemas.openxmlformats.org/officeDocument/2006/math" xmlns:v="urn:schemas-microsoft-com:vml" xmlns:wp14="http://schemas.microsoft.com/office/word/2010/wordprocessingDrawing" xmlns:wp="http://schemas.openxmlformats.org/drawingml/2006/wordprocessingDrawing" xmlns:w10="urn:schemas-microsoft-com:office:word" xmlns:w="http://schemas.openxmlformats.org/wordprocessingml/2006/main" xmlns:w14="http://schemas.microsoft.com/office/word/2010/wordml" xmlns:w15="http://schemas.microsoft.com/office/word/2012/wordml" xmlns:w16cid="http://schemas.microsoft.com/office/word/2016/wordml/cid" xmlns:w16se="http://schemas.microsoft.com/office/word/2015/wordml/symex" xmlns:wpg="http://schemas.microsoft.com/office/word/2010/wordprocessingGroup" xmlns:wpi="http://schemas.microsoft.com/office/word/2010/wordprocessingInk" xmlns:wne="http://schemas.microsoft.com/office/word/2006/wordml" xmlns:wps="http://schemas.microsoft.com/office/word/2010/wordprocessingShape" mc:Ignorable="w14 w15 w16se w16cid wp14">
+<w:numbering xmlns:wpc="http://schemas.microsoft.com/office/word/2010/wordprocessingCanvas" xmlns:cx="http://schemas.microsoft.com/office/drawing/2014/chartex" xmlns:cx1="http://schemas.microsoft.com/office/drawing/2015/9/8/chartex" xmlns:cx2="http://schemas.microsoft.com/office/drawing/2015/10/21/chartex" xmlns:cx3="http://schemas.microsoft.com/office/drawing/2016/5/9/chartex" xmlns:cx4="http://schemas.microsoft.com/office/drawing/2016/5/10/chartex" xmlns:cx5="http://schemas.microsoft.com/office/drawing/2016/5/11/chartex" xmlns:cx6="http://schemas.microsoft.com/office/drawing/2016/5/12/chartex" xmlns:cx7="http://schemas.microsoft.com/office/drawing/2016/5/13/chartex" xmlns:cx8="http://schemas.microsoft.com/office/drawing/2016/5/14/chartex" xmlns:mc="http://schemas.openxmlformats.org/markup-compatibility/2006" xmlns:aink="http://schemas.microsoft.com/office/drawing/2016/ink" xmlns:am3d="http://schemas.microsoft.com/office/drawing/2017/model3d" xmlns:o="urn:schemas-microsoft-com:office:office" xmlns:r="http://schemas.openxmlformats.org/officeDocument/2006/relationships" xmlns:m="http://schemas.openxmlformats.org/officeDocument/2006/math" xmlns:v="urn:schemas-microsoft-com:vml" xmlns:wp14="http://schemas.microsoft.com/office/word/2010/wordprocessingDrawing" xmlns:wp="http://schemas.openxmlformats.org/drawingml/2006/wordprocessingDrawing" xmlns:w10="urn:schemas-microsoft-com:office:word" xmlns:w="http://schemas.openxmlformats.org/wordprocessingml/2006/main" xmlns:w14="http://schemas.microsoft.com/office/word/2010/wordml" xmlns:w15="http://schemas.microsoft.com/office/word/2012/wordml" xmlns:w16cex="http://schemas.microsoft.com/office/word/2018/wordml/cex" xmlns:w16cid="http://schemas.microsoft.com/office/word/2016/wordml/cid" xmlns:w16="http://schemas.microsoft.com/office/word/2018/wordml" xmlns:w16se="http://schemas.microsoft.com/office/word/2015/wordml/symex" xmlns:wpg="http://schemas.microsoft.com/office/word/2010/wordprocessingGroup" xmlns:wpi="http://schemas.microsoft.com/office/word/2010/wordprocessingInk" xmlns:wne="http://schemas.microsoft.com/office/word/2006/wordml" xmlns:wps="http://schemas.microsoft.com/office/word/2010/wordprocessingShape" mc:Ignorable="w14 w15 w16se w16cid w16 w16cex wp14">
   <w:abstractNum w:abstractNumId="0" w15:restartNumberingAfterBreak="0">
     <w:nsid w:val="01A72125"/>
     <w:multiLevelType w:val="multilevel"/>
@@ -14231,7 +15471,7 @@
 </file>
 
 <file path=word/styles.xml><?xml version="1.0" encoding="utf-8"?>
-<w:styles xmlns:mc="http://schemas.openxmlformats.org/markup-compatibility/2006" xmlns:r="http://schemas.openxmlformats.org/officeDocument/2006/relationships" xmlns:w="http://schemas.openxmlformats.org/wordprocessingml/2006/main" xmlns:w14="http://schemas.microsoft.com/office/word/2010/wordml" xmlns:w15="http://schemas.microsoft.com/office/word/2012/wordml" xmlns:w16cid="http://schemas.microsoft.com/office/word/2016/wordml/cid" xmlns:w16se="http://schemas.microsoft.com/office/word/2015/wordml/symex" mc:Ignorable="w14 w15 w16se w16cid">
+<w:styles xmlns:mc="http://schemas.openxmlformats.org/markup-compatibility/2006" xmlns:r="http://schemas.openxmlformats.org/officeDocument/2006/relationships" xmlns:w="http://schemas.openxmlformats.org/wordprocessingml/2006/main" xmlns:w14="http://schemas.microsoft.com/office/word/2010/wordml" xmlns:w15="http://schemas.microsoft.com/office/word/2012/wordml" xmlns:w16cex="http://schemas.microsoft.com/office/word/2018/wordml/cex" xmlns:w16cid="http://schemas.microsoft.com/office/word/2016/wordml/cid" xmlns:w16="http://schemas.microsoft.com/office/word/2018/wordml" xmlns:w16se="http://schemas.microsoft.com/office/word/2015/wordml/symex" mc:Ignorable="w14 w15 w16se w16cid w16 w16cex">
   <w:docDefaults>
     <w:rPrDefault>
       <w:rPr>
@@ -14853,6 +16093,25 @@
       <w:ind w:left="440"/>
     </w:pPr>
   </w:style>
+  <w:style w:type="table" w:styleId="a5">
+    <w:name w:val="Table Grid"/>
+    <w:basedOn w:val="a1"/>
+    <w:uiPriority w:val="39"/>
+    <w:rsid w:val="004B05F5"/>
+    <w:pPr>
+      <w:spacing w:after="0" w:line="240" w:lineRule="auto"/>
+    </w:pPr>
+    <w:tblPr>
+      <w:tblBorders>
+        <w:top w:val="single" w:sz="4" w:space="0" w:color="auto"/>
+        <w:left w:val="single" w:sz="4" w:space="0" w:color="auto"/>
+        <w:bottom w:val="single" w:sz="4" w:space="0" w:color="auto"/>
+        <w:right w:val="single" w:sz="4" w:space="0" w:color="auto"/>
+        <w:insideH w:val="single" w:sz="4" w:space="0" w:color="auto"/>
+        <w:insideV w:val="single" w:sz="4" w:space="0" w:color="auto"/>
+      </w:tblBorders>
+    </w:tblPr>
+  </w:style>
 </w:styles>
 </file>
 

</xml_diff>